<commit_message>
v1 of Vernehmlassungsantwort PDF
</commit_message>
<xml_diff>
--- a/docs/vernehmlassungsantwort-2021/fragebogen.docx
+++ b/docs/vernehmlassungsantwort-2021/fragebogen.docx
@@ -209,7 +209,6 @@
         <w:placeholder>
           <w:docPart w:val="EDDFF69A6D9E4D9A9A0E12D4CE822CF6"/>
         </w:placeholder>
-        <w:showingPlcHdr/>
       </w:sdtPr>
       <w:sdtEndPr/>
       <w:sdtContent>
@@ -222,9 +221,71 @@
           </w:pPr>
           <w:r>
             <w:rPr>
-              <w:rStyle w:val="Platzhaltertext"/>
+              <w:szCs w:val="24"/>
             </w:rPr>
-            <w:t>Klicken oder tippen Sie hier, um Text einzugeben.</w:t>
+            <w:t>Interessensgruppe für sichere Abstimmungen (</w:t>
+          </w:r>
+          <w:proofErr w:type="spellStart"/>
+          <w:r>
+            <w:rPr>
+              <w:szCs w:val="24"/>
+            </w:rPr>
+            <w:t>IsA</w:t>
+          </w:r>
+          <w:proofErr w:type="spellEnd"/>
+          <w:r>
+            <w:rPr>
+              <w:szCs w:val="24"/>
+            </w:rPr>
+            <w:t>), Ringstrasse 2, CH-3692 Kiesen</w:t>
+          </w:r>
+        </w:p>
+        <w:p>
+          <w:pPr>
+            <w:jc w:val="both"/>
+            <w:rPr>
+              <w:szCs w:val="24"/>
+              <w:lang w:val="en-US"/>
+            </w:rPr>
+          </w:pPr>
+          <w:r>
+            <w:rPr>
+              <w:szCs w:val="24"/>
+              <w:lang w:val="en-US"/>
+            </w:rPr>
+            <w:t xml:space="preserve">Christian </w:t>
+          </w:r>
+          <w:proofErr w:type="spellStart"/>
+          <w:r>
+            <w:rPr>
+              <w:szCs w:val="24"/>
+              <w:lang w:val="en-US"/>
+            </w:rPr>
+            <w:t>Folini</w:t>
+          </w:r>
+          <w:proofErr w:type="spellEnd"/>
+          <w:r>
+            <w:rPr>
+              <w:szCs w:val="24"/>
+              <w:lang w:val="en-US"/>
+            </w:rPr>
+            <w:t xml:space="preserve">, Christian Killer, Melchior </w:t>
+          </w:r>
+          <w:proofErr w:type="spellStart"/>
+          <w:r>
+            <w:rPr>
+              <w:szCs w:val="24"/>
+              <w:lang w:val="en-US"/>
+            </w:rPr>
+            <w:t>Limacher</w:t>
+          </w:r>
+          <w:proofErr w:type="spellEnd"/>
+          <w:r>
+            <w:rPr>
+              <w:szCs w:val="24"/>
+              <w:lang w:val="en-US"/>
+            </w:rPr>
+            <w:t>, Simon Studer</w:t>
           </w:r>
         </w:p>
       </w:sdtContent>
@@ -234,6 +295,7 @@
         <w:jc w:val="both"/>
         <w:rPr>
           <w:szCs w:val="24"/>
+          <w:lang w:val="en-US"/>
         </w:rPr>
       </w:pPr>
     </w:p>
@@ -266,7 +328,6 @@
         <w:placeholder>
           <w:docPart w:val="D4238E7596AE43A68CC09863CBF83C49"/>
         </w:placeholder>
-        <w:showingPlcHdr/>
       </w:sdtPr>
       <w:sdtEndPr/>
       <w:sdtContent>
@@ -279,9 +340,26 @@
           </w:pPr>
           <w:r>
             <w:rPr>
-              <w:rStyle w:val="Platzhaltertext"/>
+              <w:szCs w:val="24"/>
+              <w:lang w:val="en-US"/>
             </w:rPr>
-            <w:t>Klicken oder tippen Sie hier, um Text einzugeben.</w:t>
+            <w:t xml:space="preserve">Christian </w:t>
+          </w:r>
+          <w:proofErr w:type="spellStart"/>
+          <w:r>
+            <w:rPr>
+              <w:szCs w:val="24"/>
+              <w:lang w:val="en-US"/>
+            </w:rPr>
+            <w:t>Folini</w:t>
+          </w:r>
+          <w:proofErr w:type="spellEnd"/>
+          <w:r>
+            <w:rPr>
+              <w:szCs w:val="24"/>
+              <w:lang w:val="en-US"/>
+            </w:rPr>
+            <w:t xml:space="preserve">, christian.folini@time-machine.ch, +41 (0) 31 301 60 71  </w:t>
           </w:r>
         </w:p>
       </w:sdtContent>
@@ -715,7 +793,6 @@
             <w:rPr>
               <w:szCs w:val="24"/>
             </w:rPr>
-            <w:lastRenderedPageBreak/>
             <w:t>Dass im Widerspruch zur Empfehlung der einbezogenen Expertengruppe keine Open Source Lizenz verordnet wird, dürfte mittelfristig E-</w:t>
           </w:r>
           <w:proofErr w:type="spellStart"/>
@@ -9036,31 +9113,7 @@
                 <w:strike/>
                 <w:sz w:val="20"/>
               </w:rPr>
-              <w:t xml:space="preserve">die besonderen </w:t>
-            </w:r>
-            <w:r>
-              <w:rPr>
-                <w:rFonts w:cs="Arial"/>
-                <w:strike/>
-                <w:sz w:val="20"/>
-              </w:rPr>
-              <w:t>Bedürfnisse</w:t>
-            </w:r>
-            <w:r>
-              <w:rPr>
-                <w:rFonts w:cs="Arial"/>
-                <w:strike/>
-                <w:sz w:val="20"/>
-              </w:rPr>
-              <w:t xml:space="preserve"> möglichst aller Stimmberechtigten sind </w:t>
-            </w:r>
-            <w:r>
-              <w:rPr>
-                <w:rFonts w:cs="Arial"/>
-                <w:strike/>
-                <w:sz w:val="20"/>
-              </w:rPr>
-              <w:t>berücksichtigt</w:t>
+              <w:t>die besonderen Bedürfnisse möglichst aller Stimmberechtigten sind berücksichtigt</w:t>
             </w:r>
             <w:r>
               <w:rPr>
@@ -18150,6 +18203,7 @@
     <w:lsdException w:name="Strong" w:qFormat="1"/>
     <w:lsdException w:name="Emphasis" w:qFormat="1"/>
     <w:lsdException w:name="HTML Keyboard" w:semiHidden="1" w:unhideWhenUsed="1"/>
+    <w:lsdException w:name="Normal Table" w:semiHidden="1" w:unhideWhenUsed="1"/>
     <w:lsdException w:name="annotation subject" w:semiHidden="1" w:unhideWhenUsed="1"/>
     <w:lsdException w:name="No List" w:semiHidden="1" w:unhideWhenUsed="1"/>
     <w:lsdException w:name="Outline List 1" w:semiHidden="1" w:unhideWhenUsed="1"/>
@@ -18192,8 +18246,11 @@
     <w:lsdException w:name="Table Contemporary" w:semiHidden="1" w:unhideWhenUsed="1"/>
     <w:lsdException w:name="Table Elegant" w:semiHidden="1" w:unhideWhenUsed="1"/>
     <w:lsdException w:name="Table Professional" w:semiHidden="1" w:unhideWhenUsed="1"/>
+    <w:lsdException w:name="Table Subtle 1" w:semiHidden="1" w:unhideWhenUsed="1"/>
     <w:lsdException w:name="Table Subtle 2" w:semiHidden="1" w:unhideWhenUsed="1"/>
     <w:lsdException w:name="Table Web 1" w:semiHidden="1" w:unhideWhenUsed="1"/>
+    <w:lsdException w:name="Table Web 2" w:semiHidden="1" w:unhideWhenUsed="1"/>
+    <w:lsdException w:name="Table Web 3" w:semiHidden="1" w:unhideWhenUsed="1"/>
     <w:lsdException w:name="Balloon Text" w:semiHidden="1" w:unhideWhenUsed="1"/>
     <w:lsdException w:name="Table Theme" w:semiHidden="1" w:unhideWhenUsed="1"/>
     <w:lsdException w:name="Placeholder Text" w:semiHidden="1" w:uiPriority="99"/>
@@ -19171,6 +19228,7 @@
     <w:rsid w:val="00422B08"/>
     <w:rsid w:val="00475217"/>
     <w:rsid w:val="004A7AB8"/>
+    <w:rsid w:val="005732EC"/>
     <w:rsid w:val="00583670"/>
     <w:rsid w:val="005B2CC9"/>
     <w:rsid w:val="00676D14"/>
@@ -19348,6 +19406,7 @@
     <w:lsdException w:name="HTML Sample" w:semiHidden="1" w:unhideWhenUsed="1"/>
     <w:lsdException w:name="HTML Typewriter" w:semiHidden="1" w:unhideWhenUsed="1"/>
     <w:lsdException w:name="HTML Variable" w:semiHidden="1" w:unhideWhenUsed="1"/>
+    <w:lsdException w:name="Normal Table" w:semiHidden="1" w:unhideWhenUsed="1"/>
     <w:lsdException w:name="annotation subject" w:semiHidden="1" w:unhideWhenUsed="1"/>
     <w:lsdException w:name="No List" w:semiHidden="1" w:unhideWhenUsed="1"/>
     <w:lsdException w:name="Outline List 1" w:semiHidden="1" w:unhideWhenUsed="1"/>
@@ -19390,8 +19449,11 @@
     <w:lsdException w:name="Table Contemporary" w:semiHidden="1" w:unhideWhenUsed="1"/>
     <w:lsdException w:name="Table Elegant" w:semiHidden="1" w:unhideWhenUsed="1"/>
     <w:lsdException w:name="Table Professional" w:semiHidden="1" w:unhideWhenUsed="1"/>
+    <w:lsdException w:name="Table Subtle 1" w:semiHidden="1" w:unhideWhenUsed="1"/>
     <w:lsdException w:name="Table Subtle 2" w:semiHidden="1" w:unhideWhenUsed="1"/>
     <w:lsdException w:name="Table Web 1" w:semiHidden="1" w:unhideWhenUsed="1"/>
+    <w:lsdException w:name="Table Web 2" w:semiHidden="1" w:unhideWhenUsed="1"/>
+    <w:lsdException w:name="Table Web 3" w:semiHidden="1" w:unhideWhenUsed="1"/>
     <w:lsdException w:name="Balloon Text" w:semiHidden="1" w:unhideWhenUsed="1"/>
     <w:lsdException w:name="Table Grid" w:uiPriority="39"/>
     <w:lsdException w:name="Table Theme" w:semiHidden="1" w:unhideWhenUsed="1"/>
@@ -19988,10 +20050,6 @@
 </file>
 
 <file path=customXml/item1.xml><?xml version="1.0" encoding="utf-8"?>
-<b:Sources xmlns:b="http://schemas.openxmlformats.org/officeDocument/2006/bibliography" xmlns="http://schemas.openxmlformats.org/officeDocument/2006/bibliography" SelectedStyle="\APASixthEditionOfficeOnline.xsl" StyleName="APA" Version="6"/>
-</file>
-
-<file path=customXml/item2.xml><?xml version="1.0" encoding="utf-8"?>
 <f:fields xmlns:f="http://schemas.fabasoft.com/folio/2007/fields">
   <f:record ref="">
     <f:field ref="objname" par="" edit="true" text="Fragebogen_Revision_BPR_(E-Voting)_20181122"/>
@@ -20044,18 +20102,22 @@
 </f:fields>
 </file>
 
+<file path=customXml/item2.xml><?xml version="1.0" encoding="utf-8"?>
+<b:Sources xmlns:b="http://schemas.openxmlformats.org/officeDocument/2006/bibliography" xmlns="http://schemas.openxmlformats.org/officeDocument/2006/bibliography" SelectedStyle="\APASixthEditionOfficeOnline.xsl" StyleName="APA" Version="6"/>
+</file>
+
 <file path=customXml/itemProps1.xml><?xml version="1.0" encoding="utf-8"?>
+<ds:datastoreItem xmlns:ds="http://schemas.openxmlformats.org/officeDocument/2006/customXml" ds:itemID="{4E8A9591-F074-446B-902F-511FF79C122F}">
+  <ds:schemaRefs>
+    <ds:schemaRef ds:uri="http://schemas.fabasoft.com/folio/2007/fields"/>
+  </ds:schemaRefs>
+</ds:datastoreItem>
+</file>
+
+<file path=customXml/itemProps2.xml><?xml version="1.0" encoding="utf-8"?>
 <ds:datastoreItem xmlns:ds="http://schemas.openxmlformats.org/officeDocument/2006/customXml" ds:itemID="{A1B68D31-8594-4EFC-9236-205C334961C7}">
   <ds:schemaRefs>
     <ds:schemaRef ds:uri="http://schemas.openxmlformats.org/officeDocument/2006/bibliography"/>
   </ds:schemaRefs>
 </ds:datastoreItem>
-</file>
-
-<file path=customXml/itemProps2.xml><?xml version="1.0" encoding="utf-8"?>
-<ds:datastoreItem xmlns:ds="http://schemas.openxmlformats.org/officeDocument/2006/customXml" ds:itemID="{4E8A9591-F074-446B-902F-511FF79C122F}">
-  <ds:schemaRefs>
-    <ds:schemaRef ds:uri="http://schemas.fabasoft.com/folio/2007/fields"/>
-  </ds:schemaRefs>
-</ds:datastoreItem>
 </file>
</xml_diff>

<commit_message>
Add final .pdf and .docx
</commit_message>
<xml_diff>
--- a/docs/vernehmlassungsantwort-2021/fragebogen.docx
+++ b/docs/vernehmlassungsantwort-2021/fragebogen.docx
@@ -223,21 +223,7 @@
             <w:rPr>
               <w:szCs w:val="24"/>
             </w:rPr>
-            <w:t>Interessensgruppe für sichere Abstimmungen (</w:t>
-          </w:r>
-          <w:proofErr w:type="spellStart"/>
-          <w:r>
-            <w:rPr>
-              <w:szCs w:val="24"/>
-            </w:rPr>
-            <w:t>IsA</w:t>
-          </w:r>
-          <w:proofErr w:type="spellEnd"/>
-          <w:r>
-            <w:rPr>
-              <w:szCs w:val="24"/>
-            </w:rPr>
-            <w:t>), Ringstrasse 2, CH-3692 Kiesen</w:t>
+            <w:t>Interessensgruppe für sichere Abstimmungen (IsA), Ringstrasse 2, CH-3692 Kiesen</w:t>
           </w:r>
         </w:p>
         <w:p>
@@ -253,39 +239,14 @@
               <w:szCs w:val="24"/>
               <w:lang w:val="en-US"/>
             </w:rPr>
-            <w:t xml:space="preserve">Christian </w:t>
+            <w:t xml:space="preserve">Christian Folini, Christian Killer, Melchior </w:t>
           </w:r>
-          <w:proofErr w:type="spellStart"/>
-          <w:r>
-            <w:rPr>
-              <w:szCs w:val="24"/>
-              <w:lang w:val="en-US"/>
-            </w:rPr>
-            <w:t>Folini</w:t>
-          </w:r>
-          <w:proofErr w:type="spellEnd"/>
-          <w:r>
-            <w:rPr>
-              <w:szCs w:val="24"/>
-              <w:lang w:val="en-US"/>
-            </w:rPr>
-            <w:t xml:space="preserve">, Christian Killer, Melchior </w:t>
-          </w:r>
-          <w:proofErr w:type="spellStart"/>
           <w:r>
             <w:rPr>
               <w:szCs w:val="24"/>
               <w:lang w:val="en-US"/>
             </w:rPr>
             <w:t>Limacher</w:t>
-          </w:r>
-          <w:proofErr w:type="spellEnd"/>
-          <w:r>
-            <w:rPr>
-              <w:szCs w:val="24"/>
-              <w:lang w:val="en-US"/>
-            </w:rPr>
-            <w:t>, Simon Studer</w:t>
           </w:r>
         </w:p>
       </w:sdtContent>
@@ -343,17 +304,8 @@
               <w:szCs w:val="24"/>
               <w:lang w:val="en-US"/>
             </w:rPr>
-            <w:t xml:space="preserve">Christian </w:t>
+            <w:t>Christian Folini</w:t>
           </w:r>
-          <w:proofErr w:type="spellStart"/>
-          <w:r>
-            <w:rPr>
-              <w:szCs w:val="24"/>
-              <w:lang w:val="en-US"/>
-            </w:rPr>
-            <w:t>Folini</w:t>
-          </w:r>
-          <w:proofErr w:type="spellEnd"/>
           <w:r>
             <w:rPr>
               <w:szCs w:val="24"/>
@@ -696,21 +648,7 @@
             <w:rPr>
               <w:szCs w:val="24"/>
             </w:rPr>
-            <w:t xml:space="preserve">Ebenfalls begrüssen wir, dass die Relevanz von Transparenz und Public </w:t>
-          </w:r>
-          <w:proofErr w:type="spellStart"/>
-          <w:r>
-            <w:rPr>
-              <w:szCs w:val="24"/>
-            </w:rPr>
-            <w:t>Scrutiny</w:t>
-          </w:r>
-          <w:proofErr w:type="spellEnd"/>
-          <w:r>
-            <w:rPr>
-              <w:szCs w:val="24"/>
-            </w:rPr>
-            <w:t xml:space="preserve"> erkannt wurde und breiten Eingang in die Verordnung gefunden hat.</w:t>
+            <w:t>Ebenfalls begrüssen wir, dass die Relevanz von Transparenz und Public Scrutiny erkannt wurde und breiten Eingang in die Verordnung gefunden hat.</w:t>
           </w:r>
         </w:p>
         <w:p>
@@ -756,21 +694,7 @@
             <w:rPr>
               <w:szCs w:val="24"/>
             </w:rPr>
-            <w:t>Die Regulierung geht sehr weit in der genauen Spezifikation eines möglichst transparenten Entwicklungsprozesses. Leider ist beispielsweise die Commit-</w:t>
-          </w:r>
-          <w:proofErr w:type="spellStart"/>
-          <w:r>
-            <w:rPr>
-              <w:szCs w:val="24"/>
-            </w:rPr>
-            <w:t>History</w:t>
-          </w:r>
-          <w:proofErr w:type="spellEnd"/>
-          <w:r>
-            <w:rPr>
-              <w:szCs w:val="24"/>
-            </w:rPr>
-            <w:t xml:space="preserve"> nicht Teil der zu veröffentlichenden Dokumentation. Dies erschwert es deutlich, Änderungen oder die Entwicklungsgeschichte von Komponenten oder die Abläufe bei der Softwareentwicklung nachzuvollziehen. Dies wäre aber ein wichtiger Beitrag zur Beurteilung der Qualität der Softwareentwicklung. Wir empfehlen, eine offene Entwicklung zu verordnen.</w:t>
+            <w:t>Die Regulierung geht sehr weit in der genauen Spezifikation eines möglichst transparenten Entwicklungsprozesses. Leider ist beispielsweise die Commit-History nicht Teil der zu veröffentlichenden Dokumentation. Dies erschwert es deutlich, Änderungen oder die Entwicklungsgeschichte von Komponenten oder die Abläufe bei der Softwareentwicklung nachzuvollziehen. Dies wäre aber ein wichtiger Beitrag zur Beurteilung der Qualität der Softwareentwicklung. Wir empfehlen, eine offene Entwicklung zu verordnen.</w:t>
           </w:r>
         </w:p>
         <w:p>
@@ -793,77 +717,7 @@
             <w:rPr>
               <w:szCs w:val="24"/>
             </w:rPr>
-            <w:t>Dass im Widerspruch zur Empfehlung der einbezogenen Expertengruppe keine Open Source Lizenz verordnet wird, dürfte mittelfristig E-</w:t>
-          </w:r>
-          <w:proofErr w:type="spellStart"/>
-          <w:r>
-            <w:rPr>
-              <w:szCs w:val="24"/>
-            </w:rPr>
-            <w:t>Voting</w:t>
-          </w:r>
-          <w:proofErr w:type="spellEnd"/>
-          <w:r>
-            <w:rPr>
-              <w:szCs w:val="24"/>
-            </w:rPr>
-            <w:t xml:space="preserve"> in der Schweiz schwächen. Die Wichtigkeit von Public </w:t>
-          </w:r>
-          <w:proofErr w:type="spellStart"/>
-          <w:r>
-            <w:rPr>
-              <w:szCs w:val="24"/>
-            </w:rPr>
-            <w:t>Scrutiny</w:t>
-          </w:r>
-          <w:proofErr w:type="spellEnd"/>
-          <w:r>
-            <w:rPr>
-              <w:szCs w:val="24"/>
-            </w:rPr>
-            <w:t xml:space="preserve"> wird zwar anerkannt, aber die Schlüsse daraus wurden nicht hinreichend gezogen. Wird das System nicht unter einer Open Source Lizenz entwickelt, wird kaum eine nachhaltige internationale Community um die Schweizer E-</w:t>
-          </w:r>
-          <w:proofErr w:type="spellStart"/>
-          <w:r>
-            <w:rPr>
-              <w:szCs w:val="24"/>
-            </w:rPr>
-            <w:t>Voting</w:t>
-          </w:r>
-          <w:proofErr w:type="spellEnd"/>
-          <w:r>
-            <w:rPr>
-              <w:szCs w:val="24"/>
-            </w:rPr>
-            <w:t xml:space="preserve"> Systeme entstehen. Teilnahme in einer E-</w:t>
-          </w:r>
-          <w:proofErr w:type="spellStart"/>
-          <w:r>
-            <w:rPr>
-              <w:szCs w:val="24"/>
-            </w:rPr>
-            <w:t>Voting</w:t>
-          </w:r>
-          <w:proofErr w:type="spellEnd"/>
-          <w:r>
-            <w:rPr>
-              <w:szCs w:val="24"/>
-            </w:rPr>
-            <w:t xml:space="preserve"> Community erfordert Interesse, Engagement und Fachkompetenz, Voraussetzungen also, die nur ein kleiner Teil der Bevölkerung mitbringt. Es scheint unwahrscheinlich, dass die Schweiz genügend freiwillige Fachkräfte aufbringen kann, um mittels Public </w:t>
-          </w:r>
-          <w:proofErr w:type="spellStart"/>
-          <w:r>
-            <w:rPr>
-              <w:szCs w:val="24"/>
-            </w:rPr>
-            <w:t>Scrutiny</w:t>
-          </w:r>
-          <w:proofErr w:type="spellEnd"/>
-          <w:r>
-            <w:rPr>
-              <w:szCs w:val="24"/>
-            </w:rPr>
-            <w:t xml:space="preserve"> ein solides Sicherheitsniveau zu erreichen. Zumal der Verzicht auf eine gängige und eine in ihren Folgen gut bekannte Open Source Lizenz allfällige Interessenten eher abschreckt.</w:t>
+            <w:t>Dass im Widerspruch zur Empfehlung der einbezogenen Expertengruppe keine Open Source Lizenz verordnet wird, dürfte mittelfristig E-Voting in der Schweiz schwächen. Die Wichtigkeit von Public Scrutiny wird zwar anerkannt, aber die Schlüsse daraus wurden nicht hinreichend gezogen. Wird das System nicht unter einer Open Source Lizenz entwickelt, wird kaum eine nachhaltige internationale Community um die Schweizer E-Voting Systeme entstehen. Teilnahme in einer E-Voting Community erfordert Interesse, Engagement und Fachkompetenz, Voraussetzungen also, die nur ein kleiner Teil der Bevölkerung mitbringt. Es scheint unwahrscheinlich, dass die Schweiz genügend freiwillige Fachkräfte aufbringen kann, um mittels Public Scrutiny ein solides Sicherheitsniveau zu erreichen. Zumal der Verzicht auf eine gängige und eine in ihren Folgen gut bekannte Open Source Lizenz allfällige Interessenten eher abschreckt.</w:t>
           </w:r>
         </w:p>
         <w:p>
@@ -886,21 +740,7 @@
             <w:rPr>
               <w:szCs w:val="24"/>
             </w:rPr>
-            <w:t xml:space="preserve">Als Kompromiss könnte eine Übergangslösung gefunden werden, die es der Post ermöglicht, den Versuchsbetrieb mit lizenzbelasteten Komponenten wieder aufzunehmen und so über Kantonsbeiträge die Weiterentwicklung finanziell zu unterstützen. Klare Vorgabe müsste jedoch sein, dass innerhalb einer Übergangsfrist die lizenzbelasteten Komponenten durch Open Source </w:t>
-          </w:r>
-          <w:proofErr w:type="spellStart"/>
-          <w:r>
-            <w:rPr>
-              <w:szCs w:val="24"/>
-            </w:rPr>
-            <w:t>Kompontenten</w:t>
-          </w:r>
-          <w:proofErr w:type="spellEnd"/>
-          <w:r>
-            <w:rPr>
-              <w:szCs w:val="24"/>
-            </w:rPr>
-            <w:t xml:space="preserve"> ersetzt werden. Ein solcher Hinweis fehlt aber sowohl in der Vorlage wie auch im erläuternden Bericht, so dass hier jegliche verbindliche Perspektive fehlt.</w:t>
+            <w:t>Als Kompromiss könnte eine Übergangslösung gefunden werden, die es der Post ermöglicht, den Versuchsbetrieb mit lizenzbelasteten Komponenten wieder aufzunehmen und so über Kantonsbeiträge die Weiterentwicklung finanziell zu unterstützen. Klare Vorgabe müsste jedoch sein, dass innerhalb einer Übergangsfrist die lizenzbelasteten Komponenten durch Open Source Kompontenten ersetzt werden. Ein solcher Hinweis fehlt aber sowohl in der Vorlage wie auch im erläuternden Bericht, so dass hier jegliche verbindliche Perspektive fehlt.</w:t>
           </w:r>
         </w:p>
       </w:sdtContent>
@@ -965,21 +805,7 @@
             <w:rPr>
               <w:szCs w:val="24"/>
             </w:rPr>
-            <w:t xml:space="preserve">Die technischen Ausführungsbestimmungen (Anhang </w:t>
-          </w:r>
-          <w:proofErr w:type="spellStart"/>
-          <w:r>
-            <w:rPr>
-              <w:szCs w:val="24"/>
-            </w:rPr>
-            <w:t>VEleS</w:t>
-          </w:r>
-          <w:proofErr w:type="spellEnd"/>
-          <w:r>
-            <w:rPr>
-              <w:szCs w:val="24"/>
-            </w:rPr>
-            <w:t>) sind sehr, sehr detailliert. Wir sehen auf der einen Seite die Gefahr einer Überregulierung und auf der anderen Seite eine grosse Schwierigkeit, den Inhalt dieses Anhangs technisch beurteilen zu können. Dies könnte dazu führen, dass die Bundeskanzlei nur sehr wenig Rückmeldung zu diesem Anhang erhält und diesen Mangel in der Folge fälschlicherweise als Zustimmung zu einem überfrachteten Reglement versteht.</w:t>
+            <w:t>Die technischen Ausführungsbestimmungen (Anhang VEleS) sind sehr, sehr detailliert. Wir sehen auf der einen Seite die Gefahr einer Überregulierung und auf der anderen Seite eine grosse Schwierigkeit, den Inhalt dieses Anhangs technisch beurteilen zu können. Dies könnte dazu führen, dass die Bundeskanzlei nur sehr wenig Rückmeldung zu diesem Anhang erhält und diesen Mangel in der Folge fälschlicherweise als Zustimmung zu einem überfrachteten Reglement versteht.</w:t>
           </w:r>
         </w:p>
         <w:p>
@@ -1495,77 +1321,7 @@
             <w:rPr>
               <w:szCs w:val="24"/>
             </w:rPr>
-            <w:t xml:space="preserve">Die fehlende Verordnung einer Open Source Lizenz sowie die fehlende Forderung der Publikation der kompletten Commit </w:t>
-          </w:r>
-          <w:proofErr w:type="spellStart"/>
-          <w:r>
-            <w:rPr>
-              <w:szCs w:val="24"/>
-            </w:rPr>
-            <w:t>History</w:t>
-          </w:r>
-          <w:proofErr w:type="spellEnd"/>
-          <w:r>
-            <w:rPr>
-              <w:szCs w:val="24"/>
-            </w:rPr>
-            <w:t xml:space="preserve"> bedeutet, dass die Weiterentwicklung und die Beurteilung der Weiterentwicklung nicht unter optimalen Bedingungen passieren kann. Die fehlende Open Source Lizenz schöpft das Potential für Public </w:t>
-          </w:r>
-          <w:proofErr w:type="spellStart"/>
-          <w:r>
-            <w:rPr>
-              <w:szCs w:val="24"/>
-            </w:rPr>
-            <w:t>Scrutiny</w:t>
-          </w:r>
-          <w:proofErr w:type="spellEnd"/>
-          <w:r>
-            <w:rPr>
-              <w:szCs w:val="24"/>
-            </w:rPr>
-            <w:t xml:space="preserve"> nicht aus und die fehlende Commit </w:t>
-          </w:r>
-          <w:proofErr w:type="spellStart"/>
-          <w:r>
-            <w:rPr>
-              <w:szCs w:val="24"/>
-            </w:rPr>
-            <w:t>History</w:t>
-          </w:r>
-          <w:proofErr w:type="spellEnd"/>
-          <w:r>
-            <w:rPr>
-              <w:szCs w:val="24"/>
-            </w:rPr>
-            <w:t xml:space="preserve"> zwingt </w:t>
-          </w:r>
-          <w:proofErr w:type="spellStart"/>
-          <w:r>
-            <w:rPr>
-              <w:szCs w:val="24"/>
-            </w:rPr>
-            <w:t>Auditierende</w:t>
-          </w:r>
-          <w:proofErr w:type="spellEnd"/>
-          <w:r>
-            <w:rPr>
-              <w:szCs w:val="24"/>
-            </w:rPr>
-            <w:t xml:space="preserve">, den Entwicklungsprozess zu rekonstruieren, anstatt ihn aus der Commit </w:t>
-          </w:r>
-          <w:proofErr w:type="spellStart"/>
-          <w:r>
-            <w:rPr>
-              <w:szCs w:val="24"/>
-            </w:rPr>
-            <w:t>History</w:t>
-          </w:r>
-          <w:proofErr w:type="spellEnd"/>
-          <w:r>
-            <w:rPr>
-              <w:szCs w:val="24"/>
-            </w:rPr>
-            <w:t xml:space="preserve"> herauslesen zu können.</w:t>
+            <w:t>Die fehlende Verordnung einer Open Source Lizenz sowie die fehlende Forderung der Publikation der kompletten Commit History bedeutet, dass die Weiterentwicklung und die Beurteilung der Weiterentwicklung nicht unter optimalen Bedingungen passieren kann. Die fehlende Open Source Lizenz schöpft das Potential für Public Scrutiny nicht aus und die fehlende Commit History zwingt Auditierende, den Entwicklungsprozess zu rekonstruieren, anstatt ihn aus der Commit History herauslesen zu können.</w:t>
           </w:r>
         </w:p>
         <w:p>
@@ -2091,21 +1847,7 @@
             <w:rPr>
               <w:szCs w:val="24"/>
             </w:rPr>
-            <w:t xml:space="preserve">Wir haben bei Artikel 10 der </w:t>
-          </w:r>
-          <w:proofErr w:type="spellStart"/>
-          <w:r>
-            <w:rPr>
-              <w:szCs w:val="24"/>
-            </w:rPr>
-            <w:t>VEleS</w:t>
-          </w:r>
-          <w:proofErr w:type="spellEnd"/>
-          <w:r>
-            <w:rPr>
-              <w:szCs w:val="24"/>
-            </w:rPr>
-            <w:t xml:space="preserve"> kleine Anmerkungen, erachten die Architektur der Prüfungen aber als hinreichend.</w:t>
+            <w:t>Wir haben bei Artikel 10 der VEleS kleine Anmerkungen, erachten die Architektur der Prüfungen aber als hinreichend.</w:t>
           </w:r>
         </w:p>
         <w:p>
@@ -2155,21 +1897,7 @@
             <w:rPr>
               <w:szCs w:val="24"/>
             </w:rPr>
-            <w:t xml:space="preserve">prüfung der Infrastruktur darf sich nicht nur auf </w:t>
-          </w:r>
-          <w:proofErr w:type="gramStart"/>
-          <w:r>
-            <w:rPr>
-              <w:szCs w:val="24"/>
-            </w:rPr>
-            <w:t>Web Applikationen</w:t>
-          </w:r>
-          <w:proofErr w:type="gramEnd"/>
-          <w:r>
-            <w:rPr>
-              <w:szCs w:val="24"/>
-            </w:rPr>
-            <w:t xml:space="preserve"> beschränken sondern sollte im </w:t>
+            <w:t xml:space="preserve">prüfung der Infrastruktur darf sich nicht nur auf Web Applikationen beschränken sondern sollte im </w:t>
           </w:r>
           <w:r>
             <w:rPr>
@@ -2184,28 +1912,12 @@
             </w:rPr>
             <w:t>«</w:t>
           </w:r>
-          <w:proofErr w:type="spellStart"/>
           <w:r>
             <w:rPr>
               <w:szCs w:val="24"/>
             </w:rPr>
-            <w:t>Red</w:t>
+            <w:t>Red Teaming</w:t>
           </w:r>
-          <w:proofErr w:type="spellEnd"/>
-          <w:r>
-            <w:rPr>
-              <w:szCs w:val="24"/>
-            </w:rPr>
-            <w:t xml:space="preserve"> </w:t>
-          </w:r>
-          <w:proofErr w:type="spellStart"/>
-          <w:r>
-            <w:rPr>
-              <w:szCs w:val="24"/>
-            </w:rPr>
-            <w:t>Teaming</w:t>
-          </w:r>
-          <w:proofErr w:type="spellEnd"/>
           <w:r>
             <w:rPr>
               <w:szCs w:val="24"/>
@@ -2216,21 +1928,7 @@
             <w:rPr>
               <w:szCs w:val="24"/>
             </w:rPr>
-            <w:t xml:space="preserve"> Übung mit möglichst offenem </w:t>
-          </w:r>
-          <w:proofErr w:type="spellStart"/>
-          <w:r>
-            <w:rPr>
-              <w:szCs w:val="24"/>
-            </w:rPr>
-            <w:t>Scope</w:t>
-          </w:r>
-          <w:proofErr w:type="spellEnd"/>
-          <w:r>
-            <w:rPr>
-              <w:szCs w:val="24"/>
-            </w:rPr>
-            <w:t xml:space="preserve"> durchgeführt werden.</w:t>
+            <w:t xml:space="preserve"> Übung mit möglichst offenem Scope durchgeführt werden.</w:t>
           </w:r>
         </w:p>
       </w:sdtContent>
@@ -2623,63 +2321,7 @@
             <w:rPr>
               <w:szCs w:val="24"/>
             </w:rPr>
-            <w:t xml:space="preserve">In sich dürfte die elektronische Stimmabgabe nur dann zugelassen werden, wenn sie ihre Sicherheit dauerhaft unter Beweis gestellt und das öffentliche Vertrauen in diese Sicherheit erwiesen ist, denn oftmals reichen verhältnismässig wenig Stimmen aus, um ein Ergebnis zu kippen. Allerdings können die hohen Anforderungen nicht erreicht werden, ohne dass die elektronische Stimmabgabe tatsächlich erlaubt wird. Die Beschränkung auf kantonale und nationale </w:t>
-          </w:r>
-          <w:proofErr w:type="spellStart"/>
-          <w:r>
-            <w:rPr>
-              <w:szCs w:val="24"/>
-            </w:rPr>
-            <w:t>Limiten</w:t>
-          </w:r>
-          <w:proofErr w:type="spellEnd"/>
-          <w:r>
-            <w:rPr>
-              <w:szCs w:val="24"/>
-            </w:rPr>
-            <w:t xml:space="preserve"> </w:t>
-          </w:r>
-          <w:proofErr w:type="gramStart"/>
-          <w:r>
-            <w:rPr>
-              <w:szCs w:val="24"/>
-            </w:rPr>
-            <w:t>erscheinen</w:t>
-          </w:r>
-          <w:proofErr w:type="gramEnd"/>
-          <w:r>
-            <w:rPr>
-              <w:szCs w:val="24"/>
-            </w:rPr>
-            <w:t xml:space="preserve"> als tauglicher Kompromiss. Unschön ist freilich, dass die vorgeschlagenen kantonalen </w:t>
-          </w:r>
-          <w:proofErr w:type="spellStart"/>
-          <w:r>
-            <w:rPr>
-              <w:szCs w:val="24"/>
-            </w:rPr>
-            <w:t>Limiten</w:t>
-          </w:r>
-          <w:proofErr w:type="spellEnd"/>
-          <w:r>
-            <w:rPr>
-              <w:szCs w:val="24"/>
-            </w:rPr>
-            <w:t xml:space="preserve"> es Kantonen mit ungewöhnlicher Architektur der Wahlkreise (namentlich </w:t>
-          </w:r>
-          <w:proofErr w:type="gramStart"/>
-          <w:r>
-            <w:rPr>
-              <w:szCs w:val="24"/>
-            </w:rPr>
-            <w:t>Basel Stadt</w:t>
-          </w:r>
-          <w:proofErr w:type="gramEnd"/>
-          <w:r>
-            <w:rPr>
-              <w:szCs w:val="24"/>
-            </w:rPr>
-            <w:t xml:space="preserve"> und eventuell Glarus) sehr schwierig machen, Versuche mit der elektronischen Stimmabgabe durchzuführen.</w:t>
+            <w:t>In sich dürfte die elektronische Stimmabgabe nur dann zugelassen werden, wenn sie ihre Sicherheit dauerhaft unter Beweis gestellt und das öffentliche Vertrauen in diese Sicherheit erwiesen ist, denn oftmals reichen verhältnismässig wenig Stimmen aus, um ein Ergebnis zu kippen. Allerdings können die hohen Anforderungen nicht erreicht werden, ohne dass die elektronische Stimmabgabe tatsächlich erlaubt wird. Die Beschränkung auf kantonale und nationale Limiten erscheinen als tauglicher Kompromiss. Unschön ist freilich, dass die vorgeschlagenen kantonalen Limiten es Kantonen mit ungewöhnlicher Architektur der Wahlkreise (namentlich Basel Stadt und eventuell Glarus) sehr schwierig machen, Versuche mit der elektronischen Stimmabgabe durchzuführen.</w:t>
           </w:r>
         </w:p>
         <w:p>
@@ -2694,21 +2336,7 @@
             <w:rPr>
               <w:szCs w:val="24"/>
             </w:rPr>
-            <w:t xml:space="preserve">Dazu kommt, dass die Privilegierung von Menschen mit Behinderung bei der Berechnung der </w:t>
-          </w:r>
-          <w:proofErr w:type="spellStart"/>
-          <w:r>
-            <w:rPr>
-              <w:szCs w:val="24"/>
-            </w:rPr>
-            <w:t>Limiten</w:t>
-          </w:r>
-          <w:proofErr w:type="spellEnd"/>
-          <w:r>
-            <w:rPr>
-              <w:szCs w:val="24"/>
-            </w:rPr>
-            <w:t xml:space="preserve"> sich in der Praxis wohl nur sehr schwer umsetzen lassen.</w:t>
+            <w:t>Dazu kommt, dass die Privilegierung von Menschen mit Behinderung bei der Berechnung der Limiten sich in der Praxis wohl nur sehr schwer umsetzen lassen.</w:t>
           </w:r>
         </w:p>
       </w:sdtContent>
@@ -3086,21 +2714,7 @@
             <w:rPr>
               <w:szCs w:val="24"/>
             </w:rPr>
-            <w:t xml:space="preserve">Darüber hinaus fehlt ein Massstab für die Beurteilung des Erfolgs dieses Einbezugs, so dass sich die Verordnung darauf beschränkt, Anreize zu </w:t>
-          </w:r>
-          <w:proofErr w:type="gramStart"/>
-          <w:r>
-            <w:rPr>
-              <w:szCs w:val="24"/>
-            </w:rPr>
-            <w:t>fordern</w:t>
-          </w:r>
-          <w:proofErr w:type="gramEnd"/>
-          <w:r>
-            <w:rPr>
-              <w:szCs w:val="24"/>
-            </w:rPr>
-            <w:t xml:space="preserve"> anstatt den Erfolg dieser Anreize zu messen.</w:t>
+            <w:t>Darüber hinaus fehlt ein Massstab für die Beurteilung des Erfolgs dieses Einbezugs, so dass sich die Verordnung darauf beschränkt, Anreize zu fordern anstatt den Erfolg dieser Anreize zu messen.</w:t>
           </w:r>
         </w:p>
       </w:sdtContent>
@@ -3619,152 +3233,32 @@
                 <w:b/>
                 <w:sz w:val="20"/>
               </w:rPr>
-              <w:t xml:space="preserve">Detailerörterung / </w:t>
-            </w:r>
-            <w:proofErr w:type="spellStart"/>
+              <w:t>Detailerörterung / Discussions, article par article</w:t>
+            </w:r>
             <w:r>
               <w:rPr>
                 <w:rFonts w:cs="Arial"/>
                 <w:b/>
                 <w:sz w:val="20"/>
               </w:rPr>
-              <w:t>Discussions</w:t>
-            </w:r>
-            <w:proofErr w:type="spellEnd"/>
+              <w:t xml:space="preserve"> du projet / Esame del progetto </w:t>
+            </w:r>
             <w:r>
               <w:rPr>
                 <w:rFonts w:cs="Arial"/>
                 <w:b/>
                 <w:sz w:val="20"/>
               </w:rPr>
-              <w:t xml:space="preserve">, </w:t>
-            </w:r>
-            <w:proofErr w:type="spellStart"/>
+              <w:t>a</w:t>
+            </w:r>
             <w:r>
               <w:rPr>
                 <w:rFonts w:cs="Arial"/>
                 <w:b/>
                 <w:sz w:val="20"/>
               </w:rPr>
-              <w:t>article</w:t>
-            </w:r>
-            <w:proofErr w:type="spellEnd"/>
-            <w:r>
-              <w:rPr>
-                <w:rFonts w:cs="Arial"/>
-                <w:b/>
-                <w:sz w:val="20"/>
-              </w:rPr>
-              <w:t xml:space="preserve"> par </w:t>
-            </w:r>
-            <w:proofErr w:type="spellStart"/>
-            <w:r>
-              <w:rPr>
-                <w:rFonts w:cs="Arial"/>
-                <w:b/>
-                <w:sz w:val="20"/>
-              </w:rPr>
-              <w:t>article</w:t>
-            </w:r>
-            <w:proofErr w:type="spellEnd"/>
-            <w:r>
-              <w:rPr>
-                <w:rFonts w:cs="Arial"/>
-                <w:b/>
-                <w:sz w:val="20"/>
-              </w:rPr>
-              <w:t xml:space="preserve"> du </w:t>
-            </w:r>
-            <w:proofErr w:type="spellStart"/>
-            <w:r>
-              <w:rPr>
-                <w:rFonts w:cs="Arial"/>
-                <w:b/>
-                <w:sz w:val="20"/>
-              </w:rPr>
-              <w:t>projet</w:t>
-            </w:r>
-            <w:proofErr w:type="spellEnd"/>
-            <w:r>
-              <w:rPr>
-                <w:rFonts w:cs="Arial"/>
-                <w:b/>
-                <w:sz w:val="20"/>
-              </w:rPr>
-              <w:t xml:space="preserve"> / </w:t>
-            </w:r>
-            <w:proofErr w:type="spellStart"/>
-            <w:r>
-              <w:rPr>
-                <w:rFonts w:cs="Arial"/>
-                <w:b/>
-                <w:sz w:val="20"/>
-              </w:rPr>
-              <w:t>Esame</w:t>
-            </w:r>
-            <w:proofErr w:type="spellEnd"/>
-            <w:r>
-              <w:rPr>
-                <w:rFonts w:cs="Arial"/>
-                <w:b/>
-                <w:sz w:val="20"/>
-              </w:rPr>
-              <w:t xml:space="preserve"> del </w:t>
-            </w:r>
-            <w:proofErr w:type="spellStart"/>
-            <w:r>
-              <w:rPr>
-                <w:rFonts w:cs="Arial"/>
-                <w:b/>
-                <w:sz w:val="20"/>
-              </w:rPr>
-              <w:t>progetto</w:t>
-            </w:r>
-            <w:proofErr w:type="spellEnd"/>
-            <w:r>
-              <w:rPr>
-                <w:rFonts w:cs="Arial"/>
-                <w:b/>
-                <w:sz w:val="20"/>
-              </w:rPr>
-              <w:t xml:space="preserve"> </w:t>
-            </w:r>
-            <w:proofErr w:type="spellStart"/>
-            <w:r>
-              <w:rPr>
-                <w:rFonts w:cs="Arial"/>
-                <w:b/>
-                <w:sz w:val="20"/>
-              </w:rPr>
-              <w:t>a</w:t>
-            </w:r>
-            <w:r>
-              <w:rPr>
-                <w:rFonts w:cs="Arial"/>
-                <w:b/>
-                <w:sz w:val="20"/>
-              </w:rPr>
-              <w:t>rticolo</w:t>
-            </w:r>
-            <w:proofErr w:type="spellEnd"/>
-            <w:r>
-              <w:rPr>
-                <w:rFonts w:cs="Arial"/>
-                <w:b/>
-                <w:sz w:val="20"/>
-              </w:rPr>
-              <w:t xml:space="preserve"> per </w:t>
-            </w:r>
-            <w:proofErr w:type="spellStart"/>
-            <w:r>
-              <w:rPr>
-                <w:rFonts w:cs="Arial"/>
-                <w:b/>
-                <w:sz w:val="20"/>
-              </w:rPr>
-              <w:t>articolo</w:t>
-            </w:r>
-            <w:proofErr w:type="spellEnd"/>
+              <w:t>rticolo per articolo</w:t>
+            </w:r>
           </w:p>
         </w:tc>
       </w:tr>
@@ -3909,7 +3403,6 @@
                 <w:sz w:val="20"/>
               </w:rPr>
             </w:pPr>
-            <w:proofErr w:type="spellStart"/>
             <w:r>
               <w:rPr>
                 <w:rFonts w:cs="Arial"/>
@@ -3924,42 +3417,31 @@
                 <w:b/>
                 <w:sz w:val="20"/>
               </w:rPr>
-              <w:t>essaire</w:t>
-            </w:r>
-            <w:proofErr w:type="spellEnd"/>
-            <w:r>
+              <w:t>essaire?</w:t>
+            </w:r>
+          </w:p>
+          <w:p>
+            <w:pPr>
+              <w:numPr>
+                <w:ilvl w:val="12"/>
+                <w:numId w:val="0"/>
+              </w:numPr>
+              <w:jc w:val="both"/>
               <w:rPr>
                 <w:rFonts w:cs="Arial"/>
                 <w:b/>
                 <w:sz w:val="20"/>
-              </w:rPr>
-              <w:t>?</w:t>
-            </w:r>
-          </w:p>
-          <w:p>
-            <w:pPr>
-              <w:numPr>
-                <w:ilvl w:val="12"/>
-                <w:numId w:val="0"/>
-              </w:numPr>
-              <w:jc w:val="both"/>
+                <w:lang w:val="it-CH"/>
+              </w:rPr>
+            </w:pPr>
+            <w:r>
               <w:rPr>
                 <w:rFonts w:cs="Arial"/>
                 <w:b/>
                 <w:sz w:val="20"/>
-                <w:lang w:val="it-CH"/>
-              </w:rPr>
-            </w:pPr>
-            <w:proofErr w:type="spellStart"/>
-            <w:r>
-              <w:rPr>
-                <w:rFonts w:cs="Arial"/>
-                <w:b/>
-                <w:sz w:val="20"/>
               </w:rPr>
               <w:t>Necessaria</w:t>
             </w:r>
-            <w:proofErr w:type="spellEnd"/>
             <w:r>
               <w:rPr>
                 <w:rFonts w:cs="Arial"/>
@@ -4489,7 +3971,6 @@
               </w:rPr>
               <w:t xml:space="preserve"> </w:t>
             </w:r>
-            <w:proofErr w:type="spellStart"/>
             <w:r>
               <w:rPr>
                 <w:rFonts w:cs="Arial"/>
@@ -4498,7 +3979,6 @@
               </w:rPr>
               <w:t>cpv</w:t>
             </w:r>
-            <w:proofErr w:type="spellEnd"/>
             <w:r>
               <w:rPr>
                 <w:rFonts w:cs="Arial"/>
@@ -4809,7 +4289,6 @@
               </w:rPr>
               <w:t xml:space="preserve"> </w:t>
             </w:r>
-            <w:proofErr w:type="spellStart"/>
             <w:r>
               <w:rPr>
                 <w:rFonts w:cs="Arial"/>
@@ -4818,7 +4297,6 @@
               </w:rPr>
               <w:t>cpv</w:t>
             </w:r>
-            <w:proofErr w:type="spellEnd"/>
             <w:r>
               <w:rPr>
                 <w:rFonts w:cs="Arial"/>
@@ -5074,23 +4552,7 @@
                 <w:rFonts w:cs="Arial"/>
                 <w:sz w:val="20"/>
               </w:rPr>
-              <w:t xml:space="preserve"> </w:t>
-            </w:r>
-            <w:proofErr w:type="spellStart"/>
-            <w:r>
-              <w:rPr>
-                <w:rFonts w:cs="Arial"/>
-                <w:sz w:val="20"/>
-              </w:rPr>
-              <w:t>let</w:t>
-            </w:r>
-            <w:proofErr w:type="spellEnd"/>
-            <w:r>
-              <w:rPr>
-                <w:rFonts w:cs="Arial"/>
-                <w:sz w:val="20"/>
-              </w:rPr>
-              <w:t xml:space="preserve">. </w:t>
+              <w:t xml:space="preserve"> let. </w:t>
             </w:r>
             <w:r>
               <w:rPr>
@@ -5132,23 +4594,7 @@
                 <w:rFonts w:cs="Arial"/>
                 <w:sz w:val="20"/>
               </w:rPr>
-              <w:t xml:space="preserve"> </w:t>
-            </w:r>
-            <w:proofErr w:type="spellStart"/>
-            <w:r>
-              <w:rPr>
-                <w:rFonts w:cs="Arial"/>
-                <w:sz w:val="20"/>
-              </w:rPr>
-              <w:t>lett</w:t>
-            </w:r>
-            <w:proofErr w:type="spellEnd"/>
-            <w:r>
-              <w:rPr>
-                <w:rFonts w:cs="Arial"/>
-                <w:sz w:val="20"/>
-              </w:rPr>
-              <w:t>. b</w:t>
+              <w:t xml:space="preserve"> lett. b</w:t>
             </w:r>
           </w:p>
         </w:tc>
@@ -5370,44 +4816,81 @@
               </w:rPr>
               <w:t xml:space="preserve"> </w:t>
             </w:r>
-            <w:proofErr w:type="spellStart"/>
             <w:r>
               <w:rPr>
                 <w:rFonts w:cs="Arial"/>
                 <w:sz w:val="20"/>
                 <w:lang w:val="en-US"/>
               </w:rPr>
-              <w:t>Bst</w:t>
-            </w:r>
-            <w:proofErr w:type="spellEnd"/>
-            <w:r>
+              <w:t>Bst. c</w:t>
+            </w:r>
+          </w:p>
+          <w:p>
+            <w:pPr>
+              <w:numPr>
+                <w:ilvl w:val="12"/>
+                <w:numId w:val="0"/>
+              </w:numPr>
+              <w:jc w:val="both"/>
               <w:rPr>
                 <w:rFonts w:cs="Arial"/>
                 <w:sz w:val="20"/>
                 <w:lang w:val="en-US"/>
               </w:rPr>
-              <w:t>. c</w:t>
-            </w:r>
-          </w:p>
-          <w:p>
-            <w:pPr>
-              <w:numPr>
-                <w:ilvl w:val="12"/>
-                <w:numId w:val="0"/>
-              </w:numPr>
-              <w:jc w:val="both"/>
+            </w:pPr>
+            <w:r>
               <w:rPr>
                 <w:rFonts w:cs="Arial"/>
                 <w:sz w:val="20"/>
                 <w:lang w:val="en-US"/>
               </w:rPr>
-            </w:pPr>
-            <w:r>
-              <w:rPr>
-                <w:rFonts w:cs="Arial"/>
+              <w:t>art. 27</w:t>
+            </w:r>
+            <w:r>
+              <w:rPr>
+                <w:rFonts w:cs="Arial"/>
+                <w:i/>
                 <w:sz w:val="20"/>
                 <w:lang w:val="en-US"/>
               </w:rPr>
+              <w:t>d</w:t>
+            </w:r>
+            <w:r>
+              <w:rPr>
+                <w:rFonts w:cs="Arial"/>
+                <w:sz w:val="20"/>
+                <w:lang w:val="en-US"/>
+              </w:rPr>
+              <w:t xml:space="preserve"> let. </w:t>
+            </w:r>
+            <w:r>
+              <w:rPr>
+                <w:rFonts w:cs="Arial"/>
+                <w:sz w:val="20"/>
+                <w:lang w:val="en-US"/>
+              </w:rPr>
+              <w:t>c</w:t>
+            </w:r>
+          </w:p>
+          <w:p>
+            <w:pPr>
+              <w:numPr>
+                <w:ilvl w:val="12"/>
+                <w:numId w:val="0"/>
+              </w:numPr>
+              <w:jc w:val="both"/>
+              <w:rPr>
+                <w:rFonts w:cs="Arial"/>
+                <w:sz w:val="20"/>
+                <w:lang w:val="en-US"/>
+              </w:rPr>
+            </w:pPr>
+            <w:r>
+              <w:rPr>
+                <w:rFonts w:cs="Arial"/>
+                <w:sz w:val="20"/>
+                <w:lang w:val="en-US"/>
+              </w:rPr>
               <w:t>art. 27</w:t>
             </w:r>
             <w:r>
@@ -5425,72 +4908,7 @@
                 <w:sz w:val="20"/>
                 <w:lang w:val="en-US"/>
               </w:rPr>
-              <w:t xml:space="preserve"> let. </w:t>
-            </w:r>
-            <w:r>
-              <w:rPr>
-                <w:rFonts w:cs="Arial"/>
-                <w:sz w:val="20"/>
-                <w:lang w:val="en-US"/>
-              </w:rPr>
-              <w:t>c</w:t>
-            </w:r>
-          </w:p>
-          <w:p>
-            <w:pPr>
-              <w:numPr>
-                <w:ilvl w:val="12"/>
-                <w:numId w:val="0"/>
-              </w:numPr>
-              <w:jc w:val="both"/>
-              <w:rPr>
-                <w:rFonts w:cs="Arial"/>
-                <w:sz w:val="20"/>
-                <w:lang w:val="en-US"/>
-              </w:rPr>
-            </w:pPr>
-            <w:r>
-              <w:rPr>
-                <w:rFonts w:cs="Arial"/>
-                <w:sz w:val="20"/>
-                <w:lang w:val="en-US"/>
-              </w:rPr>
-              <w:t>art. 27</w:t>
-            </w:r>
-            <w:r>
-              <w:rPr>
-                <w:rFonts w:cs="Arial"/>
-                <w:i/>
-                <w:sz w:val="20"/>
-                <w:lang w:val="en-US"/>
-              </w:rPr>
-              <w:t>d</w:t>
-            </w:r>
-            <w:r>
-              <w:rPr>
-                <w:rFonts w:cs="Arial"/>
-                <w:sz w:val="20"/>
-                <w:lang w:val="en-US"/>
-              </w:rPr>
-              <w:t xml:space="preserve"> </w:t>
-            </w:r>
-            <w:proofErr w:type="spellStart"/>
-            <w:r>
-              <w:rPr>
-                <w:rFonts w:cs="Arial"/>
-                <w:sz w:val="20"/>
-                <w:lang w:val="en-US"/>
-              </w:rPr>
-              <w:t>lett</w:t>
-            </w:r>
-            <w:proofErr w:type="spellEnd"/>
-            <w:r>
-              <w:rPr>
-                <w:rFonts w:cs="Arial"/>
-                <w:sz w:val="20"/>
-                <w:lang w:val="en-US"/>
-              </w:rPr>
-              <w:t>. c</w:t>
+              <w:t xml:space="preserve"> lett. c</w:t>
             </w:r>
           </w:p>
         </w:tc>
@@ -5815,23 +5233,7 @@
                 <w:rFonts w:cs="Arial"/>
                 <w:sz w:val="20"/>
               </w:rPr>
-              <w:t xml:space="preserve"> </w:t>
-            </w:r>
-            <w:proofErr w:type="spellStart"/>
-            <w:r>
-              <w:rPr>
-                <w:rFonts w:cs="Arial"/>
-                <w:sz w:val="20"/>
-              </w:rPr>
-              <w:t>cpv</w:t>
-            </w:r>
-            <w:proofErr w:type="spellEnd"/>
-            <w:r>
-              <w:rPr>
-                <w:rFonts w:cs="Arial"/>
-                <w:sz w:val="20"/>
-              </w:rPr>
-              <w:t>. 1-</w:t>
+              <w:t xml:space="preserve"> cpv. 1-</w:t>
             </w:r>
             <w:r>
               <w:rPr>
@@ -6213,23 +5615,7 @@
                 <w:rFonts w:cs="Arial"/>
                 <w:sz w:val="20"/>
               </w:rPr>
-              <w:t xml:space="preserve">, werden bei der Berechnung der </w:t>
-            </w:r>
-            <w:proofErr w:type="spellStart"/>
-            <w:r>
-              <w:rPr>
-                <w:rFonts w:cs="Arial"/>
-                <w:sz w:val="20"/>
-              </w:rPr>
-              <w:t>Limiten</w:t>
-            </w:r>
-            <w:proofErr w:type="spellEnd"/>
-            <w:r>
-              <w:rPr>
-                <w:rFonts w:cs="Arial"/>
-                <w:sz w:val="20"/>
-              </w:rPr>
-              <w:t xml:space="preserve"> nicht mitgezählt."</w:t>
+              <w:t>, werden bei der Berechnung der Limiten nicht mitgezählt."</w:t>
             </w:r>
           </w:p>
         </w:tc>
@@ -6274,72 +5660,40 @@
                 <w:rFonts w:cs="Arial"/>
                 <w:sz w:val="20"/>
               </w:rPr>
-              <w:t xml:space="preserve">imme nicht autonom abgeben können. Ziel ist es </w:t>
-            </w:r>
-            <w:proofErr w:type="gramStart"/>
-            <w:r>
-              <w:rPr>
-                <w:rFonts w:cs="Arial"/>
-                <w:sz w:val="20"/>
-              </w:rPr>
-              <w:t>ja wohl</w:t>
-            </w:r>
-            <w:proofErr w:type="gramEnd"/>
-            <w:r>
-              <w:rPr>
-                <w:rFonts w:cs="Arial"/>
-                <w:sz w:val="20"/>
-              </w:rPr>
-              <w:t>, den Menschen mit Behinderung den barrierefreien elektronischen Kanal zur Verfügung zu stellen. Eventuell liesse sich das besser formulieren.</w:t>
-            </w:r>
-          </w:p>
-          <w:p>
-            <w:pPr>
-              <w:numPr>
-                <w:ilvl w:val="12"/>
-                <w:numId w:val="0"/>
-              </w:numPr>
-              <w:jc w:val="both"/>
-              <w:rPr>
-                <w:rFonts w:cs="Arial"/>
-                <w:sz w:val="20"/>
-              </w:rPr>
-            </w:pPr>
-          </w:p>
-          <w:p>
-            <w:pPr>
-              <w:numPr>
-                <w:ilvl w:val="12"/>
-                <w:numId w:val="0"/>
-              </w:numPr>
-              <w:jc w:val="both"/>
-              <w:rPr>
-                <w:rFonts w:cs="Arial"/>
-                <w:sz w:val="20"/>
-              </w:rPr>
-            </w:pPr>
-            <w:r>
-              <w:rPr>
-                <w:rFonts w:cs="Arial"/>
-                <w:sz w:val="20"/>
-              </w:rPr>
-              <w:t xml:space="preserve">Die Idee, die Stimmen von Menschen mit Behinderung nicht zu den </w:t>
-            </w:r>
-            <w:proofErr w:type="spellStart"/>
-            <w:r>
-              <w:rPr>
-                <w:rFonts w:cs="Arial"/>
-                <w:sz w:val="20"/>
-              </w:rPr>
-              <w:t>Limiten</w:t>
-            </w:r>
-            <w:proofErr w:type="spellEnd"/>
-            <w:r>
-              <w:rPr>
-                <w:rFonts w:cs="Arial"/>
-                <w:sz w:val="20"/>
-              </w:rPr>
-              <w:t xml:space="preserve"> hinzuzuzählen, könnte sich in der Praxis als impraktikabel erweisen, da sie ja in ihrem Wahlkreis verbleiben dürften und eine separate Ausweisung der elektronischen Stimmen zu einer Identifikation von einzelnen Menschen mit Behinderung führen könnte.</w:t>
+              <w:t>imme nicht autonom abgeben können. Ziel ist es ja wohl, den Menschen mit Behinderung den barrierefreien elektronischen Kanal zur Verfügung zu stellen. Eventuell liesse sich das besser formulieren.</w:t>
+            </w:r>
+          </w:p>
+          <w:p>
+            <w:pPr>
+              <w:numPr>
+                <w:ilvl w:val="12"/>
+                <w:numId w:val="0"/>
+              </w:numPr>
+              <w:jc w:val="both"/>
+              <w:rPr>
+                <w:rFonts w:cs="Arial"/>
+                <w:sz w:val="20"/>
+              </w:rPr>
+            </w:pPr>
+          </w:p>
+          <w:p>
+            <w:pPr>
+              <w:numPr>
+                <w:ilvl w:val="12"/>
+                <w:numId w:val="0"/>
+              </w:numPr>
+              <w:jc w:val="both"/>
+              <w:rPr>
+                <w:rFonts w:cs="Arial"/>
+                <w:sz w:val="20"/>
+              </w:rPr>
+            </w:pPr>
+            <w:r>
+              <w:rPr>
+                <w:rFonts w:cs="Arial"/>
+                <w:sz w:val="20"/>
+              </w:rPr>
+              <w:t>Die Idee, die Stimmen von Menschen mit Behinderung nicht zu den Limiten hinzuzuzählen, könnte sich in der Praxis als impraktikabel erweisen, da sie ja in ihrem Wahlkreis verbleiben dürften und eine separate Ausweisung der elektronischen Stimmen zu einer Identifikation von einzelnen Menschen mit Behinderung führen könnte.</w:t>
             </w:r>
           </w:p>
           <w:p>
@@ -6501,25 +5855,7 @@
                 <w:sz w:val="20"/>
                 <w:lang w:val="en-US"/>
               </w:rPr>
-              <w:t xml:space="preserve"> </w:t>
-            </w:r>
-            <w:proofErr w:type="spellStart"/>
-            <w:r>
-              <w:rPr>
-                <w:rFonts w:cs="Arial"/>
-                <w:sz w:val="20"/>
-                <w:lang w:val="en-US"/>
-              </w:rPr>
-              <w:t>cpv</w:t>
-            </w:r>
-            <w:proofErr w:type="spellEnd"/>
-            <w:r>
-              <w:rPr>
-                <w:rFonts w:cs="Arial"/>
-                <w:sz w:val="20"/>
-                <w:lang w:val="en-US"/>
-              </w:rPr>
-              <w:t xml:space="preserve">. 1 e </w:t>
+              <w:t xml:space="preserve"> cpv. 1 e </w:t>
             </w:r>
             <w:r>
               <w:rPr>
@@ -7308,47 +6644,7 @@
                 <w:sz w:val="20"/>
               </w:rPr>
               <w:lastRenderedPageBreak/>
-              <w:t xml:space="preserve">wichtigen behördlichen Vorgänge wird veröffentlicht </w:t>
-            </w:r>
-            <w:proofErr w:type="gramStart"/>
-            <w:r>
-              <w:rPr>
-                <w:rFonts w:cs="Arial"/>
-                <w:b/>
-                <w:bCs/>
-                <w:sz w:val="20"/>
-              </w:rPr>
-              <w:t>soweit</w:t>
-            </w:r>
-            <w:proofErr w:type="gramEnd"/>
-            <w:r>
-              <w:rPr>
-                <w:rFonts w:cs="Arial"/>
-                <w:b/>
-                <w:bCs/>
-                <w:sz w:val="20"/>
-              </w:rPr>
-              <w:t xml:space="preserve"> die Veröffentlichung mit der sicheren </w:t>
-            </w:r>
-            <w:proofErr w:type="spellStart"/>
-            <w:r>
-              <w:rPr>
-                <w:rFonts w:cs="Arial"/>
-                <w:b/>
-                <w:bCs/>
-                <w:sz w:val="20"/>
-              </w:rPr>
-              <w:t>Abwickung</w:t>
-            </w:r>
-            <w:proofErr w:type="spellEnd"/>
-            <w:r>
-              <w:rPr>
-                <w:rFonts w:cs="Arial"/>
-                <w:b/>
-                <w:bCs/>
-                <w:sz w:val="20"/>
-              </w:rPr>
-              <w:t xml:space="preserve"> des Urnengangs vereinbar ist.</w:t>
+              <w:t>wichtigen behördlichen Vorgänge wird veröffentlicht soweit die Veröffentlichung mit der sicheren Abwickung des Urnengangs vereinbar ist.</w:t>
             </w:r>
           </w:p>
           <w:p>
@@ -7413,71 +6709,7 @@
                 <w:sz w:val="20"/>
               </w:rPr>
               <w:lastRenderedPageBreak/>
-              <w:t xml:space="preserve">2 "Public </w:t>
-            </w:r>
-            <w:proofErr w:type="spellStart"/>
-            <w:r>
-              <w:rPr>
-                <w:rFonts w:cs="Arial"/>
-                <w:sz w:val="20"/>
-              </w:rPr>
-              <w:t>Scrutiny</w:t>
-            </w:r>
-            <w:proofErr w:type="spellEnd"/>
-            <w:r>
-              <w:rPr>
-                <w:rFonts w:cs="Arial"/>
-                <w:sz w:val="20"/>
-              </w:rPr>
-              <w:t>" erfordert eine transparente Entwicklung (inkl. Commit-</w:t>
-            </w:r>
-            <w:proofErr w:type="spellStart"/>
-            <w:r>
-              <w:rPr>
-                <w:rFonts w:cs="Arial"/>
-                <w:sz w:val="20"/>
-              </w:rPr>
-              <w:t>History</w:t>
-            </w:r>
-            <w:proofErr w:type="spellEnd"/>
-            <w:r>
-              <w:rPr>
-                <w:rFonts w:cs="Arial"/>
-                <w:sz w:val="20"/>
-              </w:rPr>
-              <w:t>) und Engagement einer grossen Community. Mit einer Open-Source Lizenz wird die Wahrscheinlichkeit grösser, dass andere Länder Schweizer E-</w:t>
-            </w:r>
-            <w:proofErr w:type="spellStart"/>
-            <w:r>
-              <w:rPr>
-                <w:rFonts w:cs="Arial"/>
-                <w:sz w:val="20"/>
-              </w:rPr>
-              <w:t>Voting</w:t>
-            </w:r>
-            <w:proofErr w:type="spellEnd"/>
-            <w:r>
-              <w:rPr>
-                <w:rFonts w:cs="Arial"/>
-                <w:sz w:val="20"/>
-              </w:rPr>
-              <w:t xml:space="preserve"> Quellcode ebenfalls einsetzen. Demzufolge würde mit einer Open-Source Lizenz die Community um das Schweizer System grösser und somit das System sicherer. Es zeichnet sich bereits jetzt ab, dass der Aufbau einer Community sehr herausfordernd - wenn nicht gar einer der grössten Knackpunkte für ein sicheres E-</w:t>
-            </w:r>
-            <w:proofErr w:type="spellStart"/>
-            <w:r>
-              <w:rPr>
-                <w:rFonts w:cs="Arial"/>
-                <w:sz w:val="20"/>
-              </w:rPr>
-              <w:t>Voting</w:t>
-            </w:r>
-            <w:proofErr w:type="spellEnd"/>
-            <w:r>
-              <w:rPr>
-                <w:rFonts w:cs="Arial"/>
-                <w:sz w:val="20"/>
-              </w:rPr>
-              <w:t xml:space="preserve"> - sein wird. Folglich sollte alles unternommen werden, um diesem Schwachpunkt zu begegnen. </w:t>
+              <w:t xml:space="preserve">2 "Public Scrutiny" erfordert eine transparente Entwicklung (inkl. Commit-History) und Engagement einer grossen Community. Mit einer Open-Source Lizenz wird die Wahrscheinlichkeit grösser, dass andere Länder Schweizer E-Voting Quellcode ebenfalls einsetzen. Demzufolge würde mit einer Open-Source Lizenz die Community um das Schweizer System grösser und somit das System sicherer. Es zeichnet sich bereits jetzt ab, dass der Aufbau einer Community sehr herausfordernd - wenn nicht gar einer der grössten Knackpunkte für ein sicheres E-Voting - sein wird. Folglich sollte alles unternommen werden, um diesem Schwachpunkt zu begegnen. </w:t>
             </w:r>
           </w:p>
           <w:p>
@@ -8115,7 +7347,6 @@
                 <w:sz w:val="20"/>
               </w:rPr>
             </w:pPr>
-            <w:proofErr w:type="spellStart"/>
             <w:r>
               <w:rPr>
                 <w:rFonts w:cs="Arial"/>
@@ -8123,15 +7354,36 @@
                 <w:sz w:val="20"/>
               </w:rPr>
               <w:lastRenderedPageBreak/>
-              <w:t>VEleS</w:t>
-            </w:r>
-            <w:proofErr w:type="spellEnd"/>
-            <w:r>
+              <w:t xml:space="preserve">VEleS </w:t>
+            </w:r>
+          </w:p>
+          <w:p>
+            <w:pPr>
+              <w:numPr>
+                <w:ilvl w:val="12"/>
+                <w:numId w:val="0"/>
+              </w:numPr>
+              <w:jc w:val="both"/>
               <w:rPr>
                 <w:rFonts w:cs="Arial"/>
                 <w:b/>
                 <w:sz w:val="20"/>
               </w:rPr>
+            </w:pPr>
+            <w:r>
+              <w:rPr>
+                <w:rFonts w:cs="Arial"/>
+                <w:b/>
+                <w:sz w:val="20"/>
+              </w:rPr>
+              <w:t>OVotE</w:t>
+            </w:r>
+            <w:r>
+              <w:rPr>
+                <w:rFonts w:cs="Arial"/>
+                <w:b/>
+                <w:sz w:val="20"/>
+              </w:rPr>
               <w:t xml:space="preserve"> </w:t>
             </w:r>
           </w:p>
@@ -8148,79 +7400,77 @@
                 <w:sz w:val="20"/>
               </w:rPr>
             </w:pPr>
-            <w:proofErr w:type="spellStart"/>
             <w:r>
               <w:rPr>
                 <w:rFonts w:cs="Arial"/>
                 <w:b/>
                 <w:sz w:val="20"/>
               </w:rPr>
-              <w:t>OVotE</w:t>
-            </w:r>
-            <w:proofErr w:type="spellEnd"/>
-            <w:r>
+              <w:t>OVE</w:t>
+            </w:r>
+          </w:p>
+        </w:tc>
+        <w:tc>
+          <w:tcPr>
+            <w:tcW w:w="1418" w:type="dxa"/>
+            <w:tcBorders>
+              <w:top w:val="single" w:sz="4" w:space="0" w:color="auto"/>
+              <w:left w:val="single" w:sz="6" w:space="0" w:color="auto"/>
+              <w:bottom w:val="single" w:sz="4" w:space="0" w:color="auto"/>
+              <w:right w:val="single" w:sz="6" w:space="0" w:color="auto"/>
+            </w:tcBorders>
+            <w:shd w:val="clear" w:color="auto" w:fill="BDD6EE" w:themeFill="accent1" w:themeFillTint="66"/>
+          </w:tcPr>
+          <w:p>
+            <w:pPr>
+              <w:numPr>
+                <w:ilvl w:val="12"/>
+                <w:numId w:val="0"/>
+              </w:numPr>
+              <w:jc w:val="both"/>
               <w:rPr>
                 <w:rFonts w:cs="Arial"/>
                 <w:b/>
                 <w:sz w:val="20"/>
               </w:rPr>
-              <w:t xml:space="preserve"> </w:t>
-            </w:r>
-          </w:p>
-          <w:p>
-            <w:pPr>
-              <w:numPr>
-                <w:ilvl w:val="12"/>
-                <w:numId w:val="0"/>
-              </w:numPr>
-              <w:jc w:val="both"/>
+            </w:pPr>
+            <w:r>
               <w:rPr>
                 <w:rFonts w:cs="Arial"/>
                 <w:b/>
                 <w:sz w:val="20"/>
               </w:rPr>
-            </w:pPr>
-            <w:r>
+              <w:t>Nötig?</w:t>
+            </w:r>
+          </w:p>
+          <w:p>
+            <w:pPr>
+              <w:numPr>
+                <w:ilvl w:val="12"/>
+                <w:numId w:val="0"/>
+              </w:numPr>
+              <w:jc w:val="both"/>
               <w:rPr>
                 <w:rFonts w:cs="Arial"/>
                 <w:b/>
                 <w:sz w:val="20"/>
               </w:rPr>
-              <w:t>OVE</w:t>
-            </w:r>
-          </w:p>
-        </w:tc>
-        <w:tc>
-          <w:tcPr>
-            <w:tcW w:w="1418" w:type="dxa"/>
-            <w:tcBorders>
-              <w:top w:val="single" w:sz="4" w:space="0" w:color="auto"/>
-              <w:left w:val="single" w:sz="6" w:space="0" w:color="auto"/>
-              <w:bottom w:val="single" w:sz="4" w:space="0" w:color="auto"/>
-              <w:right w:val="single" w:sz="6" w:space="0" w:color="auto"/>
-            </w:tcBorders>
-            <w:shd w:val="clear" w:color="auto" w:fill="BDD6EE" w:themeFill="accent1" w:themeFillTint="66"/>
-          </w:tcPr>
-          <w:p>
-            <w:pPr>
-              <w:numPr>
-                <w:ilvl w:val="12"/>
-                <w:numId w:val="0"/>
-              </w:numPr>
-              <w:jc w:val="both"/>
+            </w:pPr>
+            <w:r>
               <w:rPr>
                 <w:rFonts w:cs="Arial"/>
                 <w:b/>
                 <w:sz w:val="20"/>
               </w:rPr>
-            </w:pPr>
+              <w:t>Néc</w:t>
+            </w:r>
             <w:r>
               <w:rPr>
                 <w:rFonts w:cs="Arial"/>
                 <w:b/>
                 <w:sz w:val="20"/>
               </w:rPr>
-              <w:t>Nötig?</w:t>
+              <w:t>essaire?</w:t>
             </w:r>
           </w:p>
           <w:p>
@@ -8234,59 +7484,17 @@
                 <w:rFonts w:cs="Arial"/>
                 <w:b/>
                 <w:sz w:val="20"/>
-              </w:rPr>
-            </w:pPr>
-            <w:proofErr w:type="spellStart"/>
+                <w:lang w:val="it-CH"/>
+              </w:rPr>
+            </w:pPr>
             <w:r>
               <w:rPr>
                 <w:rFonts w:cs="Arial"/>
                 <w:b/>
                 <w:sz w:val="20"/>
               </w:rPr>
-              <w:t>Néc</w:t>
-            </w:r>
-            <w:r>
-              <w:rPr>
-                <w:rFonts w:cs="Arial"/>
-                <w:b/>
-                <w:sz w:val="20"/>
-              </w:rPr>
-              <w:t>essaire</w:t>
-            </w:r>
-            <w:proofErr w:type="spellEnd"/>
-            <w:r>
-              <w:rPr>
-                <w:rFonts w:cs="Arial"/>
-                <w:b/>
-                <w:sz w:val="20"/>
-              </w:rPr>
-              <w:t>?</w:t>
-            </w:r>
-          </w:p>
-          <w:p>
-            <w:pPr>
-              <w:numPr>
-                <w:ilvl w:val="12"/>
-                <w:numId w:val="0"/>
-              </w:numPr>
-              <w:jc w:val="both"/>
-              <w:rPr>
-                <w:rFonts w:cs="Arial"/>
-                <w:b/>
-                <w:sz w:val="20"/>
-                <w:lang w:val="it-CH"/>
-              </w:rPr>
-            </w:pPr>
-            <w:proofErr w:type="spellStart"/>
-            <w:r>
-              <w:rPr>
-                <w:rFonts w:cs="Arial"/>
-                <w:b/>
-                <w:sz w:val="20"/>
-              </w:rPr>
               <w:t>Necessaria</w:t>
             </w:r>
-            <w:proofErr w:type="spellEnd"/>
             <w:r>
               <w:rPr>
                 <w:rFonts w:cs="Arial"/>
@@ -8872,23 +8080,7 @@
                 <w:rFonts w:cs="Arial"/>
                 <w:sz w:val="20"/>
               </w:rPr>
-              <w:t xml:space="preserve">Der Abschnitt "a. System" bezeichnet die Gesamtheit der Software und der Infrastruktur, scheint sich dann aber auf die "Durchführung" zu beschränken ohne dass hier klar gemacht wird, ob die Vor- und Nachbereitung der Wahlen und Abstimmungen auch Teil der Durchführung </w:t>
-            </w:r>
-            <w:proofErr w:type="gramStart"/>
-            <w:r>
-              <w:rPr>
-                <w:rFonts w:cs="Arial"/>
-                <w:sz w:val="20"/>
-              </w:rPr>
-              <w:t>sind</w:t>
-            </w:r>
-            <w:proofErr w:type="gramEnd"/>
-            <w:r>
-              <w:rPr>
-                <w:rFonts w:cs="Arial"/>
-                <w:sz w:val="20"/>
-              </w:rPr>
-              <w:t xml:space="preserve">. Das wäre eventuell noch zu klären. </w:t>
+              <w:t xml:space="preserve">Der Abschnitt "a. System" bezeichnet die Gesamtheit der Software und der Infrastruktur, scheint sich dann aber auf die "Durchführung" zu beschränken ohne dass hier klar gemacht wird, ob die Vor- und Nachbereitung der Wahlen und Abstimmungen auch Teil der Durchführung sind. Das wäre eventuell noch zu klären. </w:t>
             </w:r>
             <w:r>
               <w:rPr>
@@ -9089,23 +8281,7 @@
                 <w:rFonts w:cs="Arial"/>
                 <w:sz w:val="20"/>
               </w:rPr>
-              <w:t xml:space="preserve">b. Das System ist </w:t>
-            </w:r>
-            <w:proofErr w:type="spellStart"/>
-            <w:r>
-              <w:rPr>
-                <w:rFonts w:cs="Arial"/>
-                <w:sz w:val="20"/>
-              </w:rPr>
-              <w:t>für</w:t>
-            </w:r>
-            <w:proofErr w:type="spellEnd"/>
-            <w:r>
-              <w:rPr>
-                <w:rFonts w:cs="Arial"/>
-                <w:sz w:val="20"/>
-              </w:rPr>
-              <w:t xml:space="preserve"> die Stimmberechtigten einfach zu handhaben; </w:t>
+              <w:t xml:space="preserve">b. Das System ist für die Stimmberechtigten einfach zu handhaben; </w:t>
             </w:r>
             <w:r>
               <w:rPr>
@@ -9204,71 +8380,7 @@
                 <w:rFonts w:cs="Arial"/>
                 <w:sz w:val="20"/>
               </w:rPr>
-              <w:t xml:space="preserve">Artikel 3b: Der Nachsatz ist sehr offen und schwach formuliert. Wir denken, dass diese besonderen Bedürfnisse ohnehin durch verschiedene Vorgaben abgedeckt sind und deshalb hier nicht explizit erwähnt werden müssen. Der Artikel 3d beschränkt sich auf das Vorhandensein von Anreizen, ohne sie qualitativ oder quantitativ zu bestimmen. Angesichts des grossen Bedarfs nach Public </w:t>
-            </w:r>
-            <w:proofErr w:type="spellStart"/>
-            <w:r>
-              <w:rPr>
-                <w:rFonts w:cs="Arial"/>
-                <w:sz w:val="20"/>
-              </w:rPr>
-              <w:t>Scrutiny</w:t>
-            </w:r>
-            <w:proofErr w:type="spellEnd"/>
-            <w:r>
-              <w:rPr>
-                <w:rFonts w:cs="Arial"/>
-                <w:sz w:val="20"/>
-              </w:rPr>
-              <w:t xml:space="preserve"> scheint mir das nicht adäquat. Grob wird der Zwang zur Zertifizierung durch Public </w:t>
-            </w:r>
-            <w:proofErr w:type="spellStart"/>
-            <w:r>
-              <w:rPr>
-                <w:rFonts w:cs="Arial"/>
-                <w:sz w:val="20"/>
-              </w:rPr>
-              <w:t>Scrutiny</w:t>
-            </w:r>
-            <w:proofErr w:type="spellEnd"/>
-            <w:r>
-              <w:rPr>
-                <w:rFonts w:cs="Arial"/>
-                <w:sz w:val="20"/>
-              </w:rPr>
-              <w:t xml:space="preserve"> ersetzt. Weil die aber schlecht zu messen und zu beweisen ist, beschränkt sich dieser Absatz auf Anreize, die dann hoffentlich zu Public </w:t>
-            </w:r>
-            <w:proofErr w:type="spellStart"/>
-            <w:r>
-              <w:rPr>
-                <w:rFonts w:cs="Arial"/>
-                <w:sz w:val="20"/>
-              </w:rPr>
-              <w:t>Scrutiny</w:t>
-            </w:r>
-            <w:proofErr w:type="spellEnd"/>
-            <w:r>
-              <w:rPr>
-                <w:rFonts w:cs="Arial"/>
-                <w:sz w:val="20"/>
-              </w:rPr>
-              <w:t xml:space="preserve"> führen. Der Begriff "Mitwirkung" ist sehr stark. Wir sprechen uns dafür aus, ihn beizubehalten, auch wenn er über die Forderung in anderen Passagen der </w:t>
-            </w:r>
-            <w:proofErr w:type="spellStart"/>
-            <w:r>
-              <w:rPr>
-                <w:rFonts w:cs="Arial"/>
-                <w:sz w:val="20"/>
-              </w:rPr>
-              <w:t>VEleS</w:t>
-            </w:r>
-            <w:proofErr w:type="spellEnd"/>
-            <w:r>
-              <w:rPr>
-                <w:rFonts w:cs="Arial"/>
-                <w:sz w:val="20"/>
-              </w:rPr>
-              <w:t xml:space="preserve"> hinausgeht.</w:t>
+              <w:t>Artikel 3b: Der Nachsatz ist sehr offen und schwach formuliert. Wir denken, dass diese besonderen Bedürfnisse ohnehin durch verschiedene Vorgaben abgedeckt sind und deshalb hier nicht explizit erwähnt werden müssen. Der Artikel 3d beschränkt sich auf das Vorhandensein von Anreizen, ohne sie qualitativ oder quantitativ zu bestimmen. Angesichts des grossen Bedarfs nach Public Scrutiny scheint mir das nicht adäquat. Grob wird der Zwang zur Zertifizierung durch Public Scrutiny ersetzt. Weil die aber schlecht zu messen und zu beweisen ist, beschränkt sich dieser Absatz auf Anreize, die dann hoffentlich zu Public Scrutiny führen. Der Begriff "Mitwirkung" ist sehr stark. Wir sprechen uns dafür aus, ihn beizubehalten, auch wenn er über die Forderung in anderen Passagen der VEleS hinausgeht.</w:t>
             </w:r>
           </w:p>
         </w:tc>
@@ -9456,23 +8568,7 @@
                 <w:sz w:val="20"/>
               </w:rPr>
               <w:lastRenderedPageBreak/>
-              <w:t xml:space="preserve">Schutz der persönlichen Informationen </w:t>
-            </w:r>
-            <w:proofErr w:type="spellStart"/>
-            <w:r>
-              <w:rPr>
-                <w:rFonts w:cs="Arial"/>
-                <w:sz w:val="20"/>
-              </w:rPr>
-              <w:t>über</w:t>
-            </w:r>
-            <w:proofErr w:type="spellEnd"/>
-            <w:r>
-              <w:rPr>
-                <w:rFonts w:cs="Arial"/>
-                <w:sz w:val="20"/>
-              </w:rPr>
-              <w:t xml:space="preserve"> die Stimmberechtigten; e. </w:t>
+              <w:t xml:space="preserve">Schutz der persönlichen Informationen über die Stimmberechtigten; e. </w:t>
             </w:r>
             <w:r>
               <w:rPr>
@@ -9480,25 +8576,7 @@
                 <w:strike/>
                 <w:sz w:val="20"/>
               </w:rPr>
-              <w:t xml:space="preserve">Schutz der </w:t>
-            </w:r>
-            <w:proofErr w:type="spellStart"/>
-            <w:r>
-              <w:rPr>
-                <w:rFonts w:cs="Arial"/>
-                <w:strike/>
-                <w:sz w:val="20"/>
-              </w:rPr>
-              <w:t>für</w:t>
-            </w:r>
-            <w:proofErr w:type="spellEnd"/>
-            <w:r>
-              <w:rPr>
-                <w:rFonts w:cs="Arial"/>
-                <w:strike/>
-                <w:sz w:val="20"/>
-              </w:rPr>
-              <w:t xml:space="preserve"> die Stimmberechtigten bestimmten Informationen vor Manipulationen</w:t>
+              <w:t>Schutz der für die Stimmberechtigten bestimmten Informationen vor Manipulationen</w:t>
             </w:r>
             <w:r>
               <w:rPr>
@@ -9553,39 +8631,7 @@
                 <w:sz w:val="20"/>
               </w:rPr>
               <w:lastRenderedPageBreak/>
-              <w:t xml:space="preserve">Artikel 4 </w:t>
-            </w:r>
-            <w:proofErr w:type="spellStart"/>
-            <w:r>
-              <w:rPr>
-                <w:rFonts w:cs="Arial"/>
-                <w:sz w:val="20"/>
-              </w:rPr>
-              <w:t>Abs</w:t>
-            </w:r>
-            <w:proofErr w:type="spellEnd"/>
-            <w:r>
-              <w:rPr>
-                <w:rFonts w:cs="Arial"/>
-                <w:sz w:val="20"/>
-              </w:rPr>
-              <w:t xml:space="preserve"> 1: Der Einbezug von Vertrauen und Akzeptanz der Öffentlichkeit ist sinnvoll. Es ist unklar, ob sich über diesen Absatz eine Bewilligung </w:t>
-            </w:r>
-            <w:proofErr w:type="gramStart"/>
-            <w:r>
-              <w:rPr>
-                <w:rFonts w:cs="Arial"/>
-                <w:sz w:val="20"/>
-              </w:rPr>
-              <w:t>aufgrund fehlender Vertrauen</w:t>
-            </w:r>
-            <w:proofErr w:type="gramEnd"/>
-            <w:r>
-              <w:rPr>
-                <w:rFonts w:cs="Arial"/>
-                <w:sz w:val="20"/>
-              </w:rPr>
-              <w:t xml:space="preserve"> und Akzeptanz in einem bestimmten Einzelkanton verweigern liesse. Wenn das nicht möglich ist, dann lässt dieser Abschnitt hier Fehlschlüsse zu und wenn es möglich sein soll, dann wäre das klar zu schrei</w:t>
+              <w:t>Artikel 4 Abs 1: Der Einbezug von Vertrauen und Akzeptanz der Öffentlichkeit ist sinnvoll. Es ist unklar, ob sich über diesen Absatz eine Bewilligung aufgrund fehlender Vertrauen und Akzeptanz in einem bestimmten Einzelkanton verweigern liesse. Wenn das nicht möglich ist, dann lässt dieser Abschnitt hier Fehlschlüsse zu und wenn es möglich sein soll, dann wäre das klar zu schrei</w:t>
             </w:r>
             <w:r>
               <w:rPr>
@@ -9774,23 +8820,7 @@
                 <w:rFonts w:cs="Arial"/>
                 <w:sz w:val="20"/>
               </w:rPr>
-              <w:t xml:space="preserve">1 Es ist sichergestellt, dass jede Manipulation, die zu einer Verfälschung des Ergebnisses </w:t>
-            </w:r>
-            <w:proofErr w:type="spellStart"/>
-            <w:r>
-              <w:rPr>
-                <w:rFonts w:cs="Arial"/>
-                <w:sz w:val="20"/>
-              </w:rPr>
-              <w:t>führt</w:t>
-            </w:r>
-            <w:proofErr w:type="spellEnd"/>
-            <w:r>
-              <w:rPr>
-                <w:rFonts w:cs="Arial"/>
-                <w:sz w:val="20"/>
-              </w:rPr>
-              <w:t xml:space="preserve">, unter Wahrung des Stimmgeheimnisses erkannt werden kann (vollständige Verifizierbarkeit). Dies </w:t>
+              <w:t xml:space="preserve">1 Es ist sichergestellt, dass jede Manipulation, die zu einer Verfälschung des Ergebnisses führt, unter Wahrung des Stimmgeheimnisses erkannt werden kann (vollständige Verifizierbarkeit). Dies </w:t>
             </w:r>
             <w:r>
               <w:rPr>
@@ -9821,23 +8851,7 @@
                 <w:rFonts w:cs="Arial"/>
                 <w:sz w:val="20"/>
               </w:rPr>
-              <w:t xml:space="preserve"> gegeben, wenn die Anforderungen an die individuelle und an die universelle Verifizierbarkeit </w:t>
-            </w:r>
-            <w:proofErr w:type="spellStart"/>
-            <w:r>
-              <w:rPr>
-                <w:rFonts w:cs="Arial"/>
-                <w:sz w:val="20"/>
-              </w:rPr>
-              <w:t>erfüllt</w:t>
-            </w:r>
-            <w:proofErr w:type="spellEnd"/>
-            <w:r>
-              <w:rPr>
-                <w:rFonts w:cs="Arial"/>
-                <w:sz w:val="20"/>
-              </w:rPr>
-              <w:t xml:space="preserve"> sind.</w:t>
+              <w:t xml:space="preserve"> gegeben, wenn die Anforderungen an die individuelle und an die universelle Verifizierbarkeit erfüllt sind.</w:t>
             </w:r>
           </w:p>
         </w:tc>
@@ -10892,39 +9906,7 @@
                 <w:sz w:val="20"/>
               </w:rPr>
               <w:lastRenderedPageBreak/>
-              <w:t xml:space="preserve">Bundeskanzlei (1c) prüfen die Sicherheit von Infrastruktur und Betrieb. Es ist nicht vorstellbar, dass diese Prüfungen zu einem positiven Befund gelangen, wenn kein geprüftes ISMS vorhanden ist. 4 Die nach den Absätzen 1 und 2 </w:t>
-            </w:r>
-            <w:proofErr w:type="spellStart"/>
-            <w:r>
-              <w:rPr>
-                <w:rFonts w:cs="Arial"/>
-                <w:sz w:val="20"/>
-              </w:rPr>
-              <w:t>für</w:t>
-            </w:r>
-            <w:proofErr w:type="spellEnd"/>
-            <w:r>
-              <w:rPr>
-                <w:rFonts w:cs="Arial"/>
-                <w:sz w:val="20"/>
-              </w:rPr>
-              <w:t xml:space="preserve"> die </w:t>
-            </w:r>
-            <w:proofErr w:type="spellStart"/>
-            <w:r>
-              <w:rPr>
-                <w:rFonts w:cs="Arial"/>
-                <w:sz w:val="20"/>
-              </w:rPr>
-              <w:t>Prüfungen</w:t>
-            </w:r>
-            <w:proofErr w:type="spellEnd"/>
-            <w:r>
-              <w:rPr>
-                <w:rFonts w:cs="Arial"/>
-                <w:sz w:val="20"/>
-              </w:rPr>
-              <w:t xml:space="preserve"> zuständigen Behörden publizieren die </w:t>
+              <w:t xml:space="preserve">Bundeskanzlei (1c) prüfen die Sicherheit von Infrastruktur und Betrieb. Es ist nicht vorstellbar, dass diese Prüfungen zu einem positiven Befund gelangen, wenn kein geprüftes ISMS vorhanden ist. 4 Die nach den Absätzen 1 und 2 für die Prüfungen zuständigen Behörden publizieren die </w:t>
             </w:r>
             <w:r>
               <w:rPr>
@@ -10955,55 +9937,7 @@
                 <w:rFonts w:cs="Arial"/>
                 <w:sz w:val="20"/>
               </w:rPr>
-              <w:t xml:space="preserve"> und die Zertifikate. Zusätzlich sind weitere Unterlagen zu publizieren, sofern sie </w:t>
-            </w:r>
-            <w:proofErr w:type="spellStart"/>
-            <w:r>
-              <w:rPr>
-                <w:rFonts w:cs="Arial"/>
-                <w:sz w:val="20"/>
-              </w:rPr>
-              <w:t>für</w:t>
-            </w:r>
-            <w:proofErr w:type="spellEnd"/>
-            <w:r>
-              <w:rPr>
-                <w:rFonts w:cs="Arial"/>
-                <w:sz w:val="20"/>
-              </w:rPr>
-              <w:t xml:space="preserve"> die Nachvollziehbarkeit relevant sind. Von einer vollständigen Publikation kann abgesehen werden, sofern eine </w:t>
-            </w:r>
-            <w:proofErr w:type="spellStart"/>
-            <w:r>
-              <w:rPr>
-                <w:rFonts w:cs="Arial"/>
-                <w:sz w:val="20"/>
-              </w:rPr>
-              <w:t>begründete</w:t>
-            </w:r>
-            <w:proofErr w:type="spellEnd"/>
-            <w:r>
-              <w:rPr>
-                <w:rFonts w:cs="Arial"/>
-                <w:sz w:val="20"/>
-              </w:rPr>
-              <w:t xml:space="preserve"> Ausnahme insbesondere </w:t>
-            </w:r>
-            <w:proofErr w:type="spellStart"/>
-            <w:r>
-              <w:rPr>
-                <w:rFonts w:cs="Arial"/>
-                <w:sz w:val="20"/>
-              </w:rPr>
-              <w:t>gestützt</w:t>
-            </w:r>
-            <w:proofErr w:type="spellEnd"/>
-            <w:r>
-              <w:rPr>
-                <w:rFonts w:cs="Arial"/>
-                <w:sz w:val="20"/>
-              </w:rPr>
-              <w:t xml:space="preserve"> auf das Öffentlichkeits- oder das Datenschutzrecht vorliegt. In diesem Fall ist eine teilweise Publikation zu ermöglichen.</w:t>
+              <w:t xml:space="preserve"> und die Zertifikate. Zusätzlich sind weitere Unterlagen zu publizieren, sofern sie für die Nachvollziehbarkeit relevant sind. Von einer vollständigen Publikation kann abgesehen werden, sofern eine begründete Ausnahme insbesondere gestützt auf das Öffentlichkeits- oder das Datenschutzrecht vorliegt. In diesem Fall ist eine teilweise Publikation zu ermöglichen.</w:t>
             </w:r>
           </w:p>
         </w:tc>
@@ -11229,23 +10163,7 @@
                 <w:rFonts w:cs="Arial"/>
                 <w:sz w:val="20"/>
               </w:rPr>
-              <w:t xml:space="preserve">1 Der Kanton sorgt </w:t>
-            </w:r>
-            <w:proofErr w:type="spellStart"/>
-            <w:r>
-              <w:rPr>
-                <w:rFonts w:cs="Arial"/>
-                <w:sz w:val="20"/>
-              </w:rPr>
-              <w:t>dafür</w:t>
-            </w:r>
-            <w:proofErr w:type="spellEnd"/>
-            <w:r>
-              <w:rPr>
-                <w:rFonts w:cs="Arial"/>
-                <w:sz w:val="20"/>
-              </w:rPr>
-              <w:t xml:space="preserve">, dass folgende Unterlagen offengelegt werden: a. der Quellcode der Software des Systems </w:t>
+              <w:t xml:space="preserve">1 Der Kanton sorgt dafür, dass folgende Unterlagen offengelegt werden: a. der Quellcode der Software des Systems </w:t>
             </w:r>
             <w:r>
               <w:rPr>
@@ -11269,9 +10187,15 @@
                 <w:bCs/>
                 <w:sz w:val="20"/>
               </w:rPr>
-              <w:t>unter einer Open Source Lizenz. Die Publikation schliesst die detaillierte Entwicklungsgeschichte (Commit-</w:t>
-            </w:r>
-            <w:proofErr w:type="spellStart"/>
+              <w:t>unter einer Open Source Lizenz. Die Publikation schliesst die detaillierte Entwicklungsgeschichte (Commit-History) sowie die Dateien mit relevanten Parametern mit ein.</w:t>
+            </w:r>
+            <w:r>
+              <w:rPr>
+                <w:rFonts w:cs="Arial"/>
+                <w:sz w:val="20"/>
+              </w:rPr>
+              <w:t xml:space="preserve">; b. die Dokumentation der Software; c. Anleitungen und ergänzende Dokumentationen, die fachkundige Personen benötigen, um das System in der eigenen Infrastruktur kompilieren, in Betrieb nehmen und analysieren zu können; d. die Dokumentation der Prozesse für den Betrieb, die Wartung und die Sicherung des Systems; e. Informationen und Beschreibungen zu bekannten Mängeln, </w:t>
+            </w:r>
             <w:r>
               <w:rPr>
                 <w:rFonts w:cs="Arial"/>
@@ -11279,48 +10203,6 @@
                 <w:bCs/>
                 <w:sz w:val="20"/>
               </w:rPr>
-              <w:t>History</w:t>
-            </w:r>
-            <w:proofErr w:type="spellEnd"/>
-            <w:r>
-              <w:rPr>
-                <w:rFonts w:cs="Arial"/>
-                <w:b/>
-                <w:bCs/>
-                <w:sz w:val="20"/>
-              </w:rPr>
-              <w:t>) sowie die Dateien mit relevanten Parametern mit ein.</w:t>
-            </w:r>
-            <w:r>
-              <w:rPr>
-                <w:rFonts w:cs="Arial"/>
-                <w:sz w:val="20"/>
-              </w:rPr>
-              <w:t xml:space="preserve">; b. die Dokumentation der Software; c. Anleitungen und ergänzende Dokumentationen, die fachkundige Personen benötigen, um das System in der eigenen Infrastruktur kompilieren, in Betrieb nehmen und analysieren zu können; d. die Dokumentation der Prozesse </w:t>
-            </w:r>
-            <w:proofErr w:type="spellStart"/>
-            <w:r>
-              <w:rPr>
-                <w:rFonts w:cs="Arial"/>
-                <w:sz w:val="20"/>
-              </w:rPr>
-              <w:t>für</w:t>
-            </w:r>
-            <w:proofErr w:type="spellEnd"/>
-            <w:r>
-              <w:rPr>
-                <w:rFonts w:cs="Arial"/>
-                <w:sz w:val="20"/>
-              </w:rPr>
-              <w:t xml:space="preserve"> den Betrieb, die Wartung und die Sicherung des Systems; e. Informationen und Beschreibungen zu bekannten Mängeln, </w:t>
-            </w:r>
-            <w:r>
-              <w:rPr>
-                <w:rFonts w:cs="Arial"/>
-                <w:b/>
-                <w:bCs/>
-                <w:sz w:val="20"/>
-              </w:rPr>
               <w:t>namentlich Berichte zu Penetration Tests</w:t>
             </w:r>
             <w:r>
@@ -11328,79 +10210,7 @@
                 <w:rFonts w:cs="Arial"/>
                 <w:sz w:val="20"/>
               </w:rPr>
-              <w:t xml:space="preserve">. 2 Nicht offengelegt werden </w:t>
-            </w:r>
-            <w:proofErr w:type="spellStart"/>
-            <w:r>
-              <w:rPr>
-                <w:rFonts w:cs="Arial"/>
-                <w:sz w:val="20"/>
-              </w:rPr>
-              <w:t>müssen</w:t>
-            </w:r>
-            <w:proofErr w:type="spellEnd"/>
-            <w:r>
-              <w:rPr>
-                <w:rFonts w:cs="Arial"/>
-                <w:sz w:val="20"/>
-              </w:rPr>
-              <w:t xml:space="preserve">: a. der Quellcode von Drittkomponenten wie </w:t>
-            </w:r>
-            <w:r>
-              <w:rPr>
-                <w:rFonts w:cs="Arial"/>
-                <w:sz w:val="20"/>
-              </w:rPr>
-              <w:lastRenderedPageBreak/>
-              <w:t xml:space="preserve">Betriebssystemen, Datenbanken, Web- und Applikationsservern, Rechteverwaltungssystemen, Firewalls oder Routern, sofern diese weit verbreitet sind und laufend aktualisiert werden; b. der Quellcode von Behördenportalen, die mit dem System verbunden sind; c. Dokumente, </w:t>
-            </w:r>
-            <w:proofErr w:type="spellStart"/>
-            <w:r>
-              <w:rPr>
-                <w:rFonts w:cs="Arial"/>
-                <w:sz w:val="20"/>
-              </w:rPr>
-              <w:t>für</w:t>
-            </w:r>
-            <w:proofErr w:type="spellEnd"/>
-            <w:r>
-              <w:rPr>
-                <w:rFonts w:cs="Arial"/>
-                <w:sz w:val="20"/>
-              </w:rPr>
-              <w:t xml:space="preserve"> die eine </w:t>
-            </w:r>
-            <w:proofErr w:type="spellStart"/>
-            <w:r>
-              <w:rPr>
-                <w:rFonts w:cs="Arial"/>
-                <w:sz w:val="20"/>
-              </w:rPr>
-              <w:t>begründete</w:t>
-            </w:r>
-            <w:proofErr w:type="spellEnd"/>
-            <w:r>
-              <w:rPr>
-                <w:rFonts w:cs="Arial"/>
-                <w:sz w:val="20"/>
-              </w:rPr>
-              <w:t xml:space="preserve"> Ausnahme von einer Publikation insbesondere </w:t>
-            </w:r>
-            <w:proofErr w:type="spellStart"/>
-            <w:r>
-              <w:rPr>
-                <w:rFonts w:cs="Arial"/>
-                <w:sz w:val="20"/>
-              </w:rPr>
-              <w:t>gestützt</w:t>
-            </w:r>
-            <w:proofErr w:type="spellEnd"/>
-            <w:r>
-              <w:rPr>
-                <w:rFonts w:cs="Arial"/>
-                <w:sz w:val="20"/>
-              </w:rPr>
-              <w:t xml:space="preserve"> auf das Öffentlichkeits- oder das Datenschutzrecht vorliegt.</w:t>
+              <w:t>. 2 Nicht offengelegt werden müssen: a. der Quellcode von Drittkomponenten wie Betriebssystemen, Datenbanken, Web- und Applikationsservern, Rechteverwaltungssystemen, Firewalls oder Routern, sofern diese weit verbreitet sind und laufend aktualisiert werden; b. der Quellcode von Behördenportalen, die mit dem System verbunden sind; c. Dokumente, für die eine begründete Ausnahme von einer Publikation insbesondere gestützt auf das Öffentlichkeits- oder das Datenschutzrecht vorliegt.</w:t>
             </w:r>
           </w:p>
         </w:tc>
@@ -11432,7 +10242,6 @@
                 <w:rFonts w:cs="Arial"/>
                 <w:sz w:val="20"/>
               </w:rPr>
-              <w:lastRenderedPageBreak/>
               <w:t xml:space="preserve">Der Dialog mit der Wissenschaft hat eine deutliche Empfehlung für eine Publikation des Source Codes unter einer Open Source Lizenz abgegeben. Dies darf nicht übergangen werden. Zumal im begleitenden Bericht keinerlei Begründung </w:t>
             </w:r>
             <w:r>
@@ -11468,55 +10277,7 @@
                 <w:rFonts w:cs="Arial"/>
                 <w:sz w:val="20"/>
               </w:rPr>
-              <w:t xml:space="preserve">Entscheidet sich die Bundeskanzlei </w:t>
-            </w:r>
-            <w:proofErr w:type="gramStart"/>
-            <w:r>
-              <w:rPr>
-                <w:rFonts w:cs="Arial"/>
-                <w:sz w:val="20"/>
-              </w:rPr>
-              <w:t>wirklich dafür</w:t>
-            </w:r>
-            <w:proofErr w:type="gramEnd"/>
-            <w:r>
-              <w:rPr>
-                <w:rFonts w:cs="Arial"/>
-                <w:sz w:val="20"/>
-              </w:rPr>
-              <w:t xml:space="preserve">, keine Open Source Lizenz zu verlangen, dann sollte aber zumindest die komplette Commit </w:t>
-            </w:r>
-            <w:proofErr w:type="spellStart"/>
-            <w:r>
-              <w:rPr>
-                <w:rFonts w:cs="Arial"/>
-                <w:sz w:val="20"/>
-              </w:rPr>
-              <w:t>History</w:t>
-            </w:r>
-            <w:proofErr w:type="spellEnd"/>
-            <w:r>
-              <w:rPr>
-                <w:rFonts w:cs="Arial"/>
-                <w:sz w:val="20"/>
-              </w:rPr>
-              <w:t xml:space="preserve"> eingefordert werden. Damit lassen sich die folgenden Fragen diskutieren: Welche Accounts haben wann, in welchem Rhythmus, welche Code-Teile verändert. Gibt es Korrekturen, Nachbesserungen, welche Accounts arbeiten in </w:t>
-            </w:r>
-            <w:proofErr w:type="spellStart"/>
-            <w:r>
-              <w:rPr>
-                <w:rFonts w:cs="Arial"/>
-                <w:sz w:val="20"/>
-              </w:rPr>
-              <w:t>weilen</w:t>
-            </w:r>
-            <w:proofErr w:type="spellEnd"/>
-            <w:r>
-              <w:rPr>
-                <w:rFonts w:cs="Arial"/>
-                <w:sz w:val="20"/>
-              </w:rPr>
-              <w:t xml:space="preserve"> Bereichen des Codes, </w:t>
+              <w:t xml:space="preserve">Entscheidet sich die Bundeskanzlei wirklich dafür, keine Open Source Lizenz zu verlangen, dann sollte aber zumindest die komplette Commit History eingefordert werden. Damit lassen sich die folgenden Fragen diskutieren: Welche Accounts haben wann, in welchem Rhythmus, welche Code-Teile verändert. Gibt es Korrekturen, Nachbesserungen, welche Accounts arbeiten in weilen Bereichen des Codes, </w:t>
             </w:r>
             <w:r>
               <w:rPr>
@@ -11986,55 +10747,7 @@
                 <w:rFonts w:cs="Arial"/>
                 <w:sz w:val="20"/>
               </w:rPr>
-              <w:t>Absatz 1.b impliziert zusammen mit "Art.2 Begriffe / a. System", dass die für E-</w:t>
-            </w:r>
-            <w:proofErr w:type="spellStart"/>
-            <w:r>
-              <w:rPr>
-                <w:rFonts w:cs="Arial"/>
-                <w:sz w:val="20"/>
-              </w:rPr>
-              <w:t>Voting</w:t>
-            </w:r>
-            <w:proofErr w:type="spellEnd"/>
-            <w:r>
-              <w:rPr>
-                <w:rFonts w:cs="Arial"/>
-                <w:sz w:val="20"/>
-              </w:rPr>
-              <w:t xml:space="preserve"> relevante kantonale Infrastruktur ebenfalls im </w:t>
-            </w:r>
-            <w:proofErr w:type="spellStart"/>
-            <w:r>
-              <w:rPr>
-                <w:rFonts w:cs="Arial"/>
-                <w:sz w:val="20"/>
-              </w:rPr>
-              <w:t>Scope</w:t>
-            </w:r>
-            <w:proofErr w:type="spellEnd"/>
-            <w:r>
-              <w:rPr>
-                <w:rFonts w:cs="Arial"/>
-                <w:sz w:val="20"/>
-              </w:rPr>
-              <w:t xml:space="preserve"> eines Bug-</w:t>
-            </w:r>
-            <w:proofErr w:type="spellStart"/>
-            <w:r>
-              <w:rPr>
-                <w:rFonts w:cs="Arial"/>
-                <w:sz w:val="20"/>
-              </w:rPr>
-              <w:t>Bounty</w:t>
-            </w:r>
-            <w:proofErr w:type="spellEnd"/>
-            <w:r>
-              <w:rPr>
-                <w:rFonts w:cs="Arial"/>
-                <w:sz w:val="20"/>
-              </w:rPr>
-              <w:t xml:space="preserve"> Programms sein muss. Wir begrüssen das. </w:t>
+              <w:t xml:space="preserve">Absatz 1.b impliziert zusammen mit "Art.2 Begriffe / a. System", dass die für E-Voting relevante kantonale Infrastruktur ebenfalls im Scope eines Bug-Bounty Programms sein muss. Wir begrüssen das. </w:t>
             </w:r>
           </w:p>
           <w:p>
@@ -12509,7 +11222,6 @@
                 <w:rFonts w:cs="Arial"/>
                 <w:sz w:val="20"/>
               </w:rPr>
-              <w:lastRenderedPageBreak/>
               <w:t>Art. 16</w:t>
             </w:r>
           </w:p>
@@ -12694,55 +11406,7 @@
                 <w:rFonts w:cs="Arial"/>
                 <w:sz w:val="20"/>
               </w:rPr>
-              <w:t xml:space="preserve">Es fehlen Belege für eine aktive Community, welche den Source Code untersucht </w:t>
-            </w:r>
-            <w:proofErr w:type="gramStart"/>
-            <w:r>
-              <w:rPr>
-                <w:rFonts w:cs="Arial"/>
-                <w:sz w:val="20"/>
-              </w:rPr>
-              <w:t>hat</w:t>
-            </w:r>
-            <w:proofErr w:type="gramEnd"/>
-            <w:r>
-              <w:rPr>
-                <w:rFonts w:cs="Arial"/>
-                <w:sz w:val="20"/>
-              </w:rPr>
-              <w:t xml:space="preserve"> resp. Belege dafür, dass Public </w:t>
-            </w:r>
-            <w:proofErr w:type="spellStart"/>
-            <w:r>
-              <w:rPr>
-                <w:rFonts w:cs="Arial"/>
-                <w:sz w:val="20"/>
-              </w:rPr>
-              <w:t>Scrutiny</w:t>
-            </w:r>
-            <w:proofErr w:type="spellEnd"/>
-            <w:r>
-              <w:rPr>
-                <w:rFonts w:cs="Arial"/>
-                <w:sz w:val="20"/>
-              </w:rPr>
-              <w:t xml:space="preserve"> tatsächlich spielt. Sollten sich solche Belege nicht beibringen lassen, dann sollten zumindest dafür Belege eingefordert werden, dass es einen redlichen Versuch gab, eine Community für Public </w:t>
-            </w:r>
-            <w:proofErr w:type="spellStart"/>
-            <w:r>
-              <w:rPr>
-                <w:rFonts w:cs="Arial"/>
-                <w:sz w:val="20"/>
-              </w:rPr>
-              <w:t>Scrutiny</w:t>
-            </w:r>
-            <w:proofErr w:type="spellEnd"/>
-            <w:r>
-              <w:rPr>
-                <w:rFonts w:cs="Arial"/>
-                <w:sz w:val="20"/>
-              </w:rPr>
-              <w:t xml:space="preserve"> aufzubauen.</w:t>
+              <w:t>Es fehlen Belege für eine aktive Community, welche den Source Code untersucht hat resp. Belege dafür, dass Public Scrutiny tatsächlich spielt. Sollten sich solche Belege nicht beibringen lassen, dann sollten zumindest dafür Belege eingefordert werden, dass es einen redlichen Versuch gab, eine Community für Public Scrutiny aufzubauen.</w:t>
             </w:r>
           </w:p>
         </w:tc>
@@ -13371,57 +12035,37 @@
                 <w:b/>
                 <w:sz w:val="20"/>
               </w:rPr>
-              <w:t xml:space="preserve">Annexe </w:t>
-            </w:r>
-            <w:proofErr w:type="spellStart"/>
+              <w:t>Annexe OVotE</w:t>
+            </w:r>
             <w:r>
               <w:rPr>
                 <w:rFonts w:cs="Arial"/>
                 <w:b/>
                 <w:sz w:val="20"/>
               </w:rPr>
-              <w:t>OVotE</w:t>
-            </w:r>
-            <w:proofErr w:type="spellEnd"/>
-            <w:r>
+              <w:t xml:space="preserve"> </w:t>
+            </w:r>
+          </w:p>
+          <w:p>
+            <w:pPr>
+              <w:numPr>
+                <w:ilvl w:val="12"/>
+                <w:numId w:val="0"/>
+              </w:numPr>
+              <w:jc w:val="both"/>
               <w:rPr>
                 <w:rFonts w:cs="Arial"/>
                 <w:b/>
                 <w:sz w:val="20"/>
               </w:rPr>
-              <w:t xml:space="preserve"> </w:t>
-            </w:r>
-          </w:p>
-          <w:p>
-            <w:pPr>
-              <w:numPr>
-                <w:ilvl w:val="12"/>
-                <w:numId w:val="0"/>
-              </w:numPr>
-              <w:jc w:val="both"/>
+            </w:pPr>
+            <w:r>
               <w:rPr>
                 <w:rFonts w:cs="Arial"/>
                 <w:b/>
                 <w:sz w:val="20"/>
               </w:rPr>
-            </w:pPr>
-            <w:proofErr w:type="spellStart"/>
-            <w:r>
-              <w:rPr>
-                <w:rFonts w:cs="Arial"/>
-                <w:b/>
-                <w:sz w:val="20"/>
-              </w:rPr>
-              <w:t>Allegato</w:t>
-            </w:r>
-            <w:proofErr w:type="spellEnd"/>
-            <w:r>
-              <w:rPr>
-                <w:rFonts w:cs="Arial"/>
-                <w:b/>
-                <w:sz w:val="20"/>
-              </w:rPr>
-              <w:t xml:space="preserve"> OVE</w:t>
+              <w:t>Allegato OVE</w:t>
             </w:r>
           </w:p>
         </w:tc>
@@ -13480,76 +12124,36 @@
                 <w:sz w:val="20"/>
               </w:rPr>
             </w:pPr>
-            <w:proofErr w:type="spellStart"/>
             <w:r>
               <w:rPr>
                 <w:rFonts w:cs="Arial"/>
                 <w:b/>
                 <w:sz w:val="20"/>
               </w:rPr>
-              <w:t>Autre</w:t>
-            </w:r>
-            <w:proofErr w:type="spellEnd"/>
-            <w:r>
+              <w:t>Autre proposition</w:t>
+            </w:r>
+          </w:p>
+          <w:p>
+            <w:pPr>
+              <w:numPr>
+                <w:ilvl w:val="12"/>
+                <w:numId w:val="0"/>
+              </w:numPr>
+              <w:jc w:val="both"/>
               <w:rPr>
                 <w:rFonts w:cs="Arial"/>
                 <w:b/>
                 <w:sz w:val="20"/>
               </w:rPr>
-              <w:t xml:space="preserve"> </w:t>
-            </w:r>
-            <w:proofErr w:type="spellStart"/>
+            </w:pPr>
             <w:r>
               <w:rPr>
                 <w:rFonts w:cs="Arial"/>
                 <w:b/>
                 <w:sz w:val="20"/>
               </w:rPr>
-              <w:t>proposition</w:t>
-            </w:r>
-            <w:proofErr w:type="spellEnd"/>
-          </w:p>
-          <w:p>
-            <w:pPr>
-              <w:numPr>
-                <w:ilvl w:val="12"/>
-                <w:numId w:val="0"/>
-              </w:numPr>
-              <w:jc w:val="both"/>
-              <w:rPr>
-                <w:rFonts w:cs="Arial"/>
-                <w:b/>
-                <w:sz w:val="20"/>
-              </w:rPr>
-            </w:pPr>
-            <w:proofErr w:type="spellStart"/>
-            <w:r>
-              <w:rPr>
-                <w:rFonts w:cs="Arial"/>
-                <w:b/>
-                <w:sz w:val="20"/>
-              </w:rPr>
-              <w:t>Proposta</w:t>
-            </w:r>
-            <w:proofErr w:type="spellEnd"/>
-            <w:r>
-              <w:rPr>
-                <w:rFonts w:cs="Arial"/>
-                <w:b/>
-                <w:sz w:val="20"/>
-              </w:rPr>
-              <w:t xml:space="preserve"> di </w:t>
-            </w:r>
-            <w:proofErr w:type="spellStart"/>
-            <w:r>
-              <w:rPr>
-                <w:rFonts w:cs="Arial"/>
-                <w:b/>
-                <w:sz w:val="20"/>
-              </w:rPr>
-              <w:t>modifica</w:t>
-            </w:r>
-            <w:proofErr w:type="spellEnd"/>
+              <w:t>Proposta di modifica</w:t>
+            </w:r>
           </w:p>
         </w:tc>
         <w:tc>
@@ -13749,39 +12353,7 @@
                 <w:rFonts w:cs="Arial"/>
                 <w:sz w:val="20"/>
               </w:rPr>
-              <w:t xml:space="preserve">Der Begriff der Setup-Komponente ist irreführend. Der Umstand, dass für das Setup der Wahl und für die Auswertung der Wahl die gleiche Quellcode-Grundlage (Secure Data Manager im Fall </w:t>
-            </w:r>
-            <w:proofErr w:type="gramStart"/>
-            <w:r>
-              <w:rPr>
-                <w:rFonts w:cs="Arial"/>
-                <w:sz w:val="20"/>
-              </w:rPr>
-              <w:t>des Post</w:t>
-            </w:r>
-            <w:proofErr w:type="gramEnd"/>
-            <w:r>
-              <w:rPr>
-                <w:rFonts w:cs="Arial"/>
-                <w:sz w:val="20"/>
-              </w:rPr>
-              <w:t>/</w:t>
-            </w:r>
-            <w:proofErr w:type="spellStart"/>
-            <w:r>
-              <w:rPr>
-                <w:rFonts w:cs="Arial"/>
-                <w:sz w:val="20"/>
-              </w:rPr>
-              <w:t>Scytl</w:t>
-            </w:r>
-            <w:proofErr w:type="spellEnd"/>
-            <w:r>
-              <w:rPr>
-                <w:rFonts w:cs="Arial"/>
-                <w:sz w:val="20"/>
-              </w:rPr>
-              <w:t>-Systems) verwendet wird, darf nicht dazu führen, dass diese beiden fundamental verschiedenen Aufgaben in der Regulierung oder Spezifikation vermischt werden.</w:t>
+              <w:t>Der Begriff der Setup-Komponente ist irreführend. Der Umstand, dass für das Setup der Wahl und für die Auswertung der Wahl die gleiche Quellcode-Grundlage (Secure Data Manager im Fall des Post/Scytl-Systems) verwendet wird, darf nicht dazu führen, dass diese beiden fundamental verschiedenen Aufgaben in der Regulierung oder Spezifikation vermischt werden.</w:t>
             </w:r>
           </w:p>
         </w:tc>
@@ -14164,23 +12736,7 @@
                 <w:rFonts w:cs="Arial"/>
                 <w:sz w:val="20"/>
               </w:rPr>
-              <w:t xml:space="preserve">- Angreifer manipulieren </w:t>
-            </w:r>
-            <w:proofErr w:type="gramStart"/>
-            <w:r>
-              <w:rPr>
-                <w:rFonts w:cs="Arial"/>
-                <w:sz w:val="20"/>
-              </w:rPr>
-              <w:t>mittels physischem Zugang</w:t>
-            </w:r>
-            <w:proofErr w:type="gramEnd"/>
-            <w:r>
-              <w:rPr>
-                <w:rFonts w:cs="Arial"/>
-                <w:sz w:val="20"/>
-              </w:rPr>
-              <w:t xml:space="preserve"> die Setup-Komponente.</w:t>
+              <w:t>- Angreifer manipulieren mittels physischem Zugang die Setup-Komponente.</w:t>
             </w:r>
           </w:p>
         </w:tc>
@@ -14250,7 +12806,6 @@
                 <w:sz w:val="20"/>
                 <w:lang w:val="it-CH"/>
               </w:rPr>
-              <w:lastRenderedPageBreak/>
               <w:t xml:space="preserve">Ziff. </w:t>
             </w:r>
             <w:r>
@@ -14336,15 +12891,7 @@
                 <w:rFonts w:cs="Arial"/>
                 <w:sz w:val="20"/>
               </w:rPr>
-              <w:t xml:space="preserve"> Teile des </w:t>
-            </w:r>
-            <w:proofErr w:type="gramStart"/>
-            <w:r>
-              <w:rPr>
-                <w:rFonts w:cs="Arial"/>
-                <w:sz w:val="20"/>
-              </w:rPr>
-              <w:t>Systems ,</w:t>
+              <w:t xml:space="preserve"> Teile des Systems ,</w:t>
             </w:r>
             <w:r>
               <w:rPr>
@@ -14352,16 +12899,7 @@
                 <w:strike/>
                 <w:sz w:val="20"/>
               </w:rPr>
-              <w:t>die</w:t>
-            </w:r>
-            <w:proofErr w:type="gramEnd"/>
-            <w:r>
-              <w:rPr>
-                <w:rFonts w:cs="Arial"/>
-                <w:strike/>
-                <w:sz w:val="20"/>
-              </w:rPr>
-              <w:t xml:space="preserve"> vom Internet erreichbar sind,</w:t>
+              <w:t>die vom Internet erreichbar sind,</w:t>
             </w:r>
             <w:r>
               <w:rPr>
@@ -14400,23 +12938,7 @@
                 <w:rFonts w:cs="Arial"/>
                 <w:sz w:val="20"/>
               </w:rPr>
-              <w:t xml:space="preserve">Die Formulierung "von Internet erreichbar" ist nicht eindeutig. Im Extremfall würde das bedeuten, dass nur </w:t>
-            </w:r>
-            <w:proofErr w:type="gramStart"/>
-            <w:r>
-              <w:rPr>
-                <w:rFonts w:cs="Arial"/>
-                <w:sz w:val="20"/>
-              </w:rPr>
-              <w:t>ein relativ</w:t>
-            </w:r>
-            <w:proofErr w:type="gramEnd"/>
-            <w:r>
-              <w:rPr>
-                <w:rFonts w:cs="Arial"/>
-                <w:sz w:val="20"/>
-              </w:rPr>
-              <w:t xml:space="preserve"> kleiner Teil des Systems regelmässig aktualisiert werden müsste. </w:t>
+              <w:t xml:space="preserve">Die Formulierung "von Internet erreichbar" ist nicht eindeutig. Im Extremfall würde das bedeuten, dass nur ein relativ kleiner Teil des Systems regelmässig aktualisiert werden müsste. </w:t>
             </w:r>
           </w:p>
           <w:p>
@@ -14775,27 +13297,7 @@
                 <w:bCs/>
                 <w:sz w:val="20"/>
               </w:rPr>
-              <w:t>die Commit-</w:t>
-            </w:r>
-            <w:proofErr w:type="spellStart"/>
-            <w:r>
-              <w:rPr>
-                <w:rFonts w:cs="Arial"/>
-                <w:b/>
-                <w:bCs/>
-                <w:sz w:val="20"/>
-              </w:rPr>
-              <w:t>History</w:t>
-            </w:r>
-            <w:proofErr w:type="spellEnd"/>
-            <w:r>
-              <w:rPr>
-                <w:rFonts w:cs="Arial"/>
-                <w:b/>
-                <w:bCs/>
-                <w:sz w:val="20"/>
-              </w:rPr>
-              <w:t>;</w:t>
+              <w:t>die Commit-History;</w:t>
             </w:r>
           </w:p>
           <w:p>
@@ -14855,72 +13357,40 @@
                 <w:rFonts w:cs="Arial"/>
                 <w:sz w:val="20"/>
               </w:rPr>
-              <w:t>Für die Nachvollziehbarkeit einer Konfiguration ist die Commit-</w:t>
-            </w:r>
-            <w:proofErr w:type="spellStart"/>
-            <w:r>
-              <w:rPr>
-                <w:rFonts w:cs="Arial"/>
-                <w:sz w:val="20"/>
-              </w:rPr>
-              <w:t>History</w:t>
-            </w:r>
-            <w:proofErr w:type="spellEnd"/>
-            <w:r>
-              <w:rPr>
-                <w:rFonts w:cs="Arial"/>
-                <w:sz w:val="20"/>
-              </w:rPr>
-              <w:t xml:space="preserve"> von Bedeutung, weil dieser entnommen werden kann, wer in welcher Reihenfolge welche Änderungen aus welchem Grund vorgenommen hat. </w:t>
-            </w:r>
-          </w:p>
-          <w:p>
-            <w:pPr>
-              <w:numPr>
-                <w:ilvl w:val="12"/>
-                <w:numId w:val="0"/>
-              </w:numPr>
-              <w:jc w:val="both"/>
-              <w:rPr>
-                <w:rFonts w:cs="Arial"/>
-                <w:sz w:val="20"/>
-              </w:rPr>
-            </w:pPr>
-          </w:p>
-          <w:p>
-            <w:pPr>
-              <w:numPr>
-                <w:ilvl w:val="12"/>
-                <w:numId w:val="0"/>
-              </w:numPr>
-              <w:jc w:val="both"/>
-              <w:rPr>
-                <w:rFonts w:cs="Arial"/>
-                <w:sz w:val="20"/>
-              </w:rPr>
-            </w:pPr>
-            <w:r>
-              <w:rPr>
-                <w:rFonts w:cs="Arial"/>
-                <w:sz w:val="20"/>
-              </w:rPr>
-              <w:t xml:space="preserve">Elemente einzelnen Entwicklern zuzuordnen erachten wir als unpraktisch, weil dadurch die Resilienz des Entwicklungsteams geschwächt werden kann und weil diese eindeutige Zuordnung auf Dauer, etwa nach personellen Änderungen im Entwicklungsteam, nicht </w:t>
-            </w:r>
-            <w:proofErr w:type="gramStart"/>
-            <w:r>
-              <w:rPr>
-                <w:rFonts w:cs="Arial"/>
-                <w:sz w:val="20"/>
-              </w:rPr>
-              <w:t>aufrecht erhalten</w:t>
-            </w:r>
-            <w:proofErr w:type="gramEnd"/>
-            <w:r>
-              <w:rPr>
-                <w:rFonts w:cs="Arial"/>
-                <w:sz w:val="20"/>
-              </w:rPr>
-              <w:t xml:space="preserve"> werden kann.</w:t>
+              <w:t xml:space="preserve">Für die Nachvollziehbarkeit einer Konfiguration ist die Commit-History von Bedeutung, weil dieser entnommen werden kann, wer in welcher Reihenfolge welche Änderungen aus welchem Grund vorgenommen hat. </w:t>
+            </w:r>
+          </w:p>
+          <w:p>
+            <w:pPr>
+              <w:numPr>
+                <w:ilvl w:val="12"/>
+                <w:numId w:val="0"/>
+              </w:numPr>
+              <w:jc w:val="both"/>
+              <w:rPr>
+                <w:rFonts w:cs="Arial"/>
+                <w:sz w:val="20"/>
+              </w:rPr>
+            </w:pPr>
+          </w:p>
+          <w:p>
+            <w:pPr>
+              <w:numPr>
+                <w:ilvl w:val="12"/>
+                <w:numId w:val="0"/>
+              </w:numPr>
+              <w:jc w:val="both"/>
+              <w:rPr>
+                <w:rFonts w:cs="Arial"/>
+                <w:sz w:val="20"/>
+              </w:rPr>
+            </w:pPr>
+            <w:r>
+              <w:rPr>
+                <w:rFonts w:cs="Arial"/>
+                <w:sz w:val="20"/>
+              </w:rPr>
+              <w:t>Elemente einzelnen Entwicklern zuzuordnen erachten wir als unpraktisch, weil dadurch die Resilienz des Entwicklungsteams geschwächt werden kann und weil diese eindeutige Zuordnung auf Dauer, etwa nach personellen Änderungen im Entwicklungsteam, nicht aufrecht erhalten werden kann.</w:t>
             </w:r>
           </w:p>
         </w:tc>
@@ -15056,25 +13526,7 @@
                 <w:strike/>
                 <w:sz w:val="20"/>
               </w:rPr>
-              <w:t>Die Expertinnen und Experten prüfen im Mindesten Schwachstellen, die im Open Web-</w:t>
-            </w:r>
-            <w:proofErr w:type="spellStart"/>
-            <w:r>
-              <w:rPr>
-                <w:rFonts w:cs="Arial"/>
-                <w:strike/>
-                <w:sz w:val="20"/>
-              </w:rPr>
-              <w:t>Application</w:t>
-            </w:r>
-            <w:proofErr w:type="spellEnd"/>
-            <w:r>
-              <w:rPr>
-                <w:rFonts w:cs="Arial"/>
-                <w:strike/>
-                <w:sz w:val="20"/>
-              </w:rPr>
-              <w:t xml:space="preserve"> Security-Project (OWASP) dokumentiert sind.</w:t>
+              <w:t>Die Expertinnen und Experten prüfen im Mindesten Schwachstellen, die im Open Web-Application Security-Project (OWASP) dokumentiert sind.</w:t>
             </w:r>
           </w:p>
         </w:tc>
@@ -15127,95 +13579,47 @@
                 <w:rFonts w:cs="Arial"/>
                 <w:sz w:val="20"/>
               </w:rPr>
-              <w:t>-</w:t>
-            </w:r>
-            <w:proofErr w:type="spellStart"/>
-            <w:r>
-              <w:rPr>
-                <w:rFonts w:cs="Arial"/>
-                <w:sz w:val="20"/>
-              </w:rPr>
-              <w:t>B</w:t>
-            </w:r>
-            <w:r>
-              <w:rPr>
-                <w:rFonts w:cs="Arial"/>
-                <w:sz w:val="20"/>
-              </w:rPr>
-              <w:t>ounty</w:t>
-            </w:r>
-            <w:proofErr w:type="spellEnd"/>
-            <w:r>
-              <w:rPr>
-                <w:rFonts w:cs="Arial"/>
-                <w:sz w:val="20"/>
-              </w:rPr>
-              <w:t xml:space="preserve"> einem zusätzlichen Penetration-Test zu unterziehen, würde kaum relevante neue Erkenntnisse bringen und wäre daher unnötige Geldverschwendung. </w:t>
-            </w:r>
-          </w:p>
-          <w:p>
-            <w:pPr>
-              <w:numPr>
-                <w:ilvl w:val="12"/>
-                <w:numId w:val="0"/>
-              </w:numPr>
-              <w:jc w:val="both"/>
-              <w:rPr>
-                <w:rFonts w:cs="Arial"/>
-                <w:sz w:val="20"/>
-              </w:rPr>
-            </w:pPr>
-          </w:p>
-          <w:p>
-            <w:pPr>
-              <w:numPr>
-                <w:ilvl w:val="12"/>
-                <w:numId w:val="0"/>
-              </w:numPr>
-              <w:jc w:val="both"/>
-              <w:rPr>
-                <w:rFonts w:cs="Arial"/>
-                <w:sz w:val="20"/>
-              </w:rPr>
-            </w:pPr>
-            <w:r>
-              <w:rPr>
-                <w:rFonts w:cs="Arial"/>
-                <w:sz w:val="20"/>
-              </w:rPr>
-              <w:t xml:space="preserve">Es sollten stattdessen möglichst methodenagnostische </w:t>
-            </w:r>
-            <w:proofErr w:type="spellStart"/>
-            <w:r>
-              <w:rPr>
-                <w:rFonts w:cs="Arial"/>
-                <w:sz w:val="20"/>
-              </w:rPr>
-              <w:t>Red-Teaming</w:t>
-            </w:r>
-            <w:proofErr w:type="spellEnd"/>
-            <w:r>
-              <w:rPr>
-                <w:rFonts w:cs="Arial"/>
-                <w:sz w:val="20"/>
-              </w:rPr>
-              <w:t xml:space="preserve"> Übungen durchgeführt werden, mit Phishing, lateralen Bewegungen und physischen Zugangsversuchen im </w:t>
-            </w:r>
-            <w:proofErr w:type="spellStart"/>
-            <w:r>
-              <w:rPr>
-                <w:rFonts w:cs="Arial"/>
-                <w:sz w:val="20"/>
-              </w:rPr>
-              <w:t>Scope</w:t>
-            </w:r>
-            <w:proofErr w:type="spellEnd"/>
-            <w:r>
-              <w:rPr>
-                <w:rFonts w:cs="Arial"/>
-                <w:sz w:val="20"/>
-              </w:rPr>
-              <w:t xml:space="preserve">. </w:t>
+              <w:t>-B</w:t>
+            </w:r>
+            <w:r>
+              <w:rPr>
+                <w:rFonts w:cs="Arial"/>
+                <w:sz w:val="20"/>
+              </w:rPr>
+              <w:t xml:space="preserve">ounty einem zusätzlichen Penetration-Test zu unterziehen, würde kaum relevante neue Erkenntnisse bringen und wäre daher unnötige Geldverschwendung. </w:t>
+            </w:r>
+          </w:p>
+          <w:p>
+            <w:pPr>
+              <w:numPr>
+                <w:ilvl w:val="12"/>
+                <w:numId w:val="0"/>
+              </w:numPr>
+              <w:jc w:val="both"/>
+              <w:rPr>
+                <w:rFonts w:cs="Arial"/>
+                <w:sz w:val="20"/>
+              </w:rPr>
+            </w:pPr>
+          </w:p>
+          <w:p>
+            <w:pPr>
+              <w:numPr>
+                <w:ilvl w:val="12"/>
+                <w:numId w:val="0"/>
+              </w:numPr>
+              <w:jc w:val="both"/>
+              <w:rPr>
+                <w:rFonts w:cs="Arial"/>
+                <w:sz w:val="20"/>
+              </w:rPr>
+            </w:pPr>
+            <w:r>
+              <w:rPr>
+                <w:rFonts w:cs="Arial"/>
+                <w:sz w:val="20"/>
+              </w:rPr>
+              <w:t xml:space="preserve">Es sollten stattdessen möglichst methodenagnostische Red-Teaming Übungen durchgeführt werden, mit Phishing, lateralen Bewegungen und physischen Zugangsversuchen im Scope. </w:t>
             </w:r>
           </w:p>
           <w:p>
@@ -19242,6 +17646,7 @@
     <w:rsid w:val="008A6A19"/>
     <w:rsid w:val="00914D6A"/>
     <w:rsid w:val="009211DC"/>
+    <w:rsid w:val="00946F38"/>
     <w:rsid w:val="0097331D"/>
     <w:rsid w:val="00982A75"/>
     <w:rsid w:val="009939E3"/>

</xml_diff>

<commit_message>
Merge .md to .docx and finalize
</commit_message>
<xml_diff>
--- a/docs/vernehmlassungsantwort-2021/fragebogen.docx
+++ b/docs/vernehmlassungsantwort-2021/fragebogen.docx
@@ -223,7 +223,21 @@
             <w:rPr>
               <w:szCs w:val="24"/>
             </w:rPr>
-            <w:t>Interessensgruppe für sichere Abstimmungen (IsA), Ringstrasse 2, CH-3692 Kiesen</w:t>
+            <w:t>Interessensgruppe für sichere Abstimmungen (</w:t>
+          </w:r>
+          <w:proofErr w:type="spellStart"/>
+          <w:r>
+            <w:rPr>
+              <w:szCs w:val="24"/>
+            </w:rPr>
+            <w:t>IsA</w:t>
+          </w:r>
+          <w:proofErr w:type="spellEnd"/>
+          <w:r>
+            <w:rPr>
+              <w:szCs w:val="24"/>
+            </w:rPr>
+            <w:t>), Ringstrasse 2, CH-3692 Kiesen</w:t>
           </w:r>
         </w:p>
         <w:p>
@@ -239,8 +253,25 @@
               <w:szCs w:val="24"/>
               <w:lang w:val="en-US"/>
             </w:rPr>
-            <w:t xml:space="preserve">Christian Folini, Christian Killer, Melchior </w:t>
+            <w:t xml:space="preserve">Christian </w:t>
           </w:r>
+          <w:proofErr w:type="spellStart"/>
+          <w:r>
+            <w:rPr>
+              <w:szCs w:val="24"/>
+              <w:lang w:val="en-US"/>
+            </w:rPr>
+            <w:t>Folini</w:t>
+          </w:r>
+          <w:proofErr w:type="spellEnd"/>
+          <w:r>
+            <w:rPr>
+              <w:szCs w:val="24"/>
+              <w:lang w:val="en-US"/>
+            </w:rPr>
+            <w:t xml:space="preserve">, Christian Killer, Melchior </w:t>
+          </w:r>
+          <w:proofErr w:type="spellStart"/>
           <w:r>
             <w:rPr>
               <w:szCs w:val="24"/>
@@ -248,6 +279,7 @@
             </w:rPr>
             <w:t>Limacher</w:t>
           </w:r>
+          <w:proofErr w:type="spellEnd"/>
         </w:p>
       </w:sdtContent>
     </w:sdt>
@@ -304,8 +336,17 @@
               <w:szCs w:val="24"/>
               <w:lang w:val="en-US"/>
             </w:rPr>
-            <w:t>Christian Folini</w:t>
+            <w:t xml:space="preserve">Christian </w:t>
           </w:r>
+          <w:proofErr w:type="spellStart"/>
+          <w:r>
+            <w:rPr>
+              <w:szCs w:val="24"/>
+              <w:lang w:val="en-US"/>
+            </w:rPr>
+            <w:t>Folini</w:t>
+          </w:r>
+          <w:proofErr w:type="spellEnd"/>
           <w:r>
             <w:rPr>
               <w:szCs w:val="24"/>
@@ -648,7 +689,21 @@
             <w:rPr>
               <w:szCs w:val="24"/>
             </w:rPr>
-            <w:t>Ebenfalls begrüssen wir, dass die Relevanz von Transparenz und Public Scrutiny erkannt wurde und breiten Eingang in die Verordnung gefunden hat.</w:t>
+            <w:t xml:space="preserve">Ebenfalls begrüssen wir, dass die Relevanz von Transparenz und Public </w:t>
+          </w:r>
+          <w:proofErr w:type="spellStart"/>
+          <w:r>
+            <w:rPr>
+              <w:szCs w:val="24"/>
+            </w:rPr>
+            <w:t>Scrutiny</w:t>
+          </w:r>
+          <w:proofErr w:type="spellEnd"/>
+          <w:r>
+            <w:rPr>
+              <w:szCs w:val="24"/>
+            </w:rPr>
+            <w:t xml:space="preserve"> erkannt wurde und breiten Eingang in die Verordnung gefunden hat.</w:t>
           </w:r>
         </w:p>
         <w:p>
@@ -694,7 +749,21 @@
             <w:rPr>
               <w:szCs w:val="24"/>
             </w:rPr>
-            <w:t>Die Regulierung geht sehr weit in der genauen Spezifikation eines möglichst transparenten Entwicklungsprozesses. Leider ist beispielsweise die Commit-History nicht Teil der zu veröffentlichenden Dokumentation. Dies erschwert es deutlich, Änderungen oder die Entwicklungsgeschichte von Komponenten oder die Abläufe bei der Softwareentwicklung nachzuvollziehen. Dies wäre aber ein wichtiger Beitrag zur Beurteilung der Qualität der Softwareentwicklung. Wir empfehlen, eine offene Entwicklung zu verordnen.</w:t>
+            <w:t>Die Regulierung geht sehr weit in der genauen Spezifikation eines möglichst transparenten Entwicklungsprozesses. Leider ist beispielsweise die Commit-</w:t>
+          </w:r>
+          <w:proofErr w:type="spellStart"/>
+          <w:r>
+            <w:rPr>
+              <w:szCs w:val="24"/>
+            </w:rPr>
+            <w:t>History</w:t>
+          </w:r>
+          <w:proofErr w:type="spellEnd"/>
+          <w:r>
+            <w:rPr>
+              <w:szCs w:val="24"/>
+            </w:rPr>
+            <w:t xml:space="preserve"> nicht Teil der zu veröffentlichenden Dokumentation. Dies erschwert es deutlich, Änderungen oder die Entwicklungsgeschichte von Komponenten oder die Abläufe bei der Softwareentwicklung nachzuvollziehen. Dies wäre aber ein wichtiger Beitrag zur Beurteilung der Qualität der Softwareentwicklung. Wir empfehlen, eine offene Entwicklung zu verordnen.</w:t>
           </w:r>
         </w:p>
         <w:p>
@@ -717,7 +786,95 @@
             <w:rPr>
               <w:szCs w:val="24"/>
             </w:rPr>
-            <w:t>Dass im Widerspruch zur Empfehlung der einbezogenen Expertengruppe keine Open Source Lizenz verordnet wird, dürfte mittelfristig E-Voting in der Schweiz schwächen. Die Wichtigkeit von Public Scrutiny wird zwar anerkannt, aber die Schlüsse daraus wurden nicht hinreichend gezogen. Wird das System nicht unter einer Open Source Lizenz entwickelt, wird kaum eine nachhaltige internationale Community um die Schweizer E-Voting Systeme entstehen. Teilnahme in einer E-Voting Community erfordert Interesse, Engagement und Fachkompetenz, Voraussetzungen also, die nur ein kleiner Teil der Bevölkerung mitbringt. Es scheint unwahrscheinlich, dass die Schweiz genügend freiwillige Fachkräfte aufbringen kann, um mittels Public Scrutiny ein solides Sicherheitsniveau zu erreichen. Zumal der Verzicht auf eine gängige und eine in ihren Folgen gut bekannte Open Source Lizenz allfällige Interessenten eher abschreckt.</w:t>
+            <w:t xml:space="preserve">Dass im Widerspruch zur Empfehlung </w:t>
+          </w:r>
+          <w:r>
+            <w:rPr>
+              <w:szCs w:val="24"/>
+            </w:rPr>
+            <w:t>des Expertendialogs 2020</w:t>
+          </w:r>
+          <w:r>
+            <w:rPr>
+              <w:szCs w:val="24"/>
+            </w:rPr>
+            <w:t xml:space="preserve"> </w:t>
+          </w:r>
+          <w:r>
+            <w:rPr>
+              <w:szCs w:val="24"/>
+            </w:rPr>
+            <w:t>keine Open Source Lizenz verordnet wird, dürfte mittelfristig E-</w:t>
+          </w:r>
+          <w:proofErr w:type="spellStart"/>
+          <w:r>
+            <w:rPr>
+              <w:szCs w:val="24"/>
+            </w:rPr>
+            <w:t>Voting</w:t>
+          </w:r>
+          <w:proofErr w:type="spellEnd"/>
+          <w:r>
+            <w:rPr>
+              <w:szCs w:val="24"/>
+            </w:rPr>
+            <w:t xml:space="preserve"> in der Schweiz schwächen. Die Wichtigkeit von Public </w:t>
+          </w:r>
+          <w:proofErr w:type="spellStart"/>
+          <w:r>
+            <w:rPr>
+              <w:szCs w:val="24"/>
+            </w:rPr>
+            <w:t>Scrutiny</w:t>
+          </w:r>
+          <w:proofErr w:type="spellEnd"/>
+          <w:r>
+            <w:rPr>
+              <w:szCs w:val="24"/>
+            </w:rPr>
+            <w:t xml:space="preserve"> wird zwar anerkannt, aber die Schlüsse daraus wurden nicht hinreichend gezogen. Wird das System nicht unter einer Open Source Lizenz entwickelt, wird kaum eine nachhaltige internationale Community um die Schweizer E-</w:t>
+          </w:r>
+          <w:proofErr w:type="spellStart"/>
+          <w:r>
+            <w:rPr>
+              <w:szCs w:val="24"/>
+            </w:rPr>
+            <w:t>Voting</w:t>
+          </w:r>
+          <w:proofErr w:type="spellEnd"/>
+          <w:r>
+            <w:rPr>
+              <w:szCs w:val="24"/>
+            </w:rPr>
+            <w:t xml:space="preserve"> Systeme entstehen. Teilnahme in einer E-</w:t>
+          </w:r>
+          <w:proofErr w:type="spellStart"/>
+          <w:r>
+            <w:rPr>
+              <w:szCs w:val="24"/>
+            </w:rPr>
+            <w:t>Voting</w:t>
+          </w:r>
+          <w:proofErr w:type="spellEnd"/>
+          <w:r>
+            <w:rPr>
+              <w:szCs w:val="24"/>
+            </w:rPr>
+            <w:t xml:space="preserve"> Community erfordert Interesse, Engagement und Fachkompetenz, Voraussetzungen also, die nur ein kleiner Teil der Bevölkerung mitbringt. Es scheint unwahrscheinlich, dass die Schweiz genügend freiwillige Fachkräfte aufbringen kann, um mittels Public </w:t>
+          </w:r>
+          <w:proofErr w:type="spellStart"/>
+          <w:r>
+            <w:rPr>
+              <w:szCs w:val="24"/>
+            </w:rPr>
+            <w:t>Scrutiny</w:t>
+          </w:r>
+          <w:proofErr w:type="spellEnd"/>
+          <w:r>
+            <w:rPr>
+              <w:szCs w:val="24"/>
+            </w:rPr>
+            <w:t xml:space="preserve"> ein solides Sicherheitsniveau zu erreichen. Zumal der Verzicht auf eine gängige und eine in ihren Folgen gut bekannte Open Source Lizenz allfällige Interessenten eher abschreckt.</w:t>
           </w:r>
         </w:p>
         <w:p>
@@ -740,7 +897,7 @@
             <w:rPr>
               <w:szCs w:val="24"/>
             </w:rPr>
-            <w:t>Als Kompromiss könnte eine Übergangslösung gefunden werden, die es der Post ermöglicht, den Versuchsbetrieb mit lizenzbelasteten Komponenten wieder aufzunehmen und so über Kantonsbeiträge die Weiterentwicklung finanziell zu unterstützen. Klare Vorgabe müsste jedoch sein, dass innerhalb einer Übergangsfrist die lizenzbelasteten Komponenten durch Open Source Kompontenten ersetzt werden. Ein solcher Hinweis fehlt aber sowohl in der Vorlage wie auch im erläuternden Bericht, so dass hier jegliche verbindliche Perspektive fehlt.</w:t>
+            <w:t>Als Kompromiss könnte eine Übergangslösung gefunden werden, die es der Post ermöglicht, den Versuchsbetrieb mit lizenzbelasteten Komponenten wieder aufzunehmen und so über Kantonsbeiträge die Weiterentwicklung finanziell zu unterstützen. Klare Vorgabe müsste jedoch sein, dass innerhalb einer Übergangsfrist die lizenzbelasteten Komponenten durch Open Source Komponenten ersetzt werden. Ein solcher Hinweis fehlt aber sowohl in der Vorlage wie auch im erläuternden Bericht, so dass hier jegliche verbindliche Perspektive fehlt.</w:t>
           </w:r>
         </w:p>
       </w:sdtContent>
@@ -779,7 +936,21 @@
         <w:rPr>
           <w:szCs w:val="24"/>
         </w:rPr>
-        <w:t>Weitere allgemeine Rückmeldungen zur Neuausrichtung des Versuchsbetriebs und der Vernehmlassungsvorlage:</w:t>
+        <w:t xml:space="preserve">Weitere allgemeine Rückmeldungen zur Neuausrichtung des Versuchsbetriebs und der </w:t>
+      </w:r>
+      <w:proofErr w:type="spellStart"/>
+      <w:r>
+        <w:rPr>
+          <w:szCs w:val="24"/>
+        </w:rPr>
+        <w:t>Vernehmlassungsvorlage</w:t>
+      </w:r>
+      <w:proofErr w:type="spellEnd"/>
+      <w:r>
+        <w:rPr>
+          <w:szCs w:val="24"/>
+        </w:rPr>
+        <w:t>:</w:t>
       </w:r>
     </w:p>
     <w:sdt>
@@ -805,7 +976,21 @@
             <w:rPr>
               <w:szCs w:val="24"/>
             </w:rPr>
-            <w:t>Die technischen Ausführungsbestimmungen (Anhang VEleS) sind sehr, sehr detailliert. Wir sehen auf der einen Seite die Gefahr einer Überregulierung und auf der anderen Seite eine grosse Schwierigkeit, den Inhalt dieses Anhangs technisch beurteilen zu können. Dies könnte dazu führen, dass die Bundeskanzlei nur sehr wenig Rückmeldung zu diesem Anhang erhält und diesen Mangel in der Folge fälschlicherweise als Zustimmung zu einem überfrachteten Reglement versteht.</w:t>
+            <w:t xml:space="preserve">Die technischen Ausführungsbestimmungen (Anhang </w:t>
+          </w:r>
+          <w:proofErr w:type="spellStart"/>
+          <w:r>
+            <w:rPr>
+              <w:szCs w:val="24"/>
+            </w:rPr>
+            <w:t>VEleS</w:t>
+          </w:r>
+          <w:proofErr w:type="spellEnd"/>
+          <w:r>
+            <w:rPr>
+              <w:szCs w:val="24"/>
+            </w:rPr>
+            <w:t>) sind sehr, sehr detailliert. Wir sehen auf der einen Seite die Gefahr einer Überregulierung und auf der anderen Seite eine grosse Schwierigkeit, den Inhalt dieses Anhangs technisch beurteilen zu können. Dies könnte dazu führen, dass die Bundeskanzlei nur sehr wenig Rückmeldung zu diesem Anhang erhält und diesen Mangel in der Folge fälschlicherweise als Zustimmung zu einem überfrachteten Reglement versteht.</w:t>
           </w:r>
         </w:p>
         <w:p>
@@ -952,7 +1137,21 @@
         <w:rPr>
           <w:szCs w:val="24"/>
         </w:rPr>
-        <w:t xml:space="preserve">Die Sicherheitsanforderungen an E-Voting-Systeme und deren Betrieb </w:t>
+        <w:t>Die Sicherheitsanforderungen an E-</w:t>
+      </w:r>
+      <w:proofErr w:type="spellStart"/>
+      <w:r>
+        <w:rPr>
+          <w:szCs w:val="24"/>
+        </w:rPr>
+        <w:t>Voting</w:t>
+      </w:r>
+      <w:proofErr w:type="spellEnd"/>
+      <w:r>
+        <w:rPr>
+          <w:szCs w:val="24"/>
+        </w:rPr>
+        <w:t xml:space="preserve">-Systeme und deren Betrieb </w:t>
       </w:r>
       <w:r>
         <w:rPr>
@@ -978,11 +1177,19 @@
         </w:rPr>
         <w:t xml:space="preserve"> </w:t>
       </w:r>
-      <w:r>
-        <w:rPr>
-          <w:szCs w:val="24"/>
-        </w:rPr>
-        <w:t xml:space="preserve">Vernehmlassungsvorlage </w:t>
+      <w:proofErr w:type="spellStart"/>
+      <w:r>
+        <w:rPr>
+          <w:szCs w:val="24"/>
+        </w:rPr>
+        <w:t>Vernehmlassungsvorlage</w:t>
+      </w:r>
+      <w:proofErr w:type="spellEnd"/>
+      <w:r>
+        <w:rPr>
+          <w:szCs w:val="24"/>
+        </w:rPr>
+        <w:t xml:space="preserve"> </w:t>
       </w:r>
       <w:r>
         <w:rPr>
@@ -1138,7 +1345,35 @@
         <w:rPr>
           <w:szCs w:val="24"/>
         </w:rPr>
-        <w:t>Art. 5-8 E-VEleS und Anhang zur E-VEleS)</w:t>
+        <w:t>Art. 5-8 E-</w:t>
+      </w:r>
+      <w:proofErr w:type="spellStart"/>
+      <w:r>
+        <w:rPr>
+          <w:szCs w:val="24"/>
+        </w:rPr>
+        <w:t>VEleS</w:t>
+      </w:r>
+      <w:proofErr w:type="spellEnd"/>
+      <w:r>
+        <w:rPr>
+          <w:szCs w:val="24"/>
+        </w:rPr>
+        <w:t xml:space="preserve"> und Anhang zur E-</w:t>
+      </w:r>
+      <w:proofErr w:type="spellStart"/>
+      <w:r>
+        <w:rPr>
+          <w:szCs w:val="24"/>
+        </w:rPr>
+        <w:t>VEleS</w:t>
+      </w:r>
+      <w:proofErr w:type="spellEnd"/>
+      <w:r>
+        <w:rPr>
+          <w:szCs w:val="24"/>
+        </w:rPr>
+        <w:t>)</w:t>
       </w:r>
       <w:r>
         <w:rPr>
@@ -1321,7 +1556,77 @@
             <w:rPr>
               <w:szCs w:val="24"/>
             </w:rPr>
-            <w:t>Die fehlende Verordnung einer Open Source Lizenz sowie die fehlende Forderung der Publikation der kompletten Commit History bedeutet, dass die Weiterentwicklung und die Beurteilung der Weiterentwicklung nicht unter optimalen Bedingungen passieren kann. Die fehlende Open Source Lizenz schöpft das Potential für Public Scrutiny nicht aus und die fehlende Commit History zwingt Auditierende, den Entwicklungsprozess zu rekonstruieren, anstatt ihn aus der Commit History herauslesen zu können.</w:t>
+            <w:t xml:space="preserve">Die fehlende Verordnung einer Open Source Lizenz sowie die fehlende Forderung der Publikation der kompletten Commit </w:t>
+          </w:r>
+          <w:proofErr w:type="spellStart"/>
+          <w:r>
+            <w:rPr>
+              <w:szCs w:val="24"/>
+            </w:rPr>
+            <w:t>History</w:t>
+          </w:r>
+          <w:proofErr w:type="spellEnd"/>
+          <w:r>
+            <w:rPr>
+              <w:szCs w:val="24"/>
+            </w:rPr>
+            <w:t xml:space="preserve"> bedeutet, dass die Weiterentwicklung und die Beurteilung der Weiterentwicklung nicht unter optimalen Bedingungen passieren kann. Die fehlende Open Source Lizenz schöpft das Potential für Public </w:t>
+          </w:r>
+          <w:proofErr w:type="spellStart"/>
+          <w:r>
+            <w:rPr>
+              <w:szCs w:val="24"/>
+            </w:rPr>
+            <w:t>Scrutiny</w:t>
+          </w:r>
+          <w:proofErr w:type="spellEnd"/>
+          <w:r>
+            <w:rPr>
+              <w:szCs w:val="24"/>
+            </w:rPr>
+            <w:t xml:space="preserve"> nicht aus und die fehlende Commit </w:t>
+          </w:r>
+          <w:proofErr w:type="spellStart"/>
+          <w:r>
+            <w:rPr>
+              <w:szCs w:val="24"/>
+            </w:rPr>
+            <w:t>History</w:t>
+          </w:r>
+          <w:proofErr w:type="spellEnd"/>
+          <w:r>
+            <w:rPr>
+              <w:szCs w:val="24"/>
+            </w:rPr>
+            <w:t xml:space="preserve"> zwingt </w:t>
+          </w:r>
+          <w:proofErr w:type="spellStart"/>
+          <w:r>
+            <w:rPr>
+              <w:szCs w:val="24"/>
+            </w:rPr>
+            <w:t>Auditierende</w:t>
+          </w:r>
+          <w:proofErr w:type="spellEnd"/>
+          <w:r>
+            <w:rPr>
+              <w:szCs w:val="24"/>
+            </w:rPr>
+            <w:t xml:space="preserve">, den Entwicklungsprozess zu rekonstruieren, anstatt ihn aus der Commit </w:t>
+          </w:r>
+          <w:proofErr w:type="spellStart"/>
+          <w:r>
+            <w:rPr>
+              <w:szCs w:val="24"/>
+            </w:rPr>
+            <w:t>History</w:t>
+          </w:r>
+          <w:proofErr w:type="spellEnd"/>
+          <w:r>
+            <w:rPr>
+              <w:szCs w:val="24"/>
+            </w:rPr>
+            <w:t xml:space="preserve"> herauslesen zu können.</w:t>
           </w:r>
         </w:p>
         <w:p>
@@ -1380,7 +1685,21 @@
         <w:rPr>
           <w:szCs w:val="24"/>
         </w:rPr>
-        <w:t>E-Voting-</w:t>
+        <w:t>E-</w:t>
+      </w:r>
+      <w:proofErr w:type="spellStart"/>
+      <w:r>
+        <w:rPr>
+          <w:szCs w:val="24"/>
+        </w:rPr>
+        <w:t>Voting</w:t>
+      </w:r>
+      <w:proofErr w:type="spellEnd"/>
+      <w:r>
+        <w:rPr>
+          <w:szCs w:val="24"/>
+        </w:rPr>
+        <w:t>-</w:t>
       </w:r>
       <w:r>
         <w:rPr>
@@ -1621,14 +1940,30 @@
         <w:rPr>
           <w:szCs w:val="24"/>
         </w:rPr>
-        <w:t>10 E-VEleS</w:t>
-      </w:r>
-      <w:r>
-        <w:rPr>
-          <w:szCs w:val="24"/>
-        </w:rPr>
-        <w:t xml:space="preserve"> und Ziff. 26 Anhang zur E-VEleS</w:t>
-      </w:r>
+        <w:t>10 E-</w:t>
+      </w:r>
+      <w:proofErr w:type="spellStart"/>
+      <w:r>
+        <w:rPr>
+          <w:szCs w:val="24"/>
+        </w:rPr>
+        <w:t>VEleS</w:t>
+      </w:r>
+      <w:proofErr w:type="spellEnd"/>
+      <w:r>
+        <w:rPr>
+          <w:szCs w:val="24"/>
+        </w:rPr>
+        <w:t xml:space="preserve"> und Ziff. 26 Anhang zur E-</w:t>
+      </w:r>
+      <w:proofErr w:type="spellStart"/>
+      <w:r>
+        <w:rPr>
+          <w:szCs w:val="24"/>
+        </w:rPr>
+        <w:t>VEleS</w:t>
+      </w:r>
+      <w:proofErr w:type="spellEnd"/>
       <w:r>
         <w:rPr>
           <w:szCs w:val="24"/>
@@ -1658,8 +1993,16 @@
         <w:rPr>
           <w:szCs w:val="24"/>
         </w:rPr>
-        <w:t>Art. 4 E-VEleS</w:t>
-      </w:r>
+        <w:t>Art. 4 E-</w:t>
+      </w:r>
+      <w:proofErr w:type="spellStart"/>
+      <w:r>
+        <w:rPr>
+          <w:szCs w:val="24"/>
+        </w:rPr>
+        <w:t>VEleS</w:t>
+      </w:r>
+      <w:proofErr w:type="spellEnd"/>
       <w:r>
         <w:rPr>
           <w:szCs w:val="24"/>
@@ -1847,7 +2190,21 @@
             <w:rPr>
               <w:szCs w:val="24"/>
             </w:rPr>
-            <w:t>Wir haben bei Artikel 10 der VEleS kleine Anmerkungen, erachten die Architektur der Prüfungen aber als hinreichend.</w:t>
+            <w:t xml:space="preserve">Wir haben bei Artikel 10 der </w:t>
+          </w:r>
+          <w:proofErr w:type="spellStart"/>
+          <w:r>
+            <w:rPr>
+              <w:szCs w:val="24"/>
+            </w:rPr>
+            <w:t>VEleS</w:t>
+          </w:r>
+          <w:proofErr w:type="spellEnd"/>
+          <w:r>
+            <w:rPr>
+              <w:szCs w:val="24"/>
+            </w:rPr>
+            <w:t xml:space="preserve"> kleine Anmerkungen, erachten die Architektur der Prüfungen aber als hinreichend.</w:t>
           </w:r>
         </w:p>
         <w:p>
@@ -1897,7 +2254,21 @@
             <w:rPr>
               <w:szCs w:val="24"/>
             </w:rPr>
-            <w:t xml:space="preserve">prüfung der Infrastruktur darf sich nicht nur auf Web Applikationen beschränken sondern sollte im </w:t>
+            <w:t xml:space="preserve">prüfung der Infrastruktur darf sich nicht nur auf </w:t>
+          </w:r>
+          <w:proofErr w:type="gramStart"/>
+          <w:r>
+            <w:rPr>
+              <w:szCs w:val="24"/>
+            </w:rPr>
+            <w:t>Web Applikationen</w:t>
+          </w:r>
+          <w:proofErr w:type="gramEnd"/>
+          <w:r>
+            <w:rPr>
+              <w:szCs w:val="24"/>
+            </w:rPr>
+            <w:t xml:space="preserve"> beschränken sondern sollte im </w:t>
           </w:r>
           <w:r>
             <w:rPr>
@@ -1912,12 +2283,28 @@
             </w:rPr>
             <w:t>«</w:t>
           </w:r>
+          <w:proofErr w:type="spellStart"/>
           <w:r>
             <w:rPr>
               <w:szCs w:val="24"/>
             </w:rPr>
-            <w:t>Red Teaming</w:t>
+            <w:t>Red</w:t>
           </w:r>
+          <w:proofErr w:type="spellEnd"/>
+          <w:r>
+            <w:rPr>
+              <w:szCs w:val="24"/>
+            </w:rPr>
+            <w:t xml:space="preserve"> </w:t>
+          </w:r>
+          <w:proofErr w:type="spellStart"/>
+          <w:r>
+            <w:rPr>
+              <w:szCs w:val="24"/>
+            </w:rPr>
+            <w:t>Teaming</w:t>
+          </w:r>
+          <w:proofErr w:type="spellEnd"/>
           <w:r>
             <w:rPr>
               <w:szCs w:val="24"/>
@@ -1928,7 +2315,21 @@
             <w:rPr>
               <w:szCs w:val="24"/>
             </w:rPr>
-            <w:t xml:space="preserve"> Übung mit möglichst offenem Scope durchgeführt werden.</w:t>
+            <w:t xml:space="preserve"> Übung mit möglichst offenem </w:t>
+          </w:r>
+          <w:proofErr w:type="spellStart"/>
+          <w:r>
+            <w:rPr>
+              <w:szCs w:val="24"/>
+            </w:rPr>
+            <w:t>Scope</w:t>
+          </w:r>
+          <w:proofErr w:type="spellEnd"/>
+          <w:r>
+            <w:rPr>
+              <w:szCs w:val="24"/>
+            </w:rPr>
+            <w:t xml:space="preserve"> durchgeführt werden.</w:t>
           </w:r>
         </w:p>
       </w:sdtContent>
@@ -1976,8 +2377,16 @@
         <w:rPr>
           <w:szCs w:val="24"/>
         </w:rPr>
-        <w:t>E-Voting</w:t>
-      </w:r>
+        <w:t>E-</w:t>
+      </w:r>
+      <w:proofErr w:type="spellStart"/>
+      <w:r>
+        <w:rPr>
+          <w:szCs w:val="24"/>
+        </w:rPr>
+        <w:t>Voting</w:t>
+      </w:r>
+      <w:proofErr w:type="spellEnd"/>
       <w:r>
         <w:rPr>
           <w:szCs w:val="24"/>
@@ -2090,7 +2499,21 @@
         <w:rPr>
           <w:szCs w:val="24"/>
         </w:rPr>
-        <w:t xml:space="preserve"> Für die Zusammenarbeit mit Fachpersonen sind finanzielle Anreize etwa mit einem ständigen Bug-Bounty-Programm zu setzen.</w:t>
+        <w:t xml:space="preserve"> Für die Zusammenarbeit mit Fachpersonen sind finanzielle Anreize etwa mit einem ständigen Bug-</w:t>
+      </w:r>
+      <w:proofErr w:type="spellStart"/>
+      <w:r>
+        <w:rPr>
+          <w:szCs w:val="24"/>
+        </w:rPr>
+        <w:t>Bounty</w:t>
+      </w:r>
+      <w:proofErr w:type="spellEnd"/>
+      <w:r>
+        <w:rPr>
+          <w:szCs w:val="24"/>
+        </w:rPr>
+        <w:t>-Programm zu setzen.</w:t>
       </w:r>
       <w:r>
         <w:rPr>
@@ -2136,7 +2559,21 @@
         <w:rPr>
           <w:szCs w:val="24"/>
         </w:rPr>
-        <w:t>Erachten Sie die Limitierung des zugelassenen Elektorats als notwendig und wenn ja, wie beurteilen Sie die Höhe der gewählten Limiten (Art. 27</w:t>
+        <w:t xml:space="preserve">Erachten Sie die Limitierung des zugelassenen Elektorats als notwendig und wenn ja, wie beurteilen Sie die Höhe der gewählten </w:t>
+      </w:r>
+      <w:proofErr w:type="spellStart"/>
+      <w:r>
+        <w:rPr>
+          <w:szCs w:val="24"/>
+        </w:rPr>
+        <w:t>Limiten</w:t>
+      </w:r>
+      <w:proofErr w:type="spellEnd"/>
+      <w:r>
+        <w:rPr>
+          <w:szCs w:val="24"/>
+        </w:rPr>
+        <w:t xml:space="preserve"> (Art. 27</w:t>
       </w:r>
       <w:r>
         <w:rPr>
@@ -2321,7 +2758,81 @@
             <w:rPr>
               <w:szCs w:val="24"/>
             </w:rPr>
-            <w:t>In sich dürfte die elektronische Stimmabgabe nur dann zugelassen werden, wenn sie ihre Sicherheit dauerhaft unter Beweis gestellt und das öffentliche Vertrauen in diese Sicherheit erwiesen ist, denn oftmals reichen verhältnismässig wenig Stimmen aus, um ein Ergebnis zu kippen. Allerdings können die hohen Anforderungen nicht erreicht werden, ohne dass die elektronische Stimmabgabe tatsächlich erlaubt wird. Die Beschränkung auf kantonale und nationale Limiten erscheinen als tauglicher Kompromiss. Unschön ist freilich, dass die vorgeschlagenen kantonalen Limiten es Kantonen mit ungewöhnlicher Architektur der Wahlkreise (namentlich Basel Stadt und eventuell Glarus) sehr schwierig machen, Versuche mit der elektronischen Stimmabgabe durchzuführen.</w:t>
+            <w:t>An</w:t>
+          </w:r>
+          <w:r>
+            <w:rPr>
+              <w:szCs w:val="24"/>
+            </w:rPr>
+            <w:t xml:space="preserve"> sich dürfte die elektronische Stimmabgabe nur dann zugelassen werden, wenn sie ihre Sicherheit dauerhaft unter Beweis gestellt und das öffentliche Vertrauen in diese Sicherheit erwiesen ist, denn oftmals reichen verhältnismässig wenig Stimmen aus, um ein Ergebnis zu kippen. Allerdings können die hohen Anforderungen nicht erreicht werden, ohne dass die elektronische Stimmabgabe tatsächlich erlaubt wird. Die Beschränkung auf kantonale und nationale </w:t>
+          </w:r>
+          <w:proofErr w:type="spellStart"/>
+          <w:r>
+            <w:rPr>
+              <w:szCs w:val="24"/>
+            </w:rPr>
+            <w:t>Limiten</w:t>
+          </w:r>
+          <w:proofErr w:type="spellEnd"/>
+          <w:r>
+            <w:rPr>
+              <w:szCs w:val="24"/>
+            </w:rPr>
+            <w:t xml:space="preserve"> </w:t>
+          </w:r>
+          <w:proofErr w:type="gramStart"/>
+          <w:r>
+            <w:rPr>
+              <w:szCs w:val="24"/>
+            </w:rPr>
+            <w:t>erscheinen</w:t>
+          </w:r>
+          <w:proofErr w:type="gramEnd"/>
+          <w:r>
+            <w:rPr>
+              <w:szCs w:val="24"/>
+            </w:rPr>
+            <w:t xml:space="preserve"> als tauglicher Kompromiss. Unschön ist freilich, dass die vorgeschlagenen kantonalen </w:t>
+          </w:r>
+          <w:proofErr w:type="spellStart"/>
+          <w:r>
+            <w:rPr>
+              <w:szCs w:val="24"/>
+            </w:rPr>
+            <w:t>Limiten</w:t>
+          </w:r>
+          <w:proofErr w:type="spellEnd"/>
+          <w:r>
+            <w:rPr>
+              <w:szCs w:val="24"/>
+            </w:rPr>
+            <w:t xml:space="preserve"> es Kantonen mit ungewöhnlicher Architektur der Wahlkreise (namentlich </w:t>
+          </w:r>
+          <w:proofErr w:type="gramStart"/>
+          <w:r>
+            <w:rPr>
+              <w:szCs w:val="24"/>
+            </w:rPr>
+            <w:t>Basel Stadt</w:t>
+          </w:r>
+          <w:proofErr w:type="gramEnd"/>
+          <w:r>
+            <w:rPr>
+              <w:szCs w:val="24"/>
+            </w:rPr>
+            <w:t xml:space="preserve"> und eventuell Glarus) sehr schwierig machen, Versuche mit der elektronischen Stimmabgabe </w:t>
+          </w:r>
+          <w:r>
+            <w:rPr>
+              <w:szCs w:val="24"/>
+            </w:rPr>
+            <w:t xml:space="preserve">im Inland </w:t>
+          </w:r>
+          <w:r>
+            <w:rPr>
+              <w:szCs w:val="24"/>
+            </w:rPr>
+            <w:t>durchzuführen.</w:t>
           </w:r>
         </w:p>
         <w:p>
@@ -2336,7 +2847,21 @@
             <w:rPr>
               <w:szCs w:val="24"/>
             </w:rPr>
-            <w:t>Dazu kommt, dass die Privilegierung von Menschen mit Behinderung bei der Berechnung der Limiten sich in der Praxis wohl nur sehr schwer umsetzen lassen.</w:t>
+            <w:t xml:space="preserve">Dazu kommt, dass die Privilegierung von Menschen mit Behinderung bei der Berechnung der </w:t>
+          </w:r>
+          <w:proofErr w:type="spellStart"/>
+          <w:r>
+            <w:rPr>
+              <w:szCs w:val="24"/>
+            </w:rPr>
+            <w:t>Limiten</w:t>
+          </w:r>
+          <w:proofErr w:type="spellEnd"/>
+          <w:r>
+            <w:rPr>
+              <w:szCs w:val="24"/>
+            </w:rPr>
+            <w:t xml:space="preserve"> sich in der Praxis wohl nur sehr schwer umsetzen lassen.</w:t>
           </w:r>
         </w:p>
       </w:sdtContent>
@@ -2492,12 +3017,14 @@
         </w:rPr>
         <w:t>E-</w:t>
       </w:r>
+      <w:proofErr w:type="spellStart"/>
       <w:r>
         <w:rPr>
           <w:szCs w:val="24"/>
         </w:rPr>
         <w:t>VEleS</w:t>
       </w:r>
+      <w:proofErr w:type="spellEnd"/>
       <w:r>
         <w:rPr>
           <w:szCs w:val="24"/>
@@ -2691,7 +3218,19 @@
               <w:szCs w:val="24"/>
             </w:rPr>
             <w:lastRenderedPageBreak/>
-            <w:t xml:space="preserve">Die Rechtsgrundlagen sind mit hoher Wahrscheinlichkeit förderlich. Aber das Fehlen einer Forderung nach einer Open Source Lizenz und einer komplett öffentlichen Entwicklung vergibt ein grosses Potential. </w:t>
+            <w:t>Die Rechtsgrundlagen sind mit hoher Wahrscheinlichkeit förderlich. Aber das Fehlen einer Forderung nach einer Open Source Lizenz und einer komplett öffentlichen Entwicklung vergibt ein grosses Poten</w:t>
+          </w:r>
+          <w:r>
+            <w:rPr>
+              <w:szCs w:val="24"/>
+            </w:rPr>
+            <w:t>z</w:t>
+          </w:r>
+          <w:r>
+            <w:rPr>
+              <w:szCs w:val="24"/>
+            </w:rPr>
+            <w:t xml:space="preserve">ial. </w:t>
           </w:r>
         </w:p>
         <w:p>
@@ -2714,7 +3253,19 @@
             <w:rPr>
               <w:szCs w:val="24"/>
             </w:rPr>
-            <w:t>Darüber hinaus fehlt ein Massstab für die Beurteilung des Erfolgs dieses Einbezugs, so dass sich die Verordnung darauf beschränkt, Anreize zu fordern anstatt den Erfolg dieser Anreize zu messen.</w:t>
+            <w:t xml:space="preserve">Darüber hinaus fehlt ein Massstab für die Beurteilung des Erfolgs dieses Einbezugs, so dass sich die Verordnung darauf beschränkt, Anreize zu </w:t>
+          </w:r>
+          <w:r>
+            <w:rPr>
+              <w:szCs w:val="24"/>
+            </w:rPr>
+            <w:t>fordern,</w:t>
+          </w:r>
+          <w:r>
+            <w:rPr>
+              <w:szCs w:val="24"/>
+            </w:rPr>
+            <w:t xml:space="preserve"> anstatt den Erfolg dieser Anreize zu messen.</w:t>
           </w:r>
         </w:p>
       </w:sdtContent>
@@ -2771,7 +3322,15 @@
         </w:rPr>
       </w:pPr>
       <w:r>
-        <w:t xml:space="preserve">Der Wissenschaft wird für die Weiterentwicklung von E-Voting </w:t>
+        <w:t>Der Wissenschaft wird für die Weiterentwicklung von E-</w:t>
+      </w:r>
+      <w:proofErr w:type="spellStart"/>
+      <w:r>
+        <w:t>Voting</w:t>
+      </w:r>
+      <w:proofErr w:type="spellEnd"/>
+      <w:r>
+        <w:t xml:space="preserve"> </w:t>
       </w:r>
       <w:r>
         <w:t xml:space="preserve">eine wichtige Rolle beigemessen. Bei der Erarbeitung der Grundlagen, der Begleitung </w:t>
@@ -2931,8 +3490,16 @@
         <w:rPr>
           <w:szCs w:val="24"/>
         </w:rPr>
-        <w:t xml:space="preserve"> E-VEleS</w:t>
-      </w:r>
+        <w:t xml:space="preserve"> E-</w:t>
+      </w:r>
+      <w:proofErr w:type="spellStart"/>
+      <w:r>
+        <w:rPr>
+          <w:szCs w:val="24"/>
+        </w:rPr>
+        <w:t>VEleS</w:t>
+      </w:r>
+      <w:proofErr w:type="spellEnd"/>
       <w:r>
         <w:rPr>
           <w:szCs w:val="24"/>
@@ -3233,22 +3800,123 @@
                 <w:b/>
                 <w:sz w:val="20"/>
               </w:rPr>
-              <w:t>Detailerörterung / Discussions, article par article</w:t>
-            </w:r>
+              <w:t xml:space="preserve">Detailerörterung / </w:t>
+            </w:r>
+            <w:proofErr w:type="spellStart"/>
             <w:r>
               <w:rPr>
                 <w:rFonts w:cs="Arial"/>
                 <w:b/>
                 <w:sz w:val="20"/>
               </w:rPr>
-              <w:t xml:space="preserve"> du projet / Esame del progetto </w:t>
-            </w:r>
+              <w:t>Discussions</w:t>
+            </w:r>
+            <w:proofErr w:type="spellEnd"/>
             <w:r>
               <w:rPr>
                 <w:rFonts w:cs="Arial"/>
                 <w:b/>
                 <w:sz w:val="20"/>
               </w:rPr>
+              <w:t xml:space="preserve">, </w:t>
+            </w:r>
+            <w:proofErr w:type="spellStart"/>
+            <w:r>
+              <w:rPr>
+                <w:rFonts w:cs="Arial"/>
+                <w:b/>
+                <w:sz w:val="20"/>
+              </w:rPr>
+              <w:t>article</w:t>
+            </w:r>
+            <w:proofErr w:type="spellEnd"/>
+            <w:r>
+              <w:rPr>
+                <w:rFonts w:cs="Arial"/>
+                <w:b/>
+                <w:sz w:val="20"/>
+              </w:rPr>
+              <w:t xml:space="preserve"> par </w:t>
+            </w:r>
+            <w:proofErr w:type="spellStart"/>
+            <w:r>
+              <w:rPr>
+                <w:rFonts w:cs="Arial"/>
+                <w:b/>
+                <w:sz w:val="20"/>
+              </w:rPr>
+              <w:t>article</w:t>
+            </w:r>
+            <w:proofErr w:type="spellEnd"/>
+            <w:r>
+              <w:rPr>
+                <w:rFonts w:cs="Arial"/>
+                <w:b/>
+                <w:sz w:val="20"/>
+              </w:rPr>
+              <w:t xml:space="preserve"> du </w:t>
+            </w:r>
+            <w:proofErr w:type="spellStart"/>
+            <w:r>
+              <w:rPr>
+                <w:rFonts w:cs="Arial"/>
+                <w:b/>
+                <w:sz w:val="20"/>
+              </w:rPr>
+              <w:t>projet</w:t>
+            </w:r>
+            <w:proofErr w:type="spellEnd"/>
+            <w:r>
+              <w:rPr>
+                <w:rFonts w:cs="Arial"/>
+                <w:b/>
+                <w:sz w:val="20"/>
+              </w:rPr>
+              <w:t xml:space="preserve"> / </w:t>
+            </w:r>
+            <w:proofErr w:type="spellStart"/>
+            <w:r>
+              <w:rPr>
+                <w:rFonts w:cs="Arial"/>
+                <w:b/>
+                <w:sz w:val="20"/>
+              </w:rPr>
+              <w:t>Esame</w:t>
+            </w:r>
+            <w:proofErr w:type="spellEnd"/>
+            <w:r>
+              <w:rPr>
+                <w:rFonts w:cs="Arial"/>
+                <w:b/>
+                <w:sz w:val="20"/>
+              </w:rPr>
+              <w:t xml:space="preserve"> del </w:t>
+            </w:r>
+            <w:proofErr w:type="spellStart"/>
+            <w:r>
+              <w:rPr>
+                <w:rFonts w:cs="Arial"/>
+                <w:b/>
+                <w:sz w:val="20"/>
+              </w:rPr>
+              <w:t>progetto</w:t>
+            </w:r>
+            <w:proofErr w:type="spellEnd"/>
+            <w:r>
+              <w:rPr>
+                <w:rFonts w:cs="Arial"/>
+                <w:b/>
+                <w:sz w:val="20"/>
+              </w:rPr>
+              <w:t xml:space="preserve"> </w:t>
+            </w:r>
+            <w:proofErr w:type="spellStart"/>
+            <w:r>
+              <w:rPr>
+                <w:rFonts w:cs="Arial"/>
+                <w:b/>
+                <w:sz w:val="20"/>
+              </w:rPr>
               <w:t>a</w:t>
             </w:r>
             <w:r>
@@ -3257,8 +3925,27 @@
                 <w:b/>
                 <w:sz w:val="20"/>
               </w:rPr>
-              <w:t>rticolo per articolo</w:t>
-            </w:r>
+              <w:t>rticolo</w:t>
+            </w:r>
+            <w:proofErr w:type="spellEnd"/>
+            <w:r>
+              <w:rPr>
+                <w:rFonts w:cs="Arial"/>
+                <w:b/>
+                <w:sz w:val="20"/>
+              </w:rPr>
+              <w:t xml:space="preserve"> per </w:t>
+            </w:r>
+            <w:proofErr w:type="spellStart"/>
+            <w:r>
+              <w:rPr>
+                <w:rFonts w:cs="Arial"/>
+                <w:b/>
+                <w:sz w:val="20"/>
+              </w:rPr>
+              <w:t>articolo</w:t>
+            </w:r>
+            <w:proofErr w:type="spellEnd"/>
           </w:p>
         </w:tc>
       </w:tr>
@@ -3403,6 +4090,7 @@
                 <w:sz w:val="20"/>
               </w:rPr>
             </w:pPr>
+            <w:proofErr w:type="spellStart"/>
             <w:r>
               <w:rPr>
                 <w:rFonts w:cs="Arial"/>
@@ -3417,23 +4105,33 @@
                 <w:b/>
                 <w:sz w:val="20"/>
               </w:rPr>
-              <w:t>essaire?</w:t>
-            </w:r>
-          </w:p>
-          <w:p>
-            <w:pPr>
-              <w:numPr>
-                <w:ilvl w:val="12"/>
-                <w:numId w:val="0"/>
-              </w:numPr>
-              <w:jc w:val="both"/>
+              <w:t>essaire</w:t>
+            </w:r>
+            <w:proofErr w:type="spellEnd"/>
+            <w:r>
               <w:rPr>
                 <w:rFonts w:cs="Arial"/>
                 <w:b/>
                 <w:sz w:val="20"/>
+              </w:rPr>
+              <w:t>?</w:t>
+            </w:r>
+          </w:p>
+          <w:p>
+            <w:pPr>
+              <w:numPr>
+                <w:ilvl w:val="12"/>
+                <w:numId w:val="0"/>
+              </w:numPr>
+              <w:jc w:val="both"/>
+              <w:rPr>
+                <w:rFonts w:cs="Arial"/>
+                <w:b/>
+                <w:sz w:val="20"/>
                 <w:lang w:val="it-CH"/>
               </w:rPr>
             </w:pPr>
+            <w:proofErr w:type="spellStart"/>
             <w:r>
               <w:rPr>
                 <w:rFonts w:cs="Arial"/>
@@ -3442,6 +4140,7 @@
               </w:rPr>
               <w:t>Necessaria</w:t>
             </w:r>
+            <w:proofErr w:type="spellEnd"/>
             <w:r>
               <w:rPr>
                 <w:rFonts w:cs="Arial"/>
@@ -3971,6 +4670,7 @@
               </w:rPr>
               <w:t xml:space="preserve"> </w:t>
             </w:r>
+            <w:proofErr w:type="spellStart"/>
             <w:r>
               <w:rPr>
                 <w:rFonts w:cs="Arial"/>
@@ -3979,6 +4679,7 @@
               </w:rPr>
               <w:t>cpv</w:t>
             </w:r>
+            <w:proofErr w:type="spellEnd"/>
             <w:r>
               <w:rPr>
                 <w:rFonts w:cs="Arial"/>
@@ -4289,6 +4990,7 @@
               </w:rPr>
               <w:t xml:space="preserve"> </w:t>
             </w:r>
+            <w:proofErr w:type="spellStart"/>
             <w:r>
               <w:rPr>
                 <w:rFonts w:cs="Arial"/>
@@ -4297,6 +4999,7 @@
               </w:rPr>
               <w:t>cpv</w:t>
             </w:r>
+            <w:proofErr w:type="spellEnd"/>
             <w:r>
               <w:rPr>
                 <w:rFonts w:cs="Arial"/>
@@ -4552,7 +5255,23 @@
                 <w:rFonts w:cs="Arial"/>
                 <w:sz w:val="20"/>
               </w:rPr>
-              <w:t xml:space="preserve"> let. </w:t>
+              <w:t xml:space="preserve"> </w:t>
+            </w:r>
+            <w:proofErr w:type="spellStart"/>
+            <w:r>
+              <w:rPr>
+                <w:rFonts w:cs="Arial"/>
+                <w:sz w:val="20"/>
+              </w:rPr>
+              <w:t>let</w:t>
+            </w:r>
+            <w:proofErr w:type="spellEnd"/>
+            <w:r>
+              <w:rPr>
+                <w:rFonts w:cs="Arial"/>
+                <w:sz w:val="20"/>
+              </w:rPr>
+              <w:t xml:space="preserve">. </w:t>
             </w:r>
             <w:r>
               <w:rPr>
@@ -4594,7 +5313,23 @@
                 <w:rFonts w:cs="Arial"/>
                 <w:sz w:val="20"/>
               </w:rPr>
-              <w:t xml:space="preserve"> lett. b</w:t>
+              <w:t xml:space="preserve"> </w:t>
+            </w:r>
+            <w:proofErr w:type="spellStart"/>
+            <w:r>
+              <w:rPr>
+                <w:rFonts w:cs="Arial"/>
+                <w:sz w:val="20"/>
+              </w:rPr>
+              <w:t>lett</w:t>
+            </w:r>
+            <w:proofErr w:type="spellEnd"/>
+            <w:r>
+              <w:rPr>
+                <w:rFonts w:cs="Arial"/>
+                <w:sz w:val="20"/>
+              </w:rPr>
+              <w:t>. b</w:t>
             </w:r>
           </w:p>
         </w:tc>
@@ -4816,34 +5551,44 @@
               </w:rPr>
               <w:t xml:space="preserve"> </w:t>
             </w:r>
+            <w:proofErr w:type="spellStart"/>
             <w:r>
               <w:rPr>
                 <w:rFonts w:cs="Arial"/>
                 <w:sz w:val="20"/>
                 <w:lang w:val="en-US"/>
               </w:rPr>
-              <w:t>Bst. c</w:t>
-            </w:r>
-          </w:p>
-          <w:p>
-            <w:pPr>
-              <w:numPr>
-                <w:ilvl w:val="12"/>
-                <w:numId w:val="0"/>
-              </w:numPr>
-              <w:jc w:val="both"/>
+              <w:t>Bst</w:t>
+            </w:r>
+            <w:proofErr w:type="spellEnd"/>
+            <w:r>
               <w:rPr>
                 <w:rFonts w:cs="Arial"/>
                 <w:sz w:val="20"/>
                 <w:lang w:val="en-US"/>
               </w:rPr>
-            </w:pPr>
-            <w:r>
+              <w:t>. c</w:t>
+            </w:r>
+          </w:p>
+          <w:p>
+            <w:pPr>
+              <w:numPr>
+                <w:ilvl w:val="12"/>
+                <w:numId w:val="0"/>
+              </w:numPr>
+              <w:jc w:val="both"/>
               <w:rPr>
                 <w:rFonts w:cs="Arial"/>
                 <w:sz w:val="20"/>
                 <w:lang w:val="en-US"/>
               </w:rPr>
+            </w:pPr>
+            <w:r>
+              <w:rPr>
+                <w:rFonts w:cs="Arial"/>
+                <w:sz w:val="20"/>
+                <w:lang w:val="en-US"/>
+              </w:rPr>
               <w:t>art. 27</w:t>
             </w:r>
             <w:r>
@@ -4908,7 +5653,25 @@
                 <w:sz w:val="20"/>
                 <w:lang w:val="en-US"/>
               </w:rPr>
-              <w:t xml:space="preserve"> lett. c</w:t>
+              <w:t xml:space="preserve"> </w:t>
+            </w:r>
+            <w:proofErr w:type="spellStart"/>
+            <w:r>
+              <w:rPr>
+                <w:rFonts w:cs="Arial"/>
+                <w:sz w:val="20"/>
+                <w:lang w:val="en-US"/>
+              </w:rPr>
+              <w:t>lett</w:t>
+            </w:r>
+            <w:proofErr w:type="spellEnd"/>
+            <w:r>
+              <w:rPr>
+                <w:rFonts w:cs="Arial"/>
+                <w:sz w:val="20"/>
+                <w:lang w:val="en-US"/>
+              </w:rPr>
+              <w:t>. c</w:t>
             </w:r>
           </w:p>
         </w:tc>
@@ -5233,7 +5996,23 @@
                 <w:rFonts w:cs="Arial"/>
                 <w:sz w:val="20"/>
               </w:rPr>
-              <w:t xml:space="preserve"> cpv. 1-</w:t>
+              <w:t xml:space="preserve"> </w:t>
+            </w:r>
+            <w:proofErr w:type="spellStart"/>
+            <w:r>
+              <w:rPr>
+                <w:rFonts w:cs="Arial"/>
+                <w:sz w:val="20"/>
+              </w:rPr>
+              <w:t>cpv</w:t>
+            </w:r>
+            <w:proofErr w:type="spellEnd"/>
+            <w:r>
+              <w:rPr>
+                <w:rFonts w:cs="Arial"/>
+                <w:sz w:val="20"/>
+              </w:rPr>
+              <w:t>. 1-</w:t>
             </w:r>
             <w:r>
               <w:rPr>
@@ -5615,7 +6394,23 @@
                 <w:rFonts w:cs="Arial"/>
                 <w:sz w:val="20"/>
               </w:rPr>
-              <w:t>, werden bei der Berechnung der Limiten nicht mitgezählt."</w:t>
+              <w:t xml:space="preserve">, werden bei der Berechnung der </w:t>
+            </w:r>
+            <w:proofErr w:type="spellStart"/>
+            <w:r>
+              <w:rPr>
+                <w:rFonts w:cs="Arial"/>
+                <w:sz w:val="20"/>
+              </w:rPr>
+              <w:t>Limiten</w:t>
+            </w:r>
+            <w:proofErr w:type="spellEnd"/>
+            <w:r>
+              <w:rPr>
+                <w:rFonts w:cs="Arial"/>
+                <w:sz w:val="20"/>
+              </w:rPr>
+              <w:t xml:space="preserve"> nicht mitgezählt."</w:t>
             </w:r>
           </w:p>
         </w:tc>
@@ -5660,40 +6455,86 @@
                 <w:rFonts w:cs="Arial"/>
                 <w:sz w:val="20"/>
               </w:rPr>
-              <w:t>imme nicht autonom abgeben können. Ziel ist es ja wohl, den Menschen mit Behinderung den barrierefreien elektronischen Kanal zur Verfügung zu stellen. Eventuell liesse sich das besser formulieren.</w:t>
-            </w:r>
-          </w:p>
-          <w:p>
-            <w:pPr>
-              <w:numPr>
-                <w:ilvl w:val="12"/>
-                <w:numId w:val="0"/>
-              </w:numPr>
-              <w:jc w:val="both"/>
-              <w:rPr>
-                <w:rFonts w:cs="Arial"/>
-                <w:sz w:val="20"/>
-              </w:rPr>
-            </w:pPr>
-          </w:p>
-          <w:p>
-            <w:pPr>
-              <w:numPr>
-                <w:ilvl w:val="12"/>
-                <w:numId w:val="0"/>
-              </w:numPr>
-              <w:jc w:val="both"/>
-              <w:rPr>
-                <w:rFonts w:cs="Arial"/>
-                <w:sz w:val="20"/>
-              </w:rPr>
-            </w:pPr>
-            <w:r>
-              <w:rPr>
-                <w:rFonts w:cs="Arial"/>
-                <w:sz w:val="20"/>
-              </w:rPr>
-              <w:t>Die Idee, die Stimmen von Menschen mit Behinderung nicht zu den Limiten hinzuzuzählen, könnte sich in der Praxis als impraktikabel erweisen, da sie ja in ihrem Wahlkreis verbleiben dürften und eine separate Ausweisung der elektronischen Stimmen zu einer Identifikation von einzelnen Menschen mit Behinderung führen könnte.</w:t>
+              <w:t xml:space="preserve">imme nicht autonom abgeben können. Ziel ist es </w:t>
+            </w:r>
+            <w:proofErr w:type="gramStart"/>
+            <w:r>
+              <w:rPr>
+                <w:rFonts w:cs="Arial"/>
+                <w:sz w:val="20"/>
+              </w:rPr>
+              <w:t>ja wohl</w:t>
+            </w:r>
+            <w:proofErr w:type="gramEnd"/>
+            <w:r>
+              <w:rPr>
+                <w:rFonts w:cs="Arial"/>
+                <w:sz w:val="20"/>
+              </w:rPr>
+              <w:t>, den Menschen mit Behinderung den barrierefreien elektronischen Kanal zur Verfügung zu stellen. Eventuell liesse sich das besser formulieren.</w:t>
+            </w:r>
+          </w:p>
+          <w:p>
+            <w:pPr>
+              <w:numPr>
+                <w:ilvl w:val="12"/>
+                <w:numId w:val="0"/>
+              </w:numPr>
+              <w:jc w:val="both"/>
+              <w:rPr>
+                <w:rFonts w:cs="Arial"/>
+                <w:sz w:val="20"/>
+              </w:rPr>
+            </w:pPr>
+          </w:p>
+          <w:p>
+            <w:pPr>
+              <w:numPr>
+                <w:ilvl w:val="12"/>
+                <w:numId w:val="0"/>
+              </w:numPr>
+              <w:jc w:val="both"/>
+              <w:rPr>
+                <w:rFonts w:cs="Arial"/>
+                <w:sz w:val="20"/>
+              </w:rPr>
+            </w:pPr>
+            <w:r>
+              <w:rPr>
+                <w:rFonts w:cs="Arial"/>
+                <w:sz w:val="20"/>
+              </w:rPr>
+              <w:t xml:space="preserve">Die Idee, die Stimmen von Menschen mit Behinderung nicht zu den </w:t>
+            </w:r>
+            <w:proofErr w:type="spellStart"/>
+            <w:r>
+              <w:rPr>
+                <w:rFonts w:cs="Arial"/>
+                <w:sz w:val="20"/>
+              </w:rPr>
+              <w:t>Limiten</w:t>
+            </w:r>
+            <w:proofErr w:type="spellEnd"/>
+            <w:r>
+              <w:rPr>
+                <w:rFonts w:cs="Arial"/>
+                <w:sz w:val="20"/>
+              </w:rPr>
+              <w:t xml:space="preserve"> hinzuzuzählen, könnte sich in der Praxis als impraktikabel erweisen, da sie ja in ihrem Wahlkreis verbleiben dürften und eine separate Ausweisung der elektronischen Stimmen zu einer Identifikation von einzelnen </w:t>
+            </w:r>
+            <w:r>
+              <w:rPr>
+                <w:rFonts w:cs="Arial"/>
+                <w:sz w:val="20"/>
+              </w:rPr>
+              <w:t>Stimmberechtigten</w:t>
+            </w:r>
+            <w:r>
+              <w:rPr>
+                <w:rFonts w:cs="Arial"/>
+                <w:sz w:val="20"/>
+              </w:rPr>
+              <w:t xml:space="preserve"> mit Behinderung führen könnte.</w:t>
             </w:r>
           </w:p>
           <w:p>
@@ -5855,7 +6696,25 @@
                 <w:sz w:val="20"/>
                 <w:lang w:val="en-US"/>
               </w:rPr>
-              <w:t xml:space="preserve"> cpv. 1 e </w:t>
+              <w:t xml:space="preserve"> </w:t>
+            </w:r>
+            <w:proofErr w:type="spellStart"/>
+            <w:r>
+              <w:rPr>
+                <w:rFonts w:cs="Arial"/>
+                <w:sz w:val="20"/>
+                <w:lang w:val="en-US"/>
+              </w:rPr>
+              <w:t>cpv</w:t>
+            </w:r>
+            <w:proofErr w:type="spellEnd"/>
+            <w:r>
+              <w:rPr>
+                <w:rFonts w:cs="Arial"/>
+                <w:sz w:val="20"/>
+                <w:lang w:val="en-US"/>
+              </w:rPr>
+              <w:t xml:space="preserve">. 1 e </w:t>
             </w:r>
             <w:r>
               <w:rPr>
@@ -6644,7 +7503,47 @@
                 <w:sz w:val="20"/>
               </w:rPr>
               <w:lastRenderedPageBreak/>
-              <w:t>wichtigen behördlichen Vorgänge wird veröffentlicht soweit die Veröffentlichung mit der sicheren Abwickung des Urnengangs vereinbar ist.</w:t>
+              <w:t xml:space="preserve">wichtigen behördlichen Vorgänge wird veröffentlicht </w:t>
+            </w:r>
+            <w:proofErr w:type="gramStart"/>
+            <w:r>
+              <w:rPr>
+                <w:rFonts w:cs="Arial"/>
+                <w:b/>
+                <w:bCs/>
+                <w:sz w:val="20"/>
+              </w:rPr>
+              <w:t>soweit</w:t>
+            </w:r>
+            <w:proofErr w:type="gramEnd"/>
+            <w:r>
+              <w:rPr>
+                <w:rFonts w:cs="Arial"/>
+                <w:b/>
+                <w:bCs/>
+                <w:sz w:val="20"/>
+              </w:rPr>
+              <w:t xml:space="preserve"> die Veröffentlichung mit der sicheren </w:t>
+            </w:r>
+            <w:proofErr w:type="spellStart"/>
+            <w:r>
+              <w:rPr>
+                <w:rFonts w:cs="Arial"/>
+                <w:b/>
+                <w:bCs/>
+                <w:sz w:val="20"/>
+              </w:rPr>
+              <w:t>Abwickung</w:t>
+            </w:r>
+            <w:proofErr w:type="spellEnd"/>
+            <w:r>
+              <w:rPr>
+                <w:rFonts w:cs="Arial"/>
+                <w:b/>
+                <w:bCs/>
+                <w:sz w:val="20"/>
+              </w:rPr>
+              <w:t xml:space="preserve"> des Urnengangs vereinbar ist.</w:t>
             </w:r>
           </w:p>
           <w:p>
@@ -6709,7 +7608,71 @@
                 <w:sz w:val="20"/>
               </w:rPr>
               <w:lastRenderedPageBreak/>
-              <w:t xml:space="preserve">2 "Public Scrutiny" erfordert eine transparente Entwicklung (inkl. Commit-History) und Engagement einer grossen Community. Mit einer Open-Source Lizenz wird die Wahrscheinlichkeit grösser, dass andere Länder Schweizer E-Voting Quellcode ebenfalls einsetzen. Demzufolge würde mit einer Open-Source Lizenz die Community um das Schweizer System grösser und somit das System sicherer. Es zeichnet sich bereits jetzt ab, dass der Aufbau einer Community sehr herausfordernd - wenn nicht gar einer der grössten Knackpunkte für ein sicheres E-Voting - sein wird. Folglich sollte alles unternommen werden, um diesem Schwachpunkt zu begegnen. </w:t>
+              <w:t xml:space="preserve">2 "Public </w:t>
+            </w:r>
+            <w:proofErr w:type="spellStart"/>
+            <w:r>
+              <w:rPr>
+                <w:rFonts w:cs="Arial"/>
+                <w:sz w:val="20"/>
+              </w:rPr>
+              <w:t>Scrutiny</w:t>
+            </w:r>
+            <w:proofErr w:type="spellEnd"/>
+            <w:r>
+              <w:rPr>
+                <w:rFonts w:cs="Arial"/>
+                <w:sz w:val="20"/>
+              </w:rPr>
+              <w:t>" erfordert eine transparente Entwicklung (inkl. Commit-</w:t>
+            </w:r>
+            <w:proofErr w:type="spellStart"/>
+            <w:r>
+              <w:rPr>
+                <w:rFonts w:cs="Arial"/>
+                <w:sz w:val="20"/>
+              </w:rPr>
+              <w:t>History</w:t>
+            </w:r>
+            <w:proofErr w:type="spellEnd"/>
+            <w:r>
+              <w:rPr>
+                <w:rFonts w:cs="Arial"/>
+                <w:sz w:val="20"/>
+              </w:rPr>
+              <w:t>) und Engagement einer grossen Community. Mit einer Open-Source Lizenz wird die Wahrscheinlichkeit grösser, dass andere Länder Schweizer E-</w:t>
+            </w:r>
+            <w:proofErr w:type="spellStart"/>
+            <w:r>
+              <w:rPr>
+                <w:rFonts w:cs="Arial"/>
+                <w:sz w:val="20"/>
+              </w:rPr>
+              <w:t>Voting</w:t>
+            </w:r>
+            <w:proofErr w:type="spellEnd"/>
+            <w:r>
+              <w:rPr>
+                <w:rFonts w:cs="Arial"/>
+                <w:sz w:val="20"/>
+              </w:rPr>
+              <w:t xml:space="preserve"> Quellcode ebenfalls einsetzen. Demzufolge würde mit einer Open-Source Lizenz die Community um das Schweizer System grösser und somit das System sicherer. Es zeichnet sich bereits jetzt ab, dass der Aufbau einer Community sehr herausfordernd - wenn nicht gar einer der grössten Knackpunkte für ein sicheres E-</w:t>
+            </w:r>
+            <w:proofErr w:type="spellStart"/>
+            <w:r>
+              <w:rPr>
+                <w:rFonts w:cs="Arial"/>
+                <w:sz w:val="20"/>
+              </w:rPr>
+              <w:t>Voting</w:t>
+            </w:r>
+            <w:proofErr w:type="spellEnd"/>
+            <w:r>
+              <w:rPr>
+                <w:rFonts w:cs="Arial"/>
+                <w:sz w:val="20"/>
+              </w:rPr>
+              <w:t xml:space="preserve"> - sein wird. Folglich sollte alles unternommen werden, um diesem Schwachpunkt zu begegnen. </w:t>
             </w:r>
           </w:p>
           <w:p>
@@ -7347,6 +8310,7 @@
                 <w:sz w:val="20"/>
               </w:rPr>
             </w:pPr>
+            <w:proofErr w:type="spellStart"/>
             <w:r>
               <w:rPr>
                 <w:rFonts w:cs="Arial"/>
@@ -7354,30 +8318,41 @@
                 <w:sz w:val="20"/>
               </w:rPr>
               <w:lastRenderedPageBreak/>
-              <w:t xml:space="preserve">VEleS </w:t>
-            </w:r>
-          </w:p>
-          <w:p>
-            <w:pPr>
-              <w:numPr>
-                <w:ilvl w:val="12"/>
-                <w:numId w:val="0"/>
-              </w:numPr>
-              <w:jc w:val="both"/>
+              <w:t>VEleS</w:t>
+            </w:r>
+            <w:proofErr w:type="spellEnd"/>
+            <w:r>
               <w:rPr>
                 <w:rFonts w:cs="Arial"/>
                 <w:b/>
                 <w:sz w:val="20"/>
               </w:rPr>
-            </w:pPr>
-            <w:r>
+              <w:t xml:space="preserve"> </w:t>
+            </w:r>
+          </w:p>
+          <w:p>
+            <w:pPr>
+              <w:numPr>
+                <w:ilvl w:val="12"/>
+                <w:numId w:val="0"/>
+              </w:numPr>
+              <w:jc w:val="both"/>
               <w:rPr>
                 <w:rFonts w:cs="Arial"/>
                 <w:b/>
                 <w:sz w:val="20"/>
               </w:rPr>
+            </w:pPr>
+            <w:proofErr w:type="spellStart"/>
+            <w:r>
+              <w:rPr>
+                <w:rFonts w:cs="Arial"/>
+                <w:b/>
+                <w:sz w:val="20"/>
+              </w:rPr>
               <w:t>OVotE</w:t>
             </w:r>
+            <w:proofErr w:type="spellEnd"/>
             <w:r>
               <w:rPr>
                 <w:rFonts w:cs="Arial"/>
@@ -7456,6 +8431,7 @@
                 <w:sz w:val="20"/>
               </w:rPr>
             </w:pPr>
+            <w:proofErr w:type="spellStart"/>
             <w:r>
               <w:rPr>
                 <w:rFonts w:cs="Arial"/>
@@ -7470,23 +8446,33 @@
                 <w:b/>
                 <w:sz w:val="20"/>
               </w:rPr>
-              <w:t>essaire?</w:t>
-            </w:r>
-          </w:p>
-          <w:p>
-            <w:pPr>
-              <w:numPr>
-                <w:ilvl w:val="12"/>
-                <w:numId w:val="0"/>
-              </w:numPr>
-              <w:jc w:val="both"/>
+              <w:t>essaire</w:t>
+            </w:r>
+            <w:proofErr w:type="spellEnd"/>
+            <w:r>
               <w:rPr>
                 <w:rFonts w:cs="Arial"/>
                 <w:b/>
                 <w:sz w:val="20"/>
+              </w:rPr>
+              <w:t>?</w:t>
+            </w:r>
+          </w:p>
+          <w:p>
+            <w:pPr>
+              <w:numPr>
+                <w:ilvl w:val="12"/>
+                <w:numId w:val="0"/>
+              </w:numPr>
+              <w:jc w:val="both"/>
+              <w:rPr>
+                <w:rFonts w:cs="Arial"/>
+                <w:b/>
+                <w:sz w:val="20"/>
                 <w:lang w:val="it-CH"/>
               </w:rPr>
             </w:pPr>
+            <w:proofErr w:type="spellStart"/>
             <w:r>
               <w:rPr>
                 <w:rFonts w:cs="Arial"/>
@@ -7495,6 +8481,7 @@
               </w:rPr>
               <w:t>Necessaria</w:t>
             </w:r>
+            <w:proofErr w:type="spellEnd"/>
             <w:r>
               <w:rPr>
                 <w:rFonts w:cs="Arial"/>
@@ -8080,7 +9067,23 @@
                 <w:rFonts w:cs="Arial"/>
                 <w:sz w:val="20"/>
               </w:rPr>
-              <w:t xml:space="preserve">Der Abschnitt "a. System" bezeichnet die Gesamtheit der Software und der Infrastruktur, scheint sich dann aber auf die "Durchführung" zu beschränken ohne dass hier klar gemacht wird, ob die Vor- und Nachbereitung der Wahlen und Abstimmungen auch Teil der Durchführung sind. Das wäre eventuell noch zu klären. </w:t>
+              <w:t xml:space="preserve">Der Abschnitt "a. System" bezeichnet die Gesamtheit der Software und der Infrastruktur, scheint sich dann aber auf die "Durchführung" zu beschränken ohne dass hier klar gemacht wird, ob die Vor- und Nachbereitung der Wahlen und Abstimmungen auch Teil der Durchführung </w:t>
+            </w:r>
+            <w:proofErr w:type="gramStart"/>
+            <w:r>
+              <w:rPr>
+                <w:rFonts w:cs="Arial"/>
+                <w:sz w:val="20"/>
+              </w:rPr>
+              <w:t>sind</w:t>
+            </w:r>
+            <w:proofErr w:type="gramEnd"/>
+            <w:r>
+              <w:rPr>
+                <w:rFonts w:cs="Arial"/>
+                <w:sz w:val="20"/>
+              </w:rPr>
+              <w:t xml:space="preserve">. Das wäre eventuell noch zu klären. </w:t>
             </w:r>
             <w:r>
               <w:rPr>
@@ -8281,7 +9284,23 @@
                 <w:rFonts w:cs="Arial"/>
                 <w:sz w:val="20"/>
               </w:rPr>
-              <w:t xml:space="preserve">b. Das System ist für die Stimmberechtigten einfach zu handhaben; </w:t>
+              <w:t xml:space="preserve">b. Das System ist </w:t>
+            </w:r>
+            <w:proofErr w:type="spellStart"/>
+            <w:r>
+              <w:rPr>
+                <w:rFonts w:cs="Arial"/>
+                <w:sz w:val="20"/>
+              </w:rPr>
+              <w:t>für</w:t>
+            </w:r>
+            <w:proofErr w:type="spellEnd"/>
+            <w:r>
+              <w:rPr>
+                <w:rFonts w:cs="Arial"/>
+                <w:sz w:val="20"/>
+              </w:rPr>
+              <w:t xml:space="preserve"> die Stimmberechtigten einfach zu handhaben; </w:t>
             </w:r>
             <w:r>
               <w:rPr>
@@ -8380,7 +9399,85 @@
                 <w:rFonts w:cs="Arial"/>
                 <w:sz w:val="20"/>
               </w:rPr>
-              <w:t>Artikel 3b: Der Nachsatz ist sehr offen und schwach formuliert. Wir denken, dass diese besonderen Bedürfnisse ohnehin durch verschiedene Vorgaben abgedeckt sind und deshalb hier nicht explizit erwähnt werden müssen. Der Artikel 3d beschränkt sich auf das Vorhandensein von Anreizen, ohne sie qualitativ oder quantitativ zu bestimmen. Angesichts des grossen Bedarfs nach Public Scrutiny scheint mir das nicht adäquat. Grob wird der Zwang zur Zertifizierung durch Public Scrutiny ersetzt. Weil die aber schlecht zu messen und zu beweisen ist, beschränkt sich dieser Absatz auf Anreize, die dann hoffentlich zu Public Scrutiny führen. Der Begriff "Mitwirkung" ist sehr stark. Wir sprechen uns dafür aus, ihn beizubehalten, auch wenn er über die Forderung in anderen Passagen der VEleS hinausgeht.</w:t>
+              <w:t xml:space="preserve">Artikel 3b: Der Nachsatz ist sehr offen und schwach formuliert. Wir denken, dass diese besonderen Bedürfnisse ohnehin durch verschiedene Vorgaben abgedeckt sind und deshalb hier nicht explizit erwähnt werden müssen. Der Artikel 3d beschränkt sich auf das Vorhandensein von Anreizen, ohne sie qualitativ oder quantitativ zu bestimmen. Angesichts des grossen Bedarfs nach Public </w:t>
+            </w:r>
+            <w:proofErr w:type="spellStart"/>
+            <w:r>
+              <w:rPr>
+                <w:rFonts w:cs="Arial"/>
+                <w:sz w:val="20"/>
+              </w:rPr>
+              <w:t>Scrutiny</w:t>
+            </w:r>
+            <w:proofErr w:type="spellEnd"/>
+            <w:r>
+              <w:rPr>
+                <w:rFonts w:cs="Arial"/>
+                <w:sz w:val="20"/>
+              </w:rPr>
+              <w:t xml:space="preserve"> scheint </w:t>
+            </w:r>
+            <w:r>
+              <w:rPr>
+                <w:rFonts w:cs="Arial"/>
+                <w:sz w:val="20"/>
+              </w:rPr>
+              <w:t>uns</w:t>
+            </w:r>
+            <w:r>
+              <w:rPr>
+                <w:rFonts w:cs="Arial"/>
+                <w:sz w:val="20"/>
+              </w:rPr>
+              <w:t xml:space="preserve"> das nicht adäquat. Grob wird der Zwang zur Zertifizierung durch Public </w:t>
+            </w:r>
+            <w:proofErr w:type="spellStart"/>
+            <w:r>
+              <w:rPr>
+                <w:rFonts w:cs="Arial"/>
+                <w:sz w:val="20"/>
+              </w:rPr>
+              <w:t>Scrutiny</w:t>
+            </w:r>
+            <w:proofErr w:type="spellEnd"/>
+            <w:r>
+              <w:rPr>
+                <w:rFonts w:cs="Arial"/>
+                <w:sz w:val="20"/>
+              </w:rPr>
+              <w:t xml:space="preserve"> ersetzt. Weil die aber schlecht zu messen und zu beweisen ist, beschränkt sich dieser Absatz auf Anreize, die dann hoffentlich zu Public </w:t>
+            </w:r>
+            <w:proofErr w:type="spellStart"/>
+            <w:r>
+              <w:rPr>
+                <w:rFonts w:cs="Arial"/>
+                <w:sz w:val="20"/>
+              </w:rPr>
+              <w:t>Scrutiny</w:t>
+            </w:r>
+            <w:proofErr w:type="spellEnd"/>
+            <w:r>
+              <w:rPr>
+                <w:rFonts w:cs="Arial"/>
+                <w:sz w:val="20"/>
+              </w:rPr>
+              <w:t xml:space="preserve"> führen. Der Begriff "Mitwirkung" ist sehr stark. Wir sprechen uns dafür aus, ihn beizubehalten, auch wenn er über die Forderung in anderen Passagen der </w:t>
+            </w:r>
+            <w:proofErr w:type="spellStart"/>
+            <w:r>
+              <w:rPr>
+                <w:rFonts w:cs="Arial"/>
+                <w:sz w:val="20"/>
+              </w:rPr>
+              <w:t>VEleS</w:t>
+            </w:r>
+            <w:proofErr w:type="spellEnd"/>
+            <w:r>
+              <w:rPr>
+                <w:rFonts w:cs="Arial"/>
+                <w:sz w:val="20"/>
+              </w:rPr>
+              <w:t xml:space="preserve"> hinausgeht.</w:t>
             </w:r>
           </w:p>
         </w:tc>
@@ -8568,7 +9665,23 @@
                 <w:sz w:val="20"/>
               </w:rPr>
               <w:lastRenderedPageBreak/>
-              <w:t xml:space="preserve">Schutz der persönlichen Informationen über die Stimmberechtigten; e. </w:t>
+              <w:t xml:space="preserve">Schutz der persönlichen Informationen </w:t>
+            </w:r>
+            <w:proofErr w:type="spellStart"/>
+            <w:r>
+              <w:rPr>
+                <w:rFonts w:cs="Arial"/>
+                <w:sz w:val="20"/>
+              </w:rPr>
+              <w:t>über</w:t>
+            </w:r>
+            <w:proofErr w:type="spellEnd"/>
+            <w:r>
+              <w:rPr>
+                <w:rFonts w:cs="Arial"/>
+                <w:sz w:val="20"/>
+              </w:rPr>
+              <w:t xml:space="preserve"> die Stimmberechtigten; e. </w:t>
             </w:r>
             <w:r>
               <w:rPr>
@@ -8576,7 +9689,25 @@
                 <w:strike/>
                 <w:sz w:val="20"/>
               </w:rPr>
-              <w:t>Schutz der für die Stimmberechtigten bestimmten Informationen vor Manipulationen</w:t>
+              <w:t xml:space="preserve">Schutz der </w:t>
+            </w:r>
+            <w:proofErr w:type="spellStart"/>
+            <w:r>
+              <w:rPr>
+                <w:rFonts w:cs="Arial"/>
+                <w:strike/>
+                <w:sz w:val="20"/>
+              </w:rPr>
+              <w:t>für</w:t>
+            </w:r>
+            <w:proofErr w:type="spellEnd"/>
+            <w:r>
+              <w:rPr>
+                <w:rFonts w:cs="Arial"/>
+                <w:strike/>
+                <w:sz w:val="20"/>
+              </w:rPr>
+              <w:t xml:space="preserve"> die Stimmberechtigten bestimmten Informationen vor Manipulationen</w:t>
             </w:r>
             <w:r>
               <w:rPr>
@@ -8631,7 +9762,63 @@
                 <w:sz w:val="20"/>
               </w:rPr>
               <w:lastRenderedPageBreak/>
-              <w:t>Artikel 4 Abs 1: Der Einbezug von Vertrauen und Akzeptanz der Öffentlichkeit ist sinnvoll. Es ist unklar, ob sich über diesen Absatz eine Bewilligung aufgrund fehlender Vertrauen und Akzeptanz in einem bestimmten Einzelkanton verweigern liesse. Wenn das nicht möglich ist, dann lässt dieser Abschnitt hier Fehlschlüsse zu und wenn es möglich sein soll, dann wäre das klar zu schrei</w:t>
+              <w:t>Die Vorlagen arbeiten verschiedentlich mit dem Begriff "Manipulation". Aus technischer Sicht sind "Vertraulichkeit" und "Integrität" vorzuziehen, da sie klarer definiert und deshalb gebräuchlicher sind.</w:t>
+            </w:r>
+          </w:p>
+          <w:p>
+            <w:pPr>
+              <w:numPr>
+                <w:ilvl w:val="12"/>
+                <w:numId w:val="0"/>
+              </w:numPr>
+              <w:jc w:val="both"/>
+              <w:rPr>
+                <w:rFonts w:cs="Arial"/>
+                <w:sz w:val="20"/>
+              </w:rPr>
+            </w:pPr>
+          </w:p>
+          <w:p>
+            <w:pPr>
+              <w:numPr>
+                <w:ilvl w:val="12"/>
+                <w:numId w:val="0"/>
+              </w:numPr>
+              <w:jc w:val="both"/>
+              <w:rPr>
+                <w:rFonts w:cs="Arial"/>
+                <w:sz w:val="20"/>
+              </w:rPr>
+            </w:pPr>
+            <w:r>
+              <w:rPr>
+                <w:rFonts w:cs="Arial"/>
+                <w:sz w:val="20"/>
+              </w:rPr>
+              <w:t xml:space="preserve">Artikel 4 </w:t>
+            </w:r>
+            <w:proofErr w:type="spellStart"/>
+            <w:r>
+              <w:rPr>
+                <w:rFonts w:cs="Arial"/>
+                <w:sz w:val="20"/>
+              </w:rPr>
+              <w:t>Abs</w:t>
+            </w:r>
+            <w:proofErr w:type="spellEnd"/>
+            <w:r>
+              <w:rPr>
+                <w:rFonts w:cs="Arial"/>
+                <w:sz w:val="20"/>
+              </w:rPr>
+              <w:t xml:space="preserve"> 1: Der Einbezug von Vertrauen und Akzeptanz der Öffentlichkeit ist sinnvoll. Es ist unklar, ob sich über diesen Absatz eine Bewilligung </w:t>
+            </w:r>
+            <w:r>
+              <w:rPr>
+                <w:rFonts w:cs="Arial"/>
+                <w:sz w:val="20"/>
+              </w:rPr>
+              <w:t xml:space="preserve">aufgrund fehlenden </w:t>
             </w:r>
             <w:r>
               <w:rPr>
@@ -8639,7 +9826,14 @@
                 <w:sz w:val="20"/>
               </w:rPr>
               <w:lastRenderedPageBreak/>
-              <w:t>ben oder noch besser aus dem kantonalen Kontext herauszunehmen, da es sich dabei eher um eine nationale Frage handelt.</w:t>
+              <w:t>Vertrauens</w:t>
+            </w:r>
+            <w:r>
+              <w:rPr>
+                <w:rFonts w:cs="Arial"/>
+                <w:sz w:val="20"/>
+              </w:rPr>
+              <w:t xml:space="preserve"> und Akzeptanz in einem bestimmten Einzelkanton verweigern liesse. Wenn das nicht möglich ist, dann lässt dieser Abschnitt hier Fehlschlüsse zu und wenn es möglich sein soll, dann wäre das klar zu schreiben oder noch besser aus dem kantonalen Kontext herauszunehmen, da es sich dabei eher um eine nationale Frage handelt.</w:t>
             </w:r>
           </w:p>
         </w:tc>
@@ -8820,7 +10014,23 @@
                 <w:rFonts w:cs="Arial"/>
                 <w:sz w:val="20"/>
               </w:rPr>
-              <w:t xml:space="preserve">1 Es ist sichergestellt, dass jede Manipulation, die zu einer Verfälschung des Ergebnisses führt, unter Wahrung des Stimmgeheimnisses erkannt werden kann (vollständige Verifizierbarkeit). Dies </w:t>
+              <w:t xml:space="preserve">1 Es ist sichergestellt, dass jede Manipulation, die zu einer Verfälschung des Ergebnisses </w:t>
+            </w:r>
+            <w:proofErr w:type="spellStart"/>
+            <w:r>
+              <w:rPr>
+                <w:rFonts w:cs="Arial"/>
+                <w:sz w:val="20"/>
+              </w:rPr>
+              <w:t>führt</w:t>
+            </w:r>
+            <w:proofErr w:type="spellEnd"/>
+            <w:r>
+              <w:rPr>
+                <w:rFonts w:cs="Arial"/>
+                <w:sz w:val="20"/>
+              </w:rPr>
+              <w:t xml:space="preserve">, unter Wahrung des Stimmgeheimnisses erkannt werden kann (vollständige Verifizierbarkeit). Dies </w:t>
             </w:r>
             <w:r>
               <w:rPr>
@@ -8851,7 +10061,21 @@
                 <w:rFonts w:cs="Arial"/>
                 <w:sz w:val="20"/>
               </w:rPr>
-              <w:t xml:space="preserve"> gegeben, wenn die Anforderungen an die individuelle und an die universelle Verifizierbarkeit erfüllt sind.</w:t>
+              <w:t xml:space="preserve"> gegeben, wenn die Anforderungen an die individuelle und an die universelle Verifizierbarkeit </w:t>
+            </w:r>
+            <w:r>
+              <w:rPr>
+                <w:rFonts w:cs="Arial"/>
+                <w:sz w:val="20"/>
+              </w:rPr>
+              <w:t>erfüllt</w:t>
+            </w:r>
+            <w:r>
+              <w:rPr>
+                <w:rFonts w:cs="Arial"/>
+                <w:sz w:val="20"/>
+              </w:rPr>
+              <w:t xml:space="preserve"> sind.</w:t>
             </w:r>
           </w:p>
         </w:tc>
@@ -9758,6 +10982,7 @@
                 <w:rFonts w:cs="Arial"/>
                 <w:sz w:val="20"/>
               </w:rPr>
+              <w:lastRenderedPageBreak/>
               <w:t>Art. 10</w:t>
             </w:r>
           </w:p>
@@ -9898,15 +11123,39 @@
                 <w:rFonts w:cs="Arial"/>
                 <w:sz w:val="20"/>
               </w:rPr>
-              <w:t xml:space="preserve">Ziffer 2 kann ersatzlos gestrichen werden. Die Prüfungen im Auftrag der </w:t>
-            </w:r>
-            <w:r>
-              <w:rPr>
-                <w:rFonts w:cs="Arial"/>
-                <w:sz w:val="20"/>
-              </w:rPr>
-              <w:lastRenderedPageBreak/>
-              <w:t xml:space="preserve">Bundeskanzlei (1c) prüfen die Sicherheit von Infrastruktur und Betrieb. Es ist nicht vorstellbar, dass diese Prüfungen zu einem positiven Befund gelangen, wenn kein geprüftes ISMS vorhanden ist. 4 Die nach den Absätzen 1 und 2 für die Prüfungen zuständigen Behörden publizieren die </w:t>
+              <w:t xml:space="preserve">Ziffer 2 kann ersatzlos gestrichen werden. Die Prüfungen im Auftrag der Bundeskanzlei (1c) prüfen die Sicherheit von Infrastruktur und Betrieb. Es ist nicht vorstellbar, dass diese Prüfungen zu einem positiven Befund gelangen, wenn kein geprüftes ISMS vorhanden ist. 4 Die nach den Absätzen 1 und 2 </w:t>
+            </w:r>
+            <w:proofErr w:type="spellStart"/>
+            <w:r>
+              <w:rPr>
+                <w:rFonts w:cs="Arial"/>
+                <w:sz w:val="20"/>
+              </w:rPr>
+              <w:t>für</w:t>
+            </w:r>
+            <w:proofErr w:type="spellEnd"/>
+            <w:r>
+              <w:rPr>
+                <w:rFonts w:cs="Arial"/>
+                <w:sz w:val="20"/>
+              </w:rPr>
+              <w:t xml:space="preserve"> die </w:t>
+            </w:r>
+            <w:proofErr w:type="spellStart"/>
+            <w:r>
+              <w:rPr>
+                <w:rFonts w:cs="Arial"/>
+                <w:sz w:val="20"/>
+              </w:rPr>
+              <w:t>Prüfungen</w:t>
+            </w:r>
+            <w:proofErr w:type="spellEnd"/>
+            <w:r>
+              <w:rPr>
+                <w:rFonts w:cs="Arial"/>
+                <w:sz w:val="20"/>
+              </w:rPr>
+              <w:t xml:space="preserve"> zuständigen Behörden publizieren die </w:t>
             </w:r>
             <w:r>
               <w:rPr>
@@ -9937,7 +11186,55 @@
                 <w:rFonts w:cs="Arial"/>
                 <w:sz w:val="20"/>
               </w:rPr>
-              <w:t xml:space="preserve"> und die Zertifikate. Zusätzlich sind weitere Unterlagen zu publizieren, sofern sie für die Nachvollziehbarkeit relevant sind. Von einer vollständigen Publikation kann abgesehen werden, sofern eine begründete Ausnahme insbesondere gestützt auf das Öffentlichkeits- oder das Datenschutzrecht vorliegt. In diesem Fall ist eine teilweise Publikation zu ermöglichen.</w:t>
+              <w:t xml:space="preserve"> und die Zertifikate. Zusätzlich sind weitere Unterlagen zu publizieren, sofern sie </w:t>
+            </w:r>
+            <w:proofErr w:type="spellStart"/>
+            <w:r>
+              <w:rPr>
+                <w:rFonts w:cs="Arial"/>
+                <w:sz w:val="20"/>
+              </w:rPr>
+              <w:t>für</w:t>
+            </w:r>
+            <w:proofErr w:type="spellEnd"/>
+            <w:r>
+              <w:rPr>
+                <w:rFonts w:cs="Arial"/>
+                <w:sz w:val="20"/>
+              </w:rPr>
+              <w:t xml:space="preserve"> die Nachvollziehbarkeit relevant sind. Von einer vollständigen Publikation kann abgesehen werden, sofern eine </w:t>
+            </w:r>
+            <w:proofErr w:type="spellStart"/>
+            <w:r>
+              <w:rPr>
+                <w:rFonts w:cs="Arial"/>
+                <w:sz w:val="20"/>
+              </w:rPr>
+              <w:t>begründete</w:t>
+            </w:r>
+            <w:proofErr w:type="spellEnd"/>
+            <w:r>
+              <w:rPr>
+                <w:rFonts w:cs="Arial"/>
+                <w:sz w:val="20"/>
+              </w:rPr>
+              <w:t xml:space="preserve"> Ausnahme insbesondere </w:t>
+            </w:r>
+            <w:proofErr w:type="spellStart"/>
+            <w:r>
+              <w:rPr>
+                <w:rFonts w:cs="Arial"/>
+                <w:sz w:val="20"/>
+              </w:rPr>
+              <w:t>gestützt</w:t>
+            </w:r>
+            <w:proofErr w:type="spellEnd"/>
+            <w:r>
+              <w:rPr>
+                <w:rFonts w:cs="Arial"/>
+                <w:sz w:val="20"/>
+              </w:rPr>
+              <w:t xml:space="preserve"> auf das Öffentlichkeits- oder das Datenschutzrecht vorliegt. In diesem Fall ist eine teilweise Publikation zu ermöglichen.</w:t>
             </w:r>
           </w:p>
         </w:tc>
@@ -9964,30 +11261,37 @@
                 <w:rFonts w:cs="Arial"/>
                 <w:sz w:val="20"/>
               </w:rPr>
-              <w:lastRenderedPageBreak/>
-              <w:t xml:space="preserve">Es ist nicht klar, weshalb das ISMS des Systembetreibers durch den Kanton, der Rest des Betriebes aber </w:t>
-            </w:r>
-            <w:r>
-              <w:rPr>
-                <w:rFonts w:cs="Arial"/>
-                <w:sz w:val="20"/>
-              </w:rPr>
-              <w:lastRenderedPageBreak/>
-              <w:t>durch den Bund zu prüfen ist. Absatz 4 sollte strenger formuliert werden. Es darf nicht genügen, lediglich einen Beleg für eine erfolgte Prüfung zu publizieren, da ein solcher Beleg wenig aussagt über die qualitativen Ergebnisse einer Überprüfung. Bekanntlich schaffte es die Post, den KPMG Prüfbericht vor der Bundeskanzlei und der Öffentlichkeit geheim zu halten. Dies darf sich nicht wiederholen.</w:t>
-            </w:r>
-          </w:p>
-          <w:p>
-            <w:pPr>
-              <w:numPr>
-                <w:ilvl w:val="12"/>
-                <w:numId w:val="0"/>
-              </w:numPr>
-              <w:jc w:val="both"/>
-              <w:rPr>
-                <w:rFonts w:cs="Arial"/>
-                <w:sz w:val="20"/>
-              </w:rPr>
-            </w:pPr>
+              <w:t xml:space="preserve">Es ist nicht klar, weshalb das ISMS des Systembetreibers durch den Kanton, der Rest des Betriebes aber durch den Bund zu prüfen ist. </w:t>
+            </w:r>
+          </w:p>
+          <w:p>
+            <w:pPr>
+              <w:jc w:val="both"/>
+              <w:rPr>
+                <w:rFonts w:cs="Arial"/>
+                <w:sz w:val="20"/>
+              </w:rPr>
+            </w:pPr>
+          </w:p>
+          <w:p>
+            <w:pPr>
+              <w:numPr>
+                <w:ilvl w:val="12"/>
+                <w:numId w:val="0"/>
+              </w:numPr>
+              <w:jc w:val="both"/>
+              <w:rPr>
+                <w:rFonts w:cs="Arial"/>
+                <w:sz w:val="20"/>
+              </w:rPr>
+            </w:pPr>
+            <w:r>
+              <w:rPr>
+                <w:rFonts w:cs="Arial"/>
+                <w:sz w:val="20"/>
+              </w:rPr>
+              <w:t>Absatz 4 sollte strenger formuliert werden. Es darf nicht genügen, lediglich einen Beleg für eine erfolgte Prüfung zu publizieren, da ein solcher Beleg wenig aussagt über die qualitativen Ergebnisse einer Überprüfung. Bekanntlich schaffte es die Post, den KPMG Prüfbericht zur erfolgten Zertifizierung vor der Bundeskanzlei und der Öffentlichkeit geheim zu halten. Dies darf sich nicht wiederholen.</w:t>
+            </w:r>
           </w:p>
         </w:tc>
       </w:tr>
@@ -10022,7 +11326,6 @@
                 <w:rFonts w:cs="Arial"/>
                 <w:sz w:val="20"/>
               </w:rPr>
-              <w:lastRenderedPageBreak/>
               <w:t>Art. 11</w:t>
             </w:r>
           </w:p>
@@ -10163,7 +11466,23 @@
                 <w:rFonts w:cs="Arial"/>
                 <w:sz w:val="20"/>
               </w:rPr>
-              <w:t xml:space="preserve">1 Der Kanton sorgt dafür, dass folgende Unterlagen offengelegt werden: a. der Quellcode der Software des Systems </w:t>
+              <w:t xml:space="preserve">1 Der Kanton sorgt </w:t>
+            </w:r>
+            <w:proofErr w:type="spellStart"/>
+            <w:r>
+              <w:rPr>
+                <w:rFonts w:cs="Arial"/>
+                <w:sz w:val="20"/>
+              </w:rPr>
+              <w:t>dafür</w:t>
+            </w:r>
+            <w:proofErr w:type="spellEnd"/>
+            <w:r>
+              <w:rPr>
+                <w:rFonts w:cs="Arial"/>
+                <w:sz w:val="20"/>
+              </w:rPr>
+              <w:t xml:space="preserve">, dass folgende Unterlagen offengelegt werden: a. der Quellcode der Software des Systems </w:t>
             </w:r>
             <w:r>
               <w:rPr>
@@ -10187,15 +11506,9 @@
                 <w:bCs/>
                 <w:sz w:val="20"/>
               </w:rPr>
-              <w:t>unter einer Open Source Lizenz. Die Publikation schliesst die detaillierte Entwicklungsgeschichte (Commit-History) sowie die Dateien mit relevanten Parametern mit ein.</w:t>
-            </w:r>
-            <w:r>
-              <w:rPr>
-                <w:rFonts w:cs="Arial"/>
-                <w:sz w:val="20"/>
-              </w:rPr>
-              <w:t xml:space="preserve">; b. die Dokumentation der Software; c. Anleitungen und ergänzende Dokumentationen, die fachkundige Personen benötigen, um das System in der eigenen Infrastruktur kompilieren, in Betrieb nehmen und analysieren zu können; d. die Dokumentation der Prozesse für den Betrieb, die Wartung und die Sicherung des Systems; e. Informationen und Beschreibungen zu bekannten Mängeln, </w:t>
-            </w:r>
+              <w:t>unter einer Open Source Lizenz. Die Publikation schliesst die detaillierte Entwicklungsgeschichte (Commit-</w:t>
+            </w:r>
+            <w:proofErr w:type="spellStart"/>
             <w:r>
               <w:rPr>
                 <w:rFonts w:cs="Arial"/>
@@ -10203,6 +11516,48 @@
                 <w:bCs/>
                 <w:sz w:val="20"/>
               </w:rPr>
+              <w:t>History</w:t>
+            </w:r>
+            <w:proofErr w:type="spellEnd"/>
+            <w:r>
+              <w:rPr>
+                <w:rFonts w:cs="Arial"/>
+                <w:b/>
+                <w:bCs/>
+                <w:sz w:val="20"/>
+              </w:rPr>
+              <w:t>) sowie die Dateien mit relevanten Parametern mit ein.</w:t>
+            </w:r>
+            <w:r>
+              <w:rPr>
+                <w:rFonts w:cs="Arial"/>
+                <w:sz w:val="20"/>
+              </w:rPr>
+              <w:t xml:space="preserve">; b. die Dokumentation der Software; c. Anleitungen und ergänzende Dokumentationen, die fachkundige Personen benötigen, um das System in der eigenen Infrastruktur kompilieren, in Betrieb nehmen und analysieren zu können; d. die Dokumentation der Prozesse </w:t>
+            </w:r>
+            <w:proofErr w:type="spellStart"/>
+            <w:r>
+              <w:rPr>
+                <w:rFonts w:cs="Arial"/>
+                <w:sz w:val="20"/>
+              </w:rPr>
+              <w:t>für</w:t>
+            </w:r>
+            <w:proofErr w:type="spellEnd"/>
+            <w:r>
+              <w:rPr>
+                <w:rFonts w:cs="Arial"/>
+                <w:sz w:val="20"/>
+              </w:rPr>
+              <w:t xml:space="preserve"> den Betrieb, die Wartung und die Sicherung des Systems; e. Informationen und Beschreibungen zu bekannten Mängeln, </w:t>
+            </w:r>
+            <w:r>
+              <w:rPr>
+                <w:rFonts w:cs="Arial"/>
+                <w:b/>
+                <w:bCs/>
+                <w:sz w:val="20"/>
+              </w:rPr>
               <w:t>namentlich Berichte zu Penetration Tests</w:t>
             </w:r>
             <w:r>
@@ -10210,7 +11565,79 @@
                 <w:rFonts w:cs="Arial"/>
                 <w:sz w:val="20"/>
               </w:rPr>
-              <w:t>. 2 Nicht offengelegt werden müssen: a. der Quellcode von Drittkomponenten wie Betriebssystemen, Datenbanken, Web- und Applikationsservern, Rechteverwaltungssystemen, Firewalls oder Routern, sofern diese weit verbreitet sind und laufend aktualisiert werden; b. der Quellcode von Behördenportalen, die mit dem System verbunden sind; c. Dokumente, für die eine begründete Ausnahme von einer Publikation insbesondere gestützt auf das Öffentlichkeits- oder das Datenschutzrecht vorliegt.</w:t>
+              <w:t xml:space="preserve">. 2 Nicht </w:t>
+            </w:r>
+            <w:r>
+              <w:rPr>
+                <w:rFonts w:cs="Arial"/>
+                <w:sz w:val="20"/>
+              </w:rPr>
+              <w:lastRenderedPageBreak/>
+              <w:t xml:space="preserve">offengelegt werden </w:t>
+            </w:r>
+            <w:proofErr w:type="spellStart"/>
+            <w:r>
+              <w:rPr>
+                <w:rFonts w:cs="Arial"/>
+                <w:sz w:val="20"/>
+              </w:rPr>
+              <w:t>müssen</w:t>
+            </w:r>
+            <w:proofErr w:type="spellEnd"/>
+            <w:r>
+              <w:rPr>
+                <w:rFonts w:cs="Arial"/>
+                <w:sz w:val="20"/>
+              </w:rPr>
+              <w:t xml:space="preserve">: a. der Quellcode von Drittkomponenten wie Betriebssystemen, Datenbanken, Web- und Applikationsservern, Rechteverwaltungssystemen, Firewalls oder Routern, sofern diese weit verbreitet sind und laufend aktualisiert werden; b. der Quellcode von Behördenportalen, die mit dem System verbunden sind; c. Dokumente, </w:t>
+            </w:r>
+            <w:proofErr w:type="spellStart"/>
+            <w:r>
+              <w:rPr>
+                <w:rFonts w:cs="Arial"/>
+                <w:sz w:val="20"/>
+              </w:rPr>
+              <w:t>für</w:t>
+            </w:r>
+            <w:proofErr w:type="spellEnd"/>
+            <w:r>
+              <w:rPr>
+                <w:rFonts w:cs="Arial"/>
+                <w:sz w:val="20"/>
+              </w:rPr>
+              <w:t xml:space="preserve"> die eine </w:t>
+            </w:r>
+            <w:proofErr w:type="spellStart"/>
+            <w:r>
+              <w:rPr>
+                <w:rFonts w:cs="Arial"/>
+                <w:sz w:val="20"/>
+              </w:rPr>
+              <w:t>begründete</w:t>
+            </w:r>
+            <w:proofErr w:type="spellEnd"/>
+            <w:r>
+              <w:rPr>
+                <w:rFonts w:cs="Arial"/>
+                <w:sz w:val="20"/>
+              </w:rPr>
+              <w:t xml:space="preserve"> Ausnahme von einer Publikation insbesondere </w:t>
+            </w:r>
+            <w:proofErr w:type="spellStart"/>
+            <w:r>
+              <w:rPr>
+                <w:rFonts w:cs="Arial"/>
+                <w:sz w:val="20"/>
+              </w:rPr>
+              <w:t>gestützt</w:t>
+            </w:r>
+            <w:proofErr w:type="spellEnd"/>
+            <w:r>
+              <w:rPr>
+                <w:rFonts w:cs="Arial"/>
+                <w:sz w:val="20"/>
+              </w:rPr>
+              <w:t xml:space="preserve"> auf das Öffentlichkeits- oder das Datenschutzrecht vorliegt.</w:t>
             </w:r>
           </w:p>
         </w:tc>
@@ -10242,6 +11669,7 @@
                 <w:rFonts w:cs="Arial"/>
                 <w:sz w:val="20"/>
               </w:rPr>
+              <w:lastRenderedPageBreak/>
               <w:t xml:space="preserve">Der Dialog mit der Wissenschaft hat eine deutliche Empfehlung für eine Publikation des Source Codes unter einer Open Source Lizenz abgegeben. Dies darf nicht übergangen werden. Zumal im begleitenden Bericht keinerlei Begründung </w:t>
             </w:r>
             <w:r>
@@ -10277,7 +11705,55 @@
                 <w:rFonts w:cs="Arial"/>
                 <w:sz w:val="20"/>
               </w:rPr>
-              <w:t xml:space="preserve">Entscheidet sich die Bundeskanzlei wirklich dafür, keine Open Source Lizenz zu verlangen, dann sollte aber zumindest die komplette Commit History eingefordert werden. Damit lassen sich die folgenden Fragen diskutieren: Welche Accounts haben wann, in welchem Rhythmus, welche Code-Teile verändert. Gibt es Korrekturen, Nachbesserungen, welche Accounts arbeiten in weilen Bereichen des Codes, </w:t>
+              <w:t xml:space="preserve">Entscheidet sich die Bundeskanzlei </w:t>
+            </w:r>
+            <w:proofErr w:type="gramStart"/>
+            <w:r>
+              <w:rPr>
+                <w:rFonts w:cs="Arial"/>
+                <w:sz w:val="20"/>
+              </w:rPr>
+              <w:t>wirklich dafür</w:t>
+            </w:r>
+            <w:proofErr w:type="gramEnd"/>
+            <w:r>
+              <w:rPr>
+                <w:rFonts w:cs="Arial"/>
+                <w:sz w:val="20"/>
+              </w:rPr>
+              <w:t xml:space="preserve">, keine Open Source Lizenz zu verlangen, dann sollte aber zumindest die komplette Commit </w:t>
+            </w:r>
+            <w:proofErr w:type="spellStart"/>
+            <w:r>
+              <w:rPr>
+                <w:rFonts w:cs="Arial"/>
+                <w:sz w:val="20"/>
+              </w:rPr>
+              <w:t>History</w:t>
+            </w:r>
+            <w:proofErr w:type="spellEnd"/>
+            <w:r>
+              <w:rPr>
+                <w:rFonts w:cs="Arial"/>
+                <w:sz w:val="20"/>
+              </w:rPr>
+              <w:t xml:space="preserve"> eingefordert werden. Damit lassen sich die folgenden Fragen diskutieren: Welche Accounts haben wann, in welchem Rhythmus, welche Code-Teile verändert. Gibt es Korrekturen, Nachbesserungen, welche Accounts arbeiten in </w:t>
+            </w:r>
+            <w:proofErr w:type="spellStart"/>
+            <w:r>
+              <w:rPr>
+                <w:rFonts w:cs="Arial"/>
+                <w:sz w:val="20"/>
+              </w:rPr>
+              <w:t>weilen</w:t>
+            </w:r>
+            <w:proofErr w:type="spellEnd"/>
+            <w:r>
+              <w:rPr>
+                <w:rFonts w:cs="Arial"/>
+                <w:sz w:val="20"/>
+              </w:rPr>
+              <w:t xml:space="preserve"> Bereichen des Codes, </w:t>
             </w:r>
             <w:r>
               <w:rPr>
@@ -10312,7 +11788,21 @@
                 <w:rFonts w:cs="Arial"/>
                 <w:sz w:val="20"/>
               </w:rPr>
-              <w:t>Die Definition von "Software" darf sich nicht nur auf kryptografische Implementierung beziehen.</w:t>
+              <w:t xml:space="preserve">Die Definition von "Software" darf sich nicht nur auf </w:t>
+            </w:r>
+            <w:r>
+              <w:rPr>
+                <w:rFonts w:cs="Arial"/>
+                <w:sz w:val="20"/>
+              </w:rPr>
+              <w:t xml:space="preserve">die </w:t>
+            </w:r>
+            <w:r>
+              <w:rPr>
+                <w:rFonts w:cs="Arial"/>
+                <w:sz w:val="20"/>
+              </w:rPr>
+              <w:t>kryptografische Implementierung beziehen.</w:t>
             </w:r>
           </w:p>
         </w:tc>
@@ -10747,7 +12237,55 @@
                 <w:rFonts w:cs="Arial"/>
                 <w:sz w:val="20"/>
               </w:rPr>
-              <w:t xml:space="preserve">Absatz 1.b impliziert zusammen mit "Art.2 Begriffe / a. System", dass die für E-Voting relevante kantonale Infrastruktur ebenfalls im Scope eines Bug-Bounty Programms sein muss. Wir begrüssen das. </w:t>
+              <w:t>Absatz 1.b impliziert zusammen mit "Art.2 Begriffe / a. System", dass die für E-</w:t>
+            </w:r>
+            <w:proofErr w:type="spellStart"/>
+            <w:r>
+              <w:rPr>
+                <w:rFonts w:cs="Arial"/>
+                <w:sz w:val="20"/>
+              </w:rPr>
+              <w:t>Voting</w:t>
+            </w:r>
+            <w:proofErr w:type="spellEnd"/>
+            <w:r>
+              <w:rPr>
+                <w:rFonts w:cs="Arial"/>
+                <w:sz w:val="20"/>
+              </w:rPr>
+              <w:t xml:space="preserve"> relevante kantonale Infrastruktur ebenfalls im </w:t>
+            </w:r>
+            <w:proofErr w:type="spellStart"/>
+            <w:r>
+              <w:rPr>
+                <w:rFonts w:cs="Arial"/>
+                <w:sz w:val="20"/>
+              </w:rPr>
+              <w:t>Scope</w:t>
+            </w:r>
+            <w:proofErr w:type="spellEnd"/>
+            <w:r>
+              <w:rPr>
+                <w:rFonts w:cs="Arial"/>
+                <w:sz w:val="20"/>
+              </w:rPr>
+              <w:t xml:space="preserve"> eines Bug-</w:t>
+            </w:r>
+            <w:proofErr w:type="spellStart"/>
+            <w:r>
+              <w:rPr>
+                <w:rFonts w:cs="Arial"/>
+                <w:sz w:val="20"/>
+              </w:rPr>
+              <w:t>Bounty</w:t>
+            </w:r>
+            <w:proofErr w:type="spellEnd"/>
+            <w:r>
+              <w:rPr>
+                <w:rFonts w:cs="Arial"/>
+                <w:sz w:val="20"/>
+              </w:rPr>
+              <w:t xml:space="preserve"> Programms sein muss. Wir begrüssen das. </w:t>
             </w:r>
           </w:p>
           <w:p>
@@ -11011,6 +12549,7 @@
                 <w:rFonts w:cs="Arial"/>
                 <w:sz w:val="20"/>
               </w:rPr>
+              <w:lastRenderedPageBreak/>
               <w:t>Art. 15</w:t>
             </w:r>
           </w:p>
@@ -11406,7 +12945,55 @@
                 <w:rFonts w:cs="Arial"/>
                 <w:sz w:val="20"/>
               </w:rPr>
-              <w:t>Es fehlen Belege für eine aktive Community, welche den Source Code untersucht hat resp. Belege dafür, dass Public Scrutiny tatsächlich spielt. Sollten sich solche Belege nicht beibringen lassen, dann sollten zumindest dafür Belege eingefordert werden, dass es einen redlichen Versuch gab, eine Community für Public Scrutiny aufzubauen.</w:t>
+              <w:t xml:space="preserve">Es fehlen Belege für eine aktive Community, welche den Source Code untersucht </w:t>
+            </w:r>
+            <w:proofErr w:type="gramStart"/>
+            <w:r>
+              <w:rPr>
+                <w:rFonts w:cs="Arial"/>
+                <w:sz w:val="20"/>
+              </w:rPr>
+              <w:t>hat</w:t>
+            </w:r>
+            <w:proofErr w:type="gramEnd"/>
+            <w:r>
+              <w:rPr>
+                <w:rFonts w:cs="Arial"/>
+                <w:sz w:val="20"/>
+              </w:rPr>
+              <w:t xml:space="preserve"> resp. Belege dafür, dass Public </w:t>
+            </w:r>
+            <w:proofErr w:type="spellStart"/>
+            <w:r>
+              <w:rPr>
+                <w:rFonts w:cs="Arial"/>
+                <w:sz w:val="20"/>
+              </w:rPr>
+              <w:t>Scrutiny</w:t>
+            </w:r>
+            <w:proofErr w:type="spellEnd"/>
+            <w:r>
+              <w:rPr>
+                <w:rFonts w:cs="Arial"/>
+                <w:sz w:val="20"/>
+              </w:rPr>
+              <w:t xml:space="preserve"> tatsächlich spielt. Sollten sich solche Belege nicht beibringen lassen, dann sollten zumindest dafür Belege eingefordert werden, dass es einen redlichen Versuch gab, eine Community für Public </w:t>
+            </w:r>
+            <w:proofErr w:type="spellStart"/>
+            <w:r>
+              <w:rPr>
+                <w:rFonts w:cs="Arial"/>
+                <w:sz w:val="20"/>
+              </w:rPr>
+              <w:t>Scrutiny</w:t>
+            </w:r>
+            <w:proofErr w:type="spellEnd"/>
+            <w:r>
+              <w:rPr>
+                <w:rFonts w:cs="Arial"/>
+                <w:sz w:val="20"/>
+              </w:rPr>
+              <w:t xml:space="preserve"> aufzubauen.</w:t>
             </w:r>
           </w:p>
         </w:tc>
@@ -12013,36 +13600,64 @@
                 <w:b/>
                 <w:sz w:val="20"/>
               </w:rPr>
-              <w:t xml:space="preserve">Anhang VEleS </w:t>
-            </w:r>
-          </w:p>
-          <w:p>
-            <w:pPr>
-              <w:numPr>
-                <w:ilvl w:val="12"/>
-                <w:numId w:val="0"/>
-              </w:numPr>
-              <w:jc w:val="both"/>
+              <w:t xml:space="preserve">Anhang </w:t>
+            </w:r>
+            <w:proofErr w:type="spellStart"/>
+            <w:r>
               <w:rPr>
                 <w:rFonts w:cs="Arial"/>
                 <w:b/>
                 <w:sz w:val="20"/>
               </w:rPr>
-            </w:pPr>
+              <w:t>VEleS</w:t>
+            </w:r>
+            <w:proofErr w:type="spellEnd"/>
             <w:r>
               <w:rPr>
                 <w:rFonts w:cs="Arial"/>
                 <w:b/>
                 <w:sz w:val="20"/>
               </w:rPr>
-              <w:t>Annexe OVotE</w:t>
-            </w:r>
-            <w:r>
+              <w:t xml:space="preserve"> </w:t>
+            </w:r>
+          </w:p>
+          <w:p>
+            <w:pPr>
+              <w:numPr>
+                <w:ilvl w:val="12"/>
+                <w:numId w:val="0"/>
+              </w:numPr>
+              <w:jc w:val="both"/>
               <w:rPr>
                 <w:rFonts w:cs="Arial"/>
                 <w:b/>
                 <w:sz w:val="20"/>
               </w:rPr>
+            </w:pPr>
+            <w:r>
+              <w:rPr>
+                <w:rFonts w:cs="Arial"/>
+                <w:b/>
+                <w:sz w:val="20"/>
+              </w:rPr>
+              <w:t xml:space="preserve">Annexe </w:t>
+            </w:r>
+            <w:proofErr w:type="spellStart"/>
+            <w:r>
+              <w:rPr>
+                <w:rFonts w:cs="Arial"/>
+                <w:b/>
+                <w:sz w:val="20"/>
+              </w:rPr>
+              <w:t>OVotE</w:t>
+            </w:r>
+            <w:proofErr w:type="spellEnd"/>
+            <w:r>
+              <w:rPr>
+                <w:rFonts w:cs="Arial"/>
+                <w:b/>
+                <w:sz w:val="20"/>
+              </w:rPr>
               <w:t xml:space="preserve"> </w:t>
             </w:r>
           </w:p>
@@ -12059,13 +13674,23 @@
                 <w:sz w:val="20"/>
               </w:rPr>
             </w:pPr>
+            <w:proofErr w:type="spellStart"/>
             <w:r>
               <w:rPr>
                 <w:rFonts w:cs="Arial"/>
                 <w:b/>
                 <w:sz w:val="20"/>
               </w:rPr>
-              <w:t>Allegato OVE</w:t>
+              <w:t>Allegato</w:t>
+            </w:r>
+            <w:proofErr w:type="spellEnd"/>
+            <w:r>
+              <w:rPr>
+                <w:rFonts w:cs="Arial"/>
+                <w:b/>
+                <w:sz w:val="20"/>
+              </w:rPr>
+              <w:t xml:space="preserve"> OVE</w:t>
             </w:r>
           </w:p>
         </w:tc>
@@ -12124,36 +13749,76 @@
                 <w:sz w:val="20"/>
               </w:rPr>
             </w:pPr>
+            <w:proofErr w:type="spellStart"/>
             <w:r>
               <w:rPr>
                 <w:rFonts w:cs="Arial"/>
                 <w:b/>
                 <w:sz w:val="20"/>
               </w:rPr>
-              <w:t>Autre proposition</w:t>
-            </w:r>
-          </w:p>
-          <w:p>
-            <w:pPr>
-              <w:numPr>
-                <w:ilvl w:val="12"/>
-                <w:numId w:val="0"/>
-              </w:numPr>
-              <w:jc w:val="both"/>
+              <w:t>Autre</w:t>
+            </w:r>
+            <w:proofErr w:type="spellEnd"/>
+            <w:r>
               <w:rPr>
                 <w:rFonts w:cs="Arial"/>
                 <w:b/>
                 <w:sz w:val="20"/>
               </w:rPr>
-            </w:pPr>
+              <w:t xml:space="preserve"> </w:t>
+            </w:r>
+            <w:proofErr w:type="spellStart"/>
             <w:r>
               <w:rPr>
                 <w:rFonts w:cs="Arial"/>
                 <w:b/>
                 <w:sz w:val="20"/>
               </w:rPr>
-              <w:t>Proposta di modifica</w:t>
-            </w:r>
+              <w:t>proposition</w:t>
+            </w:r>
+            <w:proofErr w:type="spellEnd"/>
+          </w:p>
+          <w:p>
+            <w:pPr>
+              <w:numPr>
+                <w:ilvl w:val="12"/>
+                <w:numId w:val="0"/>
+              </w:numPr>
+              <w:jc w:val="both"/>
+              <w:rPr>
+                <w:rFonts w:cs="Arial"/>
+                <w:b/>
+                <w:sz w:val="20"/>
+              </w:rPr>
+            </w:pPr>
+            <w:proofErr w:type="spellStart"/>
+            <w:r>
+              <w:rPr>
+                <w:rFonts w:cs="Arial"/>
+                <w:b/>
+                <w:sz w:val="20"/>
+              </w:rPr>
+              <w:t>Proposta</w:t>
+            </w:r>
+            <w:proofErr w:type="spellEnd"/>
+            <w:r>
+              <w:rPr>
+                <w:rFonts w:cs="Arial"/>
+                <w:b/>
+                <w:sz w:val="20"/>
+              </w:rPr>
+              <w:t xml:space="preserve"> di </w:t>
+            </w:r>
+            <w:proofErr w:type="spellStart"/>
+            <w:r>
+              <w:rPr>
+                <w:rFonts w:cs="Arial"/>
+                <w:b/>
+                <w:sz w:val="20"/>
+              </w:rPr>
+              <w:t>modifica</w:t>
+            </w:r>
+            <w:proofErr w:type="spellEnd"/>
           </w:p>
         </w:tc>
         <w:tc>
@@ -12353,7 +14018,39 @@
                 <w:rFonts w:cs="Arial"/>
                 <w:sz w:val="20"/>
               </w:rPr>
-              <w:t>Der Begriff der Setup-Komponente ist irreführend. Der Umstand, dass für das Setup der Wahl und für die Auswertung der Wahl die gleiche Quellcode-Grundlage (Secure Data Manager im Fall des Post/Scytl-Systems) verwendet wird, darf nicht dazu führen, dass diese beiden fundamental verschiedenen Aufgaben in der Regulierung oder Spezifikation vermischt werden.</w:t>
+              <w:t xml:space="preserve">Der Begriff der Setup-Komponente ist irreführend. Der Umstand, dass für das Setup der Wahl und für die Auswertung der Wahl die gleiche Quellcode-Grundlage (Secure Data Manager im Fall </w:t>
+            </w:r>
+            <w:proofErr w:type="gramStart"/>
+            <w:r>
+              <w:rPr>
+                <w:rFonts w:cs="Arial"/>
+                <w:sz w:val="20"/>
+              </w:rPr>
+              <w:t>des Post</w:t>
+            </w:r>
+            <w:proofErr w:type="gramEnd"/>
+            <w:r>
+              <w:rPr>
+                <w:rFonts w:cs="Arial"/>
+                <w:sz w:val="20"/>
+              </w:rPr>
+              <w:t>/</w:t>
+            </w:r>
+            <w:proofErr w:type="spellStart"/>
+            <w:r>
+              <w:rPr>
+                <w:rFonts w:cs="Arial"/>
+                <w:sz w:val="20"/>
+              </w:rPr>
+              <w:t>Scytl</w:t>
+            </w:r>
+            <w:proofErr w:type="spellEnd"/>
+            <w:r>
+              <w:rPr>
+                <w:rFonts w:cs="Arial"/>
+                <w:sz w:val="20"/>
+              </w:rPr>
+              <w:t>-Systems) verwendet wird, darf nicht dazu führen, dass diese beiden fundamental verschiedenen Aufgaben in der Regulierung oder Spezifikation vermischt werden.</w:t>
             </w:r>
           </w:p>
         </w:tc>
@@ -12596,7 +14293,21 @@
                 <w:rFonts w:cs="Arial"/>
                 <w:sz w:val="20"/>
               </w:rPr>
-              <w:t xml:space="preserve">Es ist nicht klar, was 12.6 in der Praxis bedeutet. Die Post agiert als Systembetreiber und erhält mit den versandfertigen Abstimmungscouverts persönliche Daten aus dem Stimmregister.  </w:t>
+              <w:t xml:space="preserve">Es ist nicht klar, was </w:t>
+            </w:r>
+            <w:r>
+              <w:rPr>
+                <w:rFonts w:cs="Arial"/>
+                <w:sz w:val="20"/>
+              </w:rPr>
+              <w:t xml:space="preserve">Punkt </w:t>
+            </w:r>
+            <w:r>
+              <w:rPr>
+                <w:rFonts w:cs="Arial"/>
+                <w:sz w:val="20"/>
+              </w:rPr>
+              <w:t xml:space="preserve">12.6 in der Praxis bedeutet. Die Post agiert als Systembetreiber und erhält mit den versandfertigen Abstimmungscouverts persönliche Daten aus dem Stimmregister.  </w:t>
             </w:r>
           </w:p>
         </w:tc>
@@ -12736,7 +14447,45 @@
                 <w:rFonts w:cs="Arial"/>
                 <w:sz w:val="20"/>
               </w:rPr>
-              <w:t>- Angreifer manipulieren mittels physischem Zugang die Setup-Komponente.</w:t>
+              <w:lastRenderedPageBreak/>
+              <w:t xml:space="preserve">- </w:t>
+            </w:r>
+            <w:r>
+              <w:rPr>
+                <w:rFonts w:cs="Arial"/>
+                <w:sz w:val="20"/>
+              </w:rPr>
+              <w:t xml:space="preserve">Angreifer manipulieren </w:t>
+            </w:r>
+            <w:r>
+              <w:rPr>
+                <w:rFonts w:cs="Arial"/>
+                <w:sz w:val="20"/>
+              </w:rPr>
+              <w:t>mittels physischen Zugangs</w:t>
+            </w:r>
+            <w:r>
+              <w:rPr>
+                <w:rFonts w:cs="Arial"/>
+                <w:sz w:val="20"/>
+              </w:rPr>
+              <w:t xml:space="preserve"> die Setup-Komponenten. Denkbar wären Insider oder Zugriff via </w:t>
+            </w:r>
+            <w:proofErr w:type="spellStart"/>
+            <w:r>
+              <w:rPr>
+                <w:rFonts w:cs="Arial"/>
+                <w:sz w:val="20"/>
+              </w:rPr>
+              <w:t>Social</w:t>
+            </w:r>
+            <w:proofErr w:type="spellEnd"/>
+            <w:r>
+              <w:rPr>
+                <w:rFonts w:cs="Arial"/>
+                <w:sz w:val="20"/>
+              </w:rPr>
+              <w:t xml:space="preserve"> Engineering.</w:t>
             </w:r>
           </w:p>
         </w:tc>
@@ -12768,6 +14517,7 @@
                 <w:rFonts w:cs="Arial"/>
                 <w:sz w:val="20"/>
               </w:rPr>
+              <w:lastRenderedPageBreak/>
               <w:t>-</w:t>
             </w:r>
           </w:p>
@@ -12891,7 +14641,14 @@
                 <w:rFonts w:cs="Arial"/>
                 <w:sz w:val="20"/>
               </w:rPr>
-              <w:t xml:space="preserve"> Teile des Systems ,</w:t>
+              <w:t xml:space="preserve"> Teile des </w:t>
+            </w:r>
+            <w:r>
+              <w:rPr>
+                <w:rFonts w:cs="Arial"/>
+                <w:sz w:val="20"/>
+              </w:rPr>
+              <w:t>Systems, die</w:t>
             </w:r>
             <w:r>
               <w:rPr>
@@ -12899,7 +14656,7 @@
                 <w:strike/>
                 <w:sz w:val="20"/>
               </w:rPr>
-              <w:t>die vom Internet erreichbar sind,</w:t>
+              <w:t xml:space="preserve"> vom Internet erreichbar sind,</w:t>
             </w:r>
             <w:r>
               <w:rPr>
@@ -12938,7 +14695,23 @@
                 <w:rFonts w:cs="Arial"/>
                 <w:sz w:val="20"/>
               </w:rPr>
-              <w:t xml:space="preserve">Die Formulierung "von Internet erreichbar" ist nicht eindeutig. Im Extremfall würde das bedeuten, dass nur ein relativ kleiner Teil des Systems regelmässig aktualisiert werden müsste. </w:t>
+              <w:t xml:space="preserve">Die Formulierung "von Internet erreichbar" ist nicht eindeutig. Im Extremfall würde das bedeuten, dass nur </w:t>
+            </w:r>
+            <w:proofErr w:type="gramStart"/>
+            <w:r>
+              <w:rPr>
+                <w:rFonts w:cs="Arial"/>
+                <w:sz w:val="20"/>
+              </w:rPr>
+              <w:t>ein relativ</w:t>
+            </w:r>
+            <w:proofErr w:type="gramEnd"/>
+            <w:r>
+              <w:rPr>
+                <w:rFonts w:cs="Arial"/>
+                <w:sz w:val="20"/>
+              </w:rPr>
+              <w:t xml:space="preserve"> kleiner Teil des Systems regelmässig aktualisiert werden müsste. </w:t>
             </w:r>
           </w:p>
           <w:p>
@@ -13297,7 +15070,27 @@
                 <w:bCs/>
                 <w:sz w:val="20"/>
               </w:rPr>
-              <w:t>die Commit-History;</w:t>
+              <w:t>die Commit-</w:t>
+            </w:r>
+            <w:proofErr w:type="spellStart"/>
+            <w:r>
+              <w:rPr>
+                <w:rFonts w:cs="Arial"/>
+                <w:b/>
+                <w:bCs/>
+                <w:sz w:val="20"/>
+              </w:rPr>
+              <w:t>History</w:t>
+            </w:r>
+            <w:proofErr w:type="spellEnd"/>
+            <w:r>
+              <w:rPr>
+                <w:rFonts w:cs="Arial"/>
+                <w:b/>
+                <w:bCs/>
+                <w:sz w:val="20"/>
+              </w:rPr>
+              <w:t>;</w:t>
             </w:r>
           </w:p>
           <w:p>
@@ -13325,7 +15118,14 @@
                 <w:strike/>
                 <w:sz w:val="20"/>
               </w:rPr>
-              <w:t>Für jedes Element, das für Sicherheitsfunktionen relevant ist, wird die Entwicklerin oder der Entwickler genannt. Jedes Element wird eindeutig identifiziert.</w:t>
+              <w:t xml:space="preserve">Für jedes Element, das für Sicherheitsfunktionen relevant ist, wird die Entwicklerin oder der Entwickler genannt. </w:t>
+            </w:r>
+            <w:r>
+              <w:rPr>
+                <w:rFonts w:cs="Arial"/>
+                <w:sz w:val="20"/>
+              </w:rPr>
+              <w:t>Jedes Element wird eindeutig identifiziert.</w:t>
             </w:r>
           </w:p>
         </w:tc>
@@ -13357,40 +15157,107 @@
                 <w:rFonts w:cs="Arial"/>
                 <w:sz w:val="20"/>
               </w:rPr>
-              <w:t xml:space="preserve">Für die Nachvollziehbarkeit einer Konfiguration ist die Commit-History von Bedeutung, weil dieser entnommen werden kann, wer in welcher Reihenfolge welche Änderungen aus welchem Grund vorgenommen hat. </w:t>
-            </w:r>
-          </w:p>
-          <w:p>
-            <w:pPr>
-              <w:numPr>
-                <w:ilvl w:val="12"/>
-                <w:numId w:val="0"/>
-              </w:numPr>
-              <w:jc w:val="both"/>
-              <w:rPr>
-                <w:rFonts w:cs="Arial"/>
-                <w:sz w:val="20"/>
-              </w:rPr>
-            </w:pPr>
-          </w:p>
-          <w:p>
-            <w:pPr>
-              <w:numPr>
-                <w:ilvl w:val="12"/>
-                <w:numId w:val="0"/>
-              </w:numPr>
-              <w:jc w:val="both"/>
-              <w:rPr>
-                <w:rFonts w:cs="Arial"/>
-                <w:sz w:val="20"/>
-              </w:rPr>
-            </w:pPr>
-            <w:r>
-              <w:rPr>
-                <w:rFonts w:cs="Arial"/>
-                <w:sz w:val="20"/>
-              </w:rPr>
-              <w:t>Elemente einzelnen Entwicklern zuzuordnen erachten wir als unpraktisch, weil dadurch die Resilienz des Entwicklungsteams geschwächt werden kann und weil diese eindeutige Zuordnung auf Dauer, etwa nach personellen Änderungen im Entwicklungsteam, nicht aufrecht erhalten werden kann.</w:t>
+              <w:t>Für die Nachvollziehbarkeit einer Konfiguration ist die Commit-</w:t>
+            </w:r>
+            <w:proofErr w:type="spellStart"/>
+            <w:r>
+              <w:rPr>
+                <w:rFonts w:cs="Arial"/>
+                <w:sz w:val="20"/>
+              </w:rPr>
+              <w:t>History</w:t>
+            </w:r>
+            <w:proofErr w:type="spellEnd"/>
+            <w:r>
+              <w:rPr>
+                <w:rFonts w:cs="Arial"/>
+                <w:sz w:val="20"/>
+              </w:rPr>
+              <w:t xml:space="preserve"> von Bedeutung, weil dieser entnommen werden kann, wer in welcher Reihenfolge welche Änderungen aus welchem Grund vorgenommen hat. </w:t>
+            </w:r>
+            <w:r>
+              <w:rPr>
+                <w:rFonts w:cs="Arial"/>
+                <w:sz w:val="20"/>
+              </w:rPr>
+              <w:t>Darüber hinaus verrät die Commit-</w:t>
+            </w:r>
+            <w:proofErr w:type="spellStart"/>
+            <w:r>
+              <w:rPr>
+                <w:rFonts w:cs="Arial"/>
+                <w:sz w:val="20"/>
+              </w:rPr>
+              <w:t>History</w:t>
+            </w:r>
+            <w:proofErr w:type="spellEnd"/>
+            <w:r>
+              <w:rPr>
+                <w:rFonts w:cs="Arial"/>
+                <w:sz w:val="20"/>
+              </w:rPr>
+              <w:t xml:space="preserve"> sehr viel über den Entwicklungsprozess und seine praktische Umsetzung.</w:t>
+            </w:r>
+          </w:p>
+          <w:p>
+            <w:pPr>
+              <w:numPr>
+                <w:ilvl w:val="12"/>
+                <w:numId w:val="0"/>
+              </w:numPr>
+              <w:jc w:val="both"/>
+              <w:rPr>
+                <w:rFonts w:cs="Arial"/>
+                <w:sz w:val="20"/>
+              </w:rPr>
+            </w:pPr>
+          </w:p>
+          <w:p>
+            <w:pPr>
+              <w:numPr>
+                <w:ilvl w:val="12"/>
+                <w:numId w:val="0"/>
+              </w:numPr>
+              <w:jc w:val="both"/>
+              <w:rPr>
+                <w:rFonts w:cs="Arial"/>
+                <w:sz w:val="20"/>
+              </w:rPr>
+            </w:pPr>
+            <w:r>
+              <w:rPr>
+                <w:rFonts w:cs="Arial"/>
+                <w:sz w:val="20"/>
+              </w:rPr>
+              <w:t xml:space="preserve">Elemente einzelnen Entwicklern zuzuordnen erachten wir als </w:t>
+            </w:r>
+            <w:r>
+              <w:rPr>
+                <w:rFonts w:cs="Arial"/>
+                <w:sz w:val="20"/>
+              </w:rPr>
+              <w:t>sehr problematisch</w:t>
+            </w:r>
+            <w:r>
+              <w:rPr>
+                <w:rFonts w:cs="Arial"/>
+                <w:sz w:val="20"/>
+              </w:rPr>
+              <w:t xml:space="preserve">, weil dadurch die Resilienz des Entwicklungsteams geschwächt werden kann und weil diese eindeutige Zuordnung auf Dauer, etwa nach personellen Änderungen im Entwicklungsteam, nicht </w:t>
+            </w:r>
+            <w:r>
+              <w:rPr>
+                <w:rFonts w:cs="Arial"/>
+                <w:sz w:val="20"/>
+              </w:rPr>
+              <w:t>aufrechterhalten</w:t>
+            </w:r>
+            <w:r>
+              <w:rPr>
+                <w:rFonts w:cs="Arial"/>
+                <w:sz w:val="20"/>
+              </w:rPr>
+              <w:t xml:space="preserve"> werden kann.</w:t>
             </w:r>
           </w:p>
         </w:tc>
@@ -13526,7 +15393,25 @@
                 <w:strike/>
                 <w:sz w:val="20"/>
               </w:rPr>
-              <w:t>Die Expertinnen und Experten prüfen im Mindesten Schwachstellen, die im Open Web-Application Security-Project (OWASP) dokumentiert sind.</w:t>
+              <w:t>Die Expertinnen und Experten prüfen im Mindesten Schwachstellen, die im Open Web-</w:t>
+            </w:r>
+            <w:proofErr w:type="spellStart"/>
+            <w:r>
+              <w:rPr>
+                <w:rFonts w:cs="Arial"/>
+                <w:strike/>
+                <w:sz w:val="20"/>
+              </w:rPr>
+              <w:t>Application</w:t>
+            </w:r>
+            <w:proofErr w:type="spellEnd"/>
+            <w:r>
+              <w:rPr>
+                <w:rFonts w:cs="Arial"/>
+                <w:strike/>
+                <w:sz w:val="20"/>
+              </w:rPr>
+              <w:t xml:space="preserve"> Security-Project (OWASP) dokumentiert sind.</w:t>
             </w:r>
           </w:p>
         </w:tc>
@@ -13558,88 +15443,111 @@
                 <w:rFonts w:cs="Arial"/>
                 <w:sz w:val="20"/>
               </w:rPr>
-              <w:t>OWASP sollte in diesem Kontext nicht zitiert werden, da ein Infrastruktur-Penetration</w:t>
-            </w:r>
-            <w:r>
-              <w:rPr>
-                <w:rFonts w:cs="Arial"/>
-                <w:sz w:val="20"/>
-              </w:rPr>
-              <w:t>s</w:t>
-            </w:r>
-            <w:r>
-              <w:rPr>
-                <w:rFonts w:cs="Arial"/>
-                <w:sz w:val="20"/>
-              </w:rPr>
-              <w:t>test weit über die Prüfung von Web-Applikationen hinausgeht. Die Webapplikation des Online-Systems neben dem Bug</w:t>
-            </w:r>
-            <w:r>
-              <w:rPr>
-                <w:rFonts w:cs="Arial"/>
-                <w:sz w:val="20"/>
-              </w:rPr>
-              <w:t>-B</w:t>
-            </w:r>
-            <w:r>
-              <w:rPr>
-                <w:rFonts w:cs="Arial"/>
-                <w:sz w:val="20"/>
-              </w:rPr>
-              <w:t xml:space="preserve">ounty einem zusätzlichen Penetration-Test zu unterziehen, würde kaum relevante neue Erkenntnisse bringen und wäre daher unnötige Geldverschwendung. </w:t>
-            </w:r>
-          </w:p>
-          <w:p>
-            <w:pPr>
-              <w:numPr>
-                <w:ilvl w:val="12"/>
-                <w:numId w:val="0"/>
-              </w:numPr>
-              <w:jc w:val="both"/>
-              <w:rPr>
-                <w:rFonts w:cs="Arial"/>
-                <w:sz w:val="20"/>
-              </w:rPr>
-            </w:pPr>
-          </w:p>
-          <w:p>
-            <w:pPr>
-              <w:numPr>
-                <w:ilvl w:val="12"/>
-                <w:numId w:val="0"/>
-              </w:numPr>
-              <w:jc w:val="both"/>
-              <w:rPr>
-                <w:rFonts w:cs="Arial"/>
-                <w:sz w:val="20"/>
-              </w:rPr>
-            </w:pPr>
-            <w:r>
-              <w:rPr>
-                <w:rFonts w:cs="Arial"/>
-                <w:sz w:val="20"/>
-              </w:rPr>
-              <w:t xml:space="preserve">Es sollten stattdessen möglichst methodenagnostische Red-Teaming Übungen durchgeführt werden, mit Phishing, lateralen Bewegungen und physischen Zugangsversuchen im Scope. </w:t>
-            </w:r>
-          </w:p>
-          <w:p>
-            <w:pPr>
-              <w:numPr>
-                <w:ilvl w:val="12"/>
-                <w:numId w:val="0"/>
-              </w:numPr>
-              <w:jc w:val="both"/>
-              <w:rPr>
-                <w:rFonts w:cs="Arial"/>
-                <w:sz w:val="20"/>
-              </w:rPr>
-            </w:pPr>
-            <w:r>
-              <w:rPr>
-                <w:rFonts w:cs="Arial"/>
-                <w:sz w:val="20"/>
-              </w:rPr>
-              <w:t xml:space="preserve">Aufgrund der Kritikalität des Offline-Systems ist ausserdem wünschenswert, dass ein solcher Test auch bei diesem durchgeführt wird. Allenfalls müsste die Beauftragung im letzteren Fall durch den Kanton erfolgen.  </w:t>
+              <w:t>OWASP sollte in diesem Kontext nicht zitiert werden, da ein Infrastruktur-</w:t>
+            </w:r>
+            <w:proofErr w:type="spellStart"/>
+            <w:r>
+              <w:rPr>
+                <w:rFonts w:cs="Arial"/>
+                <w:sz w:val="20"/>
+              </w:rPr>
+              <w:t>Penetrationtest</w:t>
+            </w:r>
+            <w:proofErr w:type="spellEnd"/>
+            <w:r>
+              <w:rPr>
+                <w:rFonts w:cs="Arial"/>
+                <w:sz w:val="20"/>
+              </w:rPr>
+              <w:t xml:space="preserve"> weit über die Prüfung von Web-Applikationen hinausgeht und OWASP nicht zwingend und auf Dauer die richtige Quelle für diese Informationen ist.</w:t>
+            </w:r>
+          </w:p>
+          <w:p>
+            <w:pPr>
+              <w:numPr>
+                <w:ilvl w:val="12"/>
+                <w:numId w:val="0"/>
+              </w:numPr>
+              <w:jc w:val="both"/>
+              <w:rPr>
+                <w:rFonts w:cs="Arial"/>
+                <w:sz w:val="20"/>
+              </w:rPr>
+            </w:pPr>
+          </w:p>
+          <w:p>
+            <w:pPr>
+              <w:numPr>
+                <w:ilvl w:val="12"/>
+                <w:numId w:val="0"/>
+              </w:numPr>
+              <w:jc w:val="both"/>
+              <w:rPr>
+                <w:rFonts w:cs="Arial"/>
+                <w:sz w:val="20"/>
+              </w:rPr>
+            </w:pPr>
+            <w:r>
+              <w:rPr>
+                <w:rFonts w:cs="Arial"/>
+                <w:sz w:val="20"/>
+              </w:rPr>
+              <w:t xml:space="preserve">Es sollten neben dem Bug </w:t>
+            </w:r>
+            <w:proofErr w:type="spellStart"/>
+            <w:r>
+              <w:rPr>
+                <w:rFonts w:cs="Arial"/>
+                <w:sz w:val="20"/>
+              </w:rPr>
+              <w:t>Bounty</w:t>
+            </w:r>
+            <w:proofErr w:type="spellEnd"/>
+            <w:r>
+              <w:rPr>
+                <w:rFonts w:cs="Arial"/>
+                <w:sz w:val="20"/>
+              </w:rPr>
+              <w:t xml:space="preserve"> möglichst methodenagnostische </w:t>
+            </w:r>
+            <w:proofErr w:type="spellStart"/>
+            <w:r>
+              <w:rPr>
+                <w:rFonts w:cs="Arial"/>
+                <w:sz w:val="20"/>
+              </w:rPr>
+              <w:t>Red-Teaming</w:t>
+            </w:r>
+            <w:proofErr w:type="spellEnd"/>
+            <w:r>
+              <w:rPr>
+                <w:rFonts w:cs="Arial"/>
+                <w:sz w:val="20"/>
+              </w:rPr>
+              <w:t xml:space="preserve"> Übungen durchgeführt werden, mit Phishing, lateralen Bewegungen und physischen Zugangsversuchen im </w:t>
+            </w:r>
+            <w:proofErr w:type="spellStart"/>
+            <w:r>
+              <w:rPr>
+                <w:rFonts w:cs="Arial"/>
+                <w:sz w:val="20"/>
+              </w:rPr>
+              <w:t>Scope</w:t>
+            </w:r>
+            <w:proofErr w:type="spellEnd"/>
+            <w:r>
+              <w:rPr>
+                <w:rFonts w:cs="Arial"/>
+                <w:sz w:val="20"/>
+              </w:rPr>
+              <w:t>. Aufgrund der Kritikalität des Offline-Systems ist ausserdem wünschenswert, dass ein solcher Test auch bei diesem durchgeführt wird. Allenfalls müsste die Beauftragung im letzteren Fall durch den Kanton erfolgen.</w:t>
+            </w:r>
+            <w:r>
+              <w:rPr>
+                <w:rFonts w:cs="Arial"/>
+                <w:sz w:val="20"/>
+              </w:rPr>
+              <w:t xml:space="preserve">  </w:t>
             </w:r>
           </w:p>
         </w:tc>
@@ -17627,11 +19535,13 @@
     <w:rsid w:val="003060AD"/>
     <w:rsid w:val="00307B74"/>
     <w:rsid w:val="00372707"/>
+    <w:rsid w:val="003D11F9"/>
     <w:rsid w:val="003E15F0"/>
     <w:rsid w:val="003F7B46"/>
     <w:rsid w:val="00422B08"/>
     <w:rsid w:val="00475217"/>
     <w:rsid w:val="004A7AB8"/>
+    <w:rsid w:val="004E5894"/>
     <w:rsid w:val="005732EC"/>
     <w:rsid w:val="00583670"/>
     <w:rsid w:val="005B2CC9"/>
@@ -17661,6 +19571,7 @@
     <w:rsid w:val="00D402C6"/>
     <w:rsid w:val="00D6091B"/>
     <w:rsid w:val="00D70586"/>
+    <w:rsid w:val="00DC2A09"/>
     <w:rsid w:val="00DD42E4"/>
     <w:rsid w:val="00E20D7F"/>
     <w:rsid w:val="00E5231D"/>
@@ -18455,6 +20366,10 @@
 </file>
 
 <file path=customXml/item1.xml><?xml version="1.0" encoding="utf-8"?>
+<b:Sources xmlns:b="http://schemas.openxmlformats.org/officeDocument/2006/bibliography" xmlns="http://schemas.openxmlformats.org/officeDocument/2006/bibliography" SelectedStyle="\APASixthEditionOfficeOnline.xsl" StyleName="APA" Version="6"/>
+</file>
+
+<file path=customXml/item2.xml><?xml version="1.0" encoding="utf-8"?>
 <f:fields xmlns:f="http://schemas.fabasoft.com/folio/2007/fields">
   <f:record ref="">
     <f:field ref="objname" par="" edit="true" text="Fragebogen_Revision_BPR_(E-Voting)_20181122"/>
@@ -18507,22 +20422,18 @@
 </f:fields>
 </file>
 
-<file path=customXml/item2.xml><?xml version="1.0" encoding="utf-8"?>
-<b:Sources xmlns:b="http://schemas.openxmlformats.org/officeDocument/2006/bibliography" xmlns="http://schemas.openxmlformats.org/officeDocument/2006/bibliography" SelectedStyle="\APASixthEditionOfficeOnline.xsl" StyleName="APA" Version="6"/>
+<file path=customXml/itemProps1.xml><?xml version="1.0" encoding="utf-8"?>
+<ds:datastoreItem xmlns:ds="http://schemas.openxmlformats.org/officeDocument/2006/customXml" ds:itemID="{A1B68D31-8594-4EFC-9236-205C334961C7}">
+  <ds:schemaRefs>
+    <ds:schemaRef ds:uri="http://schemas.openxmlformats.org/officeDocument/2006/bibliography"/>
+  </ds:schemaRefs>
+</ds:datastoreItem>
 </file>
 
-<file path=customXml/itemProps1.xml><?xml version="1.0" encoding="utf-8"?>
+<file path=customXml/itemProps2.xml><?xml version="1.0" encoding="utf-8"?>
 <ds:datastoreItem xmlns:ds="http://schemas.openxmlformats.org/officeDocument/2006/customXml" ds:itemID="{4E8A9591-F074-446B-902F-511FF79C122F}">
   <ds:schemaRefs>
     <ds:schemaRef ds:uri="http://schemas.fabasoft.com/folio/2007/fields"/>
   </ds:schemaRefs>
 </ds:datastoreItem>
-</file>
-
-<file path=customXml/itemProps2.xml><?xml version="1.0" encoding="utf-8"?>
-<ds:datastoreItem xmlns:ds="http://schemas.openxmlformats.org/officeDocument/2006/customXml" ds:itemID="{A1B68D31-8594-4EFC-9236-205C334961C7}">
-  <ds:schemaRefs>
-    <ds:schemaRef ds:uri="http://schemas.openxmlformats.org/officeDocument/2006/bibliography"/>
-  </ds:schemaRefs>
-</ds:datastoreItem>
 </file>
</xml_diff>